<commit_message>
adding resource to proposal
</commit_message>
<xml_diff>
--- a/proposal/Proposal Proyek Akhir Perancangan Sistem Elektronika (SignalForge).docx
+++ b/proposal/Proposal Proyek Akhir Perancangan Sistem Elektronika (SignalForge).docx
@@ -8021,13 +8021,95 @@
           <w:lang w:val="en-GB" w:eastAsia="ja-JP"/>
         </w:rPr>
       </w:pPr>
-      <w:r>
+      <w:hyperlink r:id="rId13" w:history="1">
+        <w:r>
+          <w:rPr>
+            <w:rStyle w:val="Hyperlink"/>
+            <w:lang w:val="en-GB" w:eastAsia="ja-JP"/>
+          </w:rPr>
+          <w:t>https://flipperzero.one</w:t>
+        </w:r>
+      </w:hyperlink>
+    </w:p>
+    <w:p>
+      <w:pPr>
         <w:rPr>
           <w:color w:val="4472C4" w:themeColor="accent1"/>
           <w:u w:val="single"/>
           <w:lang w:val="en-GB" w:eastAsia="ja-JP"/>
         </w:rPr>
-        <w:t>https://flipperzero.one</w:t>
+      </w:pPr>
+    </w:p>
+    <w:p>
+      <w:pPr>
+        <w:rPr>
+          <w:color w:val="4472C4" w:themeColor="accent1"/>
+          <w:u w:val="single"/>
+          <w:lang w:val="en-GB" w:eastAsia="ja-JP"/>
+        </w:rPr>
+      </w:pPr>
+      <w:proofErr w:type="spellStart"/>
+      <w:r>
+        <w:rPr>
+          <w:color w:val="4472C4" w:themeColor="accent1"/>
+          <w:u w:val="single"/>
+          <w:lang w:val="en-GB" w:eastAsia="ja-JP"/>
+        </w:rPr>
+        <w:t>PocketCTF</w:t>
+      </w:r>
+      <w:proofErr w:type="spellEnd"/>
+      <w:r>
+        <w:rPr>
+          <w:color w:val="4472C4" w:themeColor="accent1"/>
+          <w:u w:val="single"/>
+          <w:lang w:val="en-GB" w:eastAsia="ja-JP"/>
+        </w:rPr>
+        <w:t xml:space="preserve">: A Fully Featured Approach for Hosting Portable Attack and </w:t>
+      </w:r>
+      <w:proofErr w:type="spellStart"/>
+      <w:r>
+        <w:rPr>
+          <w:color w:val="4472C4" w:themeColor="accent1"/>
+          <w:u w:val="single"/>
+          <w:lang w:val="en-GB" w:eastAsia="ja-JP"/>
+        </w:rPr>
+        <w:t>Defense</w:t>
+      </w:r>
+      <w:proofErr w:type="spellEnd"/>
+      <w:r>
+        <w:rPr>
+          <w:color w:val="4472C4" w:themeColor="accent1"/>
+          <w:u w:val="single"/>
+          <w:lang w:val="en-GB" w:eastAsia="ja-JP"/>
+        </w:rPr>
+        <w:t xml:space="preserve"> Cybersecurity Exercises</w:t>
+      </w:r>
+      <w:r>
+        <w:rPr>
+          <w:color w:val="4472C4" w:themeColor="accent1"/>
+          <w:u w:val="single"/>
+          <w:lang w:val="en-GB" w:eastAsia="ja-JP"/>
+        </w:rPr>
+        <w:t xml:space="preserve"> (</w:t>
+      </w:r>
+      <w:hyperlink r:id="rId14" w:history="1">
+        <w:r>
+          <w:rPr>
+            <w:rStyle w:val="Hyperlink"/>
+            <w:b/>
+            <w:bCs/>
+            <w:lang w:eastAsia="ja-JP"/>
+          </w:rPr>
+          <w:t>https://doi.org/10.3390/info12080318</w:t>
+        </w:r>
+      </w:hyperlink>
+      <w:r>
+        <w:rPr>
+          <w:color w:val="4472C4" w:themeColor="accent1"/>
+          <w:u w:val="single"/>
+          <w:lang w:val="en-GB" w:eastAsia="ja-JP"/>
+        </w:rPr>
+        <w:t>)</w:t>
       </w:r>
     </w:p>
     <w:p>
@@ -10058,6 +10140,7 @@
         <w:rPr>
           <w:lang w:val="en-ID" w:eastAsia="ja-JP"/>
         </w:rPr>
+        <w:lastRenderedPageBreak/>
         <w:t xml:space="preserve">Minimal 40% </w:t>
       </w:r>
       <w:proofErr w:type="spellStart"/>
@@ -10343,7 +10426,6 @@
         <w:rPr>
           <w:lang w:val="en-ID" w:eastAsia="ja-JP"/>
         </w:rPr>
-        <w:lastRenderedPageBreak/>
         <w:t>Laporan</w:t>
       </w:r>
       <w:proofErr w:type="spellEnd"/>
@@ -13683,6 +13765,7 @@
         <w:rPr>
           <w:lang w:val="en-ID" w:eastAsia="ja-JP"/>
         </w:rPr>
+        <w:lastRenderedPageBreak/>
         <w:t>Prototipe</w:t>
       </w:r>
       <w:proofErr w:type="spellEnd"/>
@@ -13882,7 +13965,6 @@
         <w:rPr>
           <w:lang w:val="en-ID" w:eastAsia="ja-JP"/>
         </w:rPr>
-        <w:lastRenderedPageBreak/>
         <w:t>Dengan</w:t>
       </w:r>
       <w:proofErr w:type="spellEnd"/>
@@ -13960,7 +14042,21 @@
         <w:rPr>
           <w:lang w:val="en-ID" w:eastAsia="ja-JP"/>
         </w:rPr>
-        <w:t xml:space="preserve"> dapat </w:t>
+        <w:t xml:space="preserve"> </w:t>
+      </w:r>
+      <w:proofErr w:type="spellStart"/>
+      <w:r>
+        <w:rPr>
+          <w:lang w:val="en-ID" w:eastAsia="ja-JP"/>
+        </w:rPr>
+        <w:t>dapat</w:t>
+      </w:r>
+      <w:proofErr w:type="spellEnd"/>
+      <w:r>
+        <w:rPr>
+          <w:lang w:val="en-ID" w:eastAsia="ja-JP"/>
+        </w:rPr>
+        <w:t xml:space="preserve"> </w:t>
       </w:r>
       <w:proofErr w:type="spellStart"/>
       <w:r>
@@ -14153,7 +14249,7 @@
       </w:pPr>
     </w:p>
     <w:sectPr>
-      <w:footerReference w:type="default" r:id="rId13"/>
+      <w:footerReference w:type="default" r:id="rId15"/>
       <w:pgSz w:w="11906" w:h="16820"/>
       <w:pgMar w:top="1701" w:right="1134" w:bottom="1440" w:left="1134" w:header="720" w:footer="720" w:gutter="0"/>
       <w:pgNumType w:start="1"/>
@@ -24052,11 +24148,153 @@
 </file>
 
 <file path=customXml/item1.xml><?xml version="1.0" encoding="utf-8"?>
-<p:properties xmlns:p="http://schemas.microsoft.com/office/2006/metadata/properties" xmlns:xsi="http://www.w3.org/2001/XMLSchema-instance" xmlns:pc="http://schemas.microsoft.com/office/infopath/2007/PartnerControls">
-  <documentManagement>
-    <ReferenceId xmlns="8131b8cc-f1c6-4076-b9c1-8326ed757813" xsi:nil="true"/>
-  </documentManagement>
-</p:properties>
+<ct:contentTypeSchema xmlns:ct="http://schemas.microsoft.com/office/2006/metadata/contentType" xmlns:ma="http://schemas.microsoft.com/office/2006/metadata/properties/metaAttributes" ct:_="" ma:_="" ma:contentTypeName="Document" ma:contentTypeID="0x0101004A22F518CCD7F14E92C2039B56C77CA1" ma:contentTypeVersion="5" ma:contentTypeDescription="Create a new document." ma:contentTypeScope="" ma:versionID="ea4d39f962e8a71502341d54cbcc3341">
+  <xsd:schema xmlns:xsd="http://www.w3.org/2001/XMLSchema" xmlns:xs="http://www.w3.org/2001/XMLSchema" xmlns:p="http://schemas.microsoft.com/office/2006/metadata/properties" xmlns:ns2="8131b8cc-f1c6-4076-b9c1-8326ed757813" targetNamespace="http://schemas.microsoft.com/office/2006/metadata/properties" ma:root="true" ma:fieldsID="9073296fa7ac0f968dc9d1b0cc5e5192" ns2:_="">
+    <xsd:import namespace="8131b8cc-f1c6-4076-b9c1-8326ed757813"/>
+    <xsd:element name="properties">
+      <xsd:complexType>
+        <xsd:sequence>
+          <xsd:element name="documentManagement">
+            <xsd:complexType>
+              <xsd:all>
+                <xsd:element ref="ns2:ReferenceId" minOccurs="0"/>
+                <xsd:element ref="ns2:MediaServiceMetadata" minOccurs="0"/>
+                <xsd:element ref="ns2:MediaServiceFastMetadata" minOccurs="0"/>
+                <xsd:element ref="ns2:MediaServiceSearchProperties" minOccurs="0"/>
+                <xsd:element ref="ns2:MediaServiceObjectDetectorVersions" minOccurs="0"/>
+              </xsd:all>
+            </xsd:complexType>
+          </xsd:element>
+        </xsd:sequence>
+      </xsd:complexType>
+    </xsd:element>
+  </xsd:schema>
+  <xsd:schema xmlns:xsd="http://www.w3.org/2001/XMLSchema" xmlns:xs="http://www.w3.org/2001/XMLSchema" xmlns:dms="http://schemas.microsoft.com/office/2006/documentManagement/types" xmlns:pc="http://schemas.microsoft.com/office/infopath/2007/PartnerControls" targetNamespace="8131b8cc-f1c6-4076-b9c1-8326ed757813" elementFormDefault="qualified">
+    <xsd:import namespace="http://schemas.microsoft.com/office/2006/documentManagement/types"/>
+    <xsd:import namespace="http://schemas.microsoft.com/office/infopath/2007/PartnerControls"/>
+    <xsd:element name="ReferenceId" ma:index="8" nillable="true" ma:displayName="ReferenceId" ma:indexed="true" ma:internalName="ReferenceId">
+      <xsd:simpleType>
+        <xsd:restriction base="dms:Text"/>
+      </xsd:simpleType>
+    </xsd:element>
+    <xsd:element name="MediaServiceMetadata" ma:index="9" nillable="true" ma:displayName="MediaServiceMetadata" ma:hidden="true" ma:internalName="MediaServiceMetadata" ma:readOnly="true">
+      <xsd:simpleType>
+        <xsd:restriction base="dms:Note"/>
+      </xsd:simpleType>
+    </xsd:element>
+    <xsd:element name="MediaServiceFastMetadata" ma:index="10" nillable="true" ma:displayName="MediaServiceFastMetadata" ma:hidden="true" ma:internalName="MediaServiceFastMetadata" ma:readOnly="true">
+      <xsd:simpleType>
+        <xsd:restriction base="dms:Note"/>
+      </xsd:simpleType>
+    </xsd:element>
+    <xsd:element name="MediaServiceSearchProperties" ma:index="11" nillable="true" ma:displayName="MediaServiceSearchProperties" ma:hidden="true" ma:internalName="MediaServiceSearchProperties" ma:readOnly="true">
+      <xsd:simpleType>
+        <xsd:restriction base="dms:Note"/>
+      </xsd:simpleType>
+    </xsd:element>
+    <xsd:element name="MediaServiceObjectDetectorVersions" ma:index="12" nillable="true" ma:displayName="MediaServiceObjectDetectorVersions" ma:hidden="true" ma:indexed="true" ma:internalName="MediaServiceObjectDetectorVersions" ma:readOnly="true">
+      <xsd:simpleType>
+        <xsd:restriction base="dms:Text"/>
+      </xsd:simpleType>
+    </xsd:element>
+  </xsd:schema>
+  <xsd:schema xmlns="http://schemas.openxmlformats.org/package/2006/metadata/core-properties" xmlns:xsd="http://www.w3.org/2001/XMLSchema" xmlns:xsi="http://www.w3.org/2001/XMLSchema-instance" xmlns:dc="http://purl.org/dc/elements/1.1/" xmlns:dcterms="http://purl.org/dc/terms/" xmlns:odoc="http://schemas.microsoft.com/internal/obd" targetNamespace="http://schemas.openxmlformats.org/package/2006/metadata/core-properties" elementFormDefault="qualified" attributeFormDefault="unqualified" blockDefault="#all">
+    <xsd:import namespace="http://purl.org/dc/elements/1.1/" schemaLocation="http://dublincore.org/schemas/xmls/qdc/2003/04/02/dc.xsd"/>
+    <xsd:import namespace="http://purl.org/dc/terms/" schemaLocation="http://dublincore.org/schemas/xmls/qdc/2003/04/02/dcterms.xsd"/>
+    <xsd:element name="coreProperties" type="CT_coreProperties"/>
+    <xsd:complexType name="CT_coreProperties">
+      <xsd:all>
+        <xsd:element ref="dc:creator" minOccurs="0" maxOccurs="1"/>
+        <xsd:element ref="dcterms:created" minOccurs="0" maxOccurs="1"/>
+        <xsd:element ref="dc:identifier" minOccurs="0" maxOccurs="1"/>
+        <xsd:element name="contentType" minOccurs="0" maxOccurs="1" type="xsd:string" ma:index="0" ma:displayName="Content Type"/>
+        <xsd:element ref="dc:title" minOccurs="0" maxOccurs="1" ma:index="4" ma:displayName="Title"/>
+        <xsd:element ref="dc:subject" minOccurs="0" maxOccurs="1"/>
+        <xsd:element ref="dc:description" minOccurs="0" maxOccurs="1"/>
+        <xsd:element name="keywords" minOccurs="0" maxOccurs="1" type="xsd:string"/>
+        <xsd:element ref="dc:language" minOccurs="0" maxOccurs="1"/>
+        <xsd:element name="category" minOccurs="0" maxOccurs="1" type="xsd:string"/>
+        <xsd:element name="version" minOccurs="0" maxOccurs="1" type="xsd:string"/>
+        <xsd:element name="revision" minOccurs="0" maxOccurs="1" type="xsd:string">
+          <xsd:annotation>
+            <xsd:documentation>
+                        This value indicates the number of saves or revisions. The application is responsible for updating this value after each revision.
+                    </xsd:documentation>
+          </xsd:annotation>
+        </xsd:element>
+        <xsd:element name="lastModifiedBy" minOccurs="0" maxOccurs="1" type="xsd:string"/>
+        <xsd:element ref="dcterms:modified" minOccurs="0" maxOccurs="1"/>
+        <xsd:element name="contentStatus" minOccurs="0" maxOccurs="1" type="xsd:string"/>
+      </xsd:all>
+    </xsd:complexType>
+  </xsd:schema>
+  <xs:schema xmlns:pc="http://schemas.microsoft.com/office/infopath/2007/PartnerControls" xmlns:xs="http://www.w3.org/2001/XMLSchema" targetNamespace="http://schemas.microsoft.com/office/infopath/2007/PartnerControls" elementFormDefault="qualified" attributeFormDefault="unqualified">
+    <xs:element name="Person">
+      <xs:complexType>
+        <xs:sequence>
+          <xs:element ref="pc:DisplayName" minOccurs="0"/>
+          <xs:element ref="pc:AccountId" minOccurs="0"/>
+          <xs:element ref="pc:AccountType" minOccurs="0"/>
+        </xs:sequence>
+      </xs:complexType>
+    </xs:element>
+    <xs:element name="DisplayName" type="xs:string"/>
+    <xs:element name="AccountId" type="xs:string"/>
+    <xs:element name="AccountType" type="xs:string"/>
+    <xs:element name="BDCAssociatedEntity">
+      <xs:complexType>
+        <xs:sequence>
+          <xs:element ref="pc:BDCEntity" minOccurs="0" maxOccurs="unbounded"/>
+        </xs:sequence>
+        <xs:attribute ref="pc:EntityNamespace"/>
+        <xs:attribute ref="pc:EntityName"/>
+        <xs:attribute ref="pc:SystemInstanceName"/>
+        <xs:attribute ref="pc:AssociationName"/>
+      </xs:complexType>
+    </xs:element>
+    <xs:attribute name="EntityNamespace" type="xs:string"/>
+    <xs:attribute name="EntityName" type="xs:string"/>
+    <xs:attribute name="SystemInstanceName" type="xs:string"/>
+    <xs:attribute name="AssociationName" type="xs:string"/>
+    <xs:element name="BDCEntity">
+      <xs:complexType>
+        <xs:sequence>
+          <xs:element ref="pc:EntityDisplayName" minOccurs="0"/>
+          <xs:element ref="pc:EntityInstanceReference" minOccurs="0"/>
+          <xs:element ref="pc:EntityId1" minOccurs="0"/>
+          <xs:element ref="pc:EntityId2" minOccurs="0"/>
+          <xs:element ref="pc:EntityId3" minOccurs="0"/>
+          <xs:element ref="pc:EntityId4" minOccurs="0"/>
+          <xs:element ref="pc:EntityId5" minOccurs="0"/>
+        </xs:sequence>
+      </xs:complexType>
+    </xs:element>
+    <xs:element name="EntityDisplayName" type="xs:string"/>
+    <xs:element name="EntityInstanceReference" type="xs:string"/>
+    <xs:element name="EntityId1" type="xs:string"/>
+    <xs:element name="EntityId2" type="xs:string"/>
+    <xs:element name="EntityId3" type="xs:string"/>
+    <xs:element name="EntityId4" type="xs:string"/>
+    <xs:element name="EntityId5" type="xs:string"/>
+    <xs:element name="Terms">
+      <xs:complexType>
+        <xs:sequence>
+          <xs:element ref="pc:TermInfo" minOccurs="0" maxOccurs="unbounded"/>
+        </xs:sequence>
+      </xs:complexType>
+    </xs:element>
+    <xs:element name="TermInfo">
+      <xs:complexType>
+        <xs:sequence>
+          <xs:element ref="pc:TermName" minOccurs="0"/>
+          <xs:element ref="pc:TermId" minOccurs="0"/>
+        </xs:sequence>
+      </xs:complexType>
+    </xs:element>
+    <xs:element name="TermName" type="xs:string"/>
+    <xs:element name="TermId" type="xs:string"/>
+  </xs:schema>
+</ct:contentTypeSchema>
 </file>
 
 <file path=customXml/item2.xml><?xml version="1.0" encoding="utf-8"?>
@@ -24905,153 +25143,11 @@
 </file>
 
 <file path=customXml/item3.xml><?xml version="1.0" encoding="utf-8"?>
-<ct:contentTypeSchema xmlns:ct="http://schemas.microsoft.com/office/2006/metadata/contentType" xmlns:ma="http://schemas.microsoft.com/office/2006/metadata/properties/metaAttributes" ct:_="" ma:_="" ma:contentTypeName="Document" ma:contentTypeID="0x0101004A22F518CCD7F14E92C2039B56C77CA1" ma:contentTypeVersion="5" ma:contentTypeDescription="Create a new document." ma:contentTypeScope="" ma:versionID="ea4d39f962e8a71502341d54cbcc3341">
-  <xsd:schema xmlns:xsd="http://www.w3.org/2001/XMLSchema" xmlns:xs="http://www.w3.org/2001/XMLSchema" xmlns:p="http://schemas.microsoft.com/office/2006/metadata/properties" xmlns:ns2="8131b8cc-f1c6-4076-b9c1-8326ed757813" targetNamespace="http://schemas.microsoft.com/office/2006/metadata/properties" ma:root="true" ma:fieldsID="9073296fa7ac0f968dc9d1b0cc5e5192" ns2:_="">
-    <xsd:import namespace="8131b8cc-f1c6-4076-b9c1-8326ed757813"/>
-    <xsd:element name="properties">
-      <xsd:complexType>
-        <xsd:sequence>
-          <xsd:element name="documentManagement">
-            <xsd:complexType>
-              <xsd:all>
-                <xsd:element ref="ns2:ReferenceId" minOccurs="0"/>
-                <xsd:element ref="ns2:MediaServiceMetadata" minOccurs="0"/>
-                <xsd:element ref="ns2:MediaServiceFastMetadata" minOccurs="0"/>
-                <xsd:element ref="ns2:MediaServiceSearchProperties" minOccurs="0"/>
-                <xsd:element ref="ns2:MediaServiceObjectDetectorVersions" minOccurs="0"/>
-              </xsd:all>
-            </xsd:complexType>
-          </xsd:element>
-        </xsd:sequence>
-      </xsd:complexType>
-    </xsd:element>
-  </xsd:schema>
-  <xsd:schema xmlns:xsd="http://www.w3.org/2001/XMLSchema" xmlns:xs="http://www.w3.org/2001/XMLSchema" xmlns:dms="http://schemas.microsoft.com/office/2006/documentManagement/types" xmlns:pc="http://schemas.microsoft.com/office/infopath/2007/PartnerControls" targetNamespace="8131b8cc-f1c6-4076-b9c1-8326ed757813" elementFormDefault="qualified">
-    <xsd:import namespace="http://schemas.microsoft.com/office/2006/documentManagement/types"/>
-    <xsd:import namespace="http://schemas.microsoft.com/office/infopath/2007/PartnerControls"/>
-    <xsd:element name="ReferenceId" ma:index="8" nillable="true" ma:displayName="ReferenceId" ma:indexed="true" ma:internalName="ReferenceId">
-      <xsd:simpleType>
-        <xsd:restriction base="dms:Text"/>
-      </xsd:simpleType>
-    </xsd:element>
-    <xsd:element name="MediaServiceMetadata" ma:index="9" nillable="true" ma:displayName="MediaServiceMetadata" ma:hidden="true" ma:internalName="MediaServiceMetadata" ma:readOnly="true">
-      <xsd:simpleType>
-        <xsd:restriction base="dms:Note"/>
-      </xsd:simpleType>
-    </xsd:element>
-    <xsd:element name="MediaServiceFastMetadata" ma:index="10" nillable="true" ma:displayName="MediaServiceFastMetadata" ma:hidden="true" ma:internalName="MediaServiceFastMetadata" ma:readOnly="true">
-      <xsd:simpleType>
-        <xsd:restriction base="dms:Note"/>
-      </xsd:simpleType>
-    </xsd:element>
-    <xsd:element name="MediaServiceSearchProperties" ma:index="11" nillable="true" ma:displayName="MediaServiceSearchProperties" ma:hidden="true" ma:internalName="MediaServiceSearchProperties" ma:readOnly="true">
-      <xsd:simpleType>
-        <xsd:restriction base="dms:Note"/>
-      </xsd:simpleType>
-    </xsd:element>
-    <xsd:element name="MediaServiceObjectDetectorVersions" ma:index="12" nillable="true" ma:displayName="MediaServiceObjectDetectorVersions" ma:hidden="true" ma:indexed="true" ma:internalName="MediaServiceObjectDetectorVersions" ma:readOnly="true">
-      <xsd:simpleType>
-        <xsd:restriction base="dms:Text"/>
-      </xsd:simpleType>
-    </xsd:element>
-  </xsd:schema>
-  <xsd:schema xmlns="http://schemas.openxmlformats.org/package/2006/metadata/core-properties" xmlns:xsd="http://www.w3.org/2001/XMLSchema" xmlns:xsi="http://www.w3.org/2001/XMLSchema-instance" xmlns:dc="http://purl.org/dc/elements/1.1/" xmlns:dcterms="http://purl.org/dc/terms/" xmlns:odoc="http://schemas.microsoft.com/internal/obd" targetNamespace="http://schemas.openxmlformats.org/package/2006/metadata/core-properties" elementFormDefault="qualified" attributeFormDefault="unqualified" blockDefault="#all">
-    <xsd:import namespace="http://purl.org/dc/elements/1.1/" schemaLocation="http://dublincore.org/schemas/xmls/qdc/2003/04/02/dc.xsd"/>
-    <xsd:import namespace="http://purl.org/dc/terms/" schemaLocation="http://dublincore.org/schemas/xmls/qdc/2003/04/02/dcterms.xsd"/>
-    <xsd:element name="coreProperties" type="CT_coreProperties"/>
-    <xsd:complexType name="CT_coreProperties">
-      <xsd:all>
-        <xsd:element ref="dc:creator" minOccurs="0" maxOccurs="1"/>
-        <xsd:element ref="dcterms:created" minOccurs="0" maxOccurs="1"/>
-        <xsd:element ref="dc:identifier" minOccurs="0" maxOccurs="1"/>
-        <xsd:element name="contentType" minOccurs="0" maxOccurs="1" type="xsd:string" ma:index="0" ma:displayName="Content Type"/>
-        <xsd:element ref="dc:title" minOccurs="0" maxOccurs="1" ma:index="4" ma:displayName="Title"/>
-        <xsd:element ref="dc:subject" minOccurs="0" maxOccurs="1"/>
-        <xsd:element ref="dc:description" minOccurs="0" maxOccurs="1"/>
-        <xsd:element name="keywords" minOccurs="0" maxOccurs="1" type="xsd:string"/>
-        <xsd:element ref="dc:language" minOccurs="0" maxOccurs="1"/>
-        <xsd:element name="category" minOccurs="0" maxOccurs="1" type="xsd:string"/>
-        <xsd:element name="version" minOccurs="0" maxOccurs="1" type="xsd:string"/>
-        <xsd:element name="revision" minOccurs="0" maxOccurs="1" type="xsd:string">
-          <xsd:annotation>
-            <xsd:documentation>
-                        This value indicates the number of saves or revisions. The application is responsible for updating this value after each revision.
-                    </xsd:documentation>
-          </xsd:annotation>
-        </xsd:element>
-        <xsd:element name="lastModifiedBy" minOccurs="0" maxOccurs="1" type="xsd:string"/>
-        <xsd:element ref="dcterms:modified" minOccurs="0" maxOccurs="1"/>
-        <xsd:element name="contentStatus" minOccurs="0" maxOccurs="1" type="xsd:string"/>
-      </xsd:all>
-    </xsd:complexType>
-  </xsd:schema>
-  <xs:schema xmlns:pc="http://schemas.microsoft.com/office/infopath/2007/PartnerControls" xmlns:xs="http://www.w3.org/2001/XMLSchema" targetNamespace="http://schemas.microsoft.com/office/infopath/2007/PartnerControls" elementFormDefault="qualified" attributeFormDefault="unqualified">
-    <xs:element name="Person">
-      <xs:complexType>
-        <xs:sequence>
-          <xs:element ref="pc:DisplayName" minOccurs="0"/>
-          <xs:element ref="pc:AccountId" minOccurs="0"/>
-          <xs:element ref="pc:AccountType" minOccurs="0"/>
-        </xs:sequence>
-      </xs:complexType>
-    </xs:element>
-    <xs:element name="DisplayName" type="xs:string"/>
-    <xs:element name="AccountId" type="xs:string"/>
-    <xs:element name="AccountType" type="xs:string"/>
-    <xs:element name="BDCAssociatedEntity">
-      <xs:complexType>
-        <xs:sequence>
-          <xs:element ref="pc:BDCEntity" minOccurs="0" maxOccurs="unbounded"/>
-        </xs:sequence>
-        <xs:attribute ref="pc:EntityNamespace"/>
-        <xs:attribute ref="pc:EntityName"/>
-        <xs:attribute ref="pc:SystemInstanceName"/>
-        <xs:attribute ref="pc:AssociationName"/>
-      </xs:complexType>
-    </xs:element>
-    <xs:attribute name="EntityNamespace" type="xs:string"/>
-    <xs:attribute name="EntityName" type="xs:string"/>
-    <xs:attribute name="SystemInstanceName" type="xs:string"/>
-    <xs:attribute name="AssociationName" type="xs:string"/>
-    <xs:element name="BDCEntity">
-      <xs:complexType>
-        <xs:sequence>
-          <xs:element ref="pc:EntityDisplayName" minOccurs="0"/>
-          <xs:element ref="pc:EntityInstanceReference" minOccurs="0"/>
-          <xs:element ref="pc:EntityId1" minOccurs="0"/>
-          <xs:element ref="pc:EntityId2" minOccurs="0"/>
-          <xs:element ref="pc:EntityId3" minOccurs="0"/>
-          <xs:element ref="pc:EntityId4" minOccurs="0"/>
-          <xs:element ref="pc:EntityId5" minOccurs="0"/>
-        </xs:sequence>
-      </xs:complexType>
-    </xs:element>
-    <xs:element name="EntityDisplayName" type="xs:string"/>
-    <xs:element name="EntityInstanceReference" type="xs:string"/>
-    <xs:element name="EntityId1" type="xs:string"/>
-    <xs:element name="EntityId2" type="xs:string"/>
-    <xs:element name="EntityId3" type="xs:string"/>
-    <xs:element name="EntityId4" type="xs:string"/>
-    <xs:element name="EntityId5" type="xs:string"/>
-    <xs:element name="Terms">
-      <xs:complexType>
-        <xs:sequence>
-          <xs:element ref="pc:TermInfo" minOccurs="0" maxOccurs="unbounded"/>
-        </xs:sequence>
-      </xs:complexType>
-    </xs:element>
-    <xs:element name="TermInfo">
-      <xs:complexType>
-        <xs:sequence>
-          <xs:element ref="pc:TermName" minOccurs="0"/>
-          <xs:element ref="pc:TermId" minOccurs="0"/>
-        </xs:sequence>
-      </xs:complexType>
-    </xs:element>
-    <xs:element name="TermName" type="xs:string"/>
-    <xs:element name="TermId" type="xs:string"/>
-  </xs:schema>
-</ct:contentTypeSchema>
+<p:properties xmlns:p="http://schemas.microsoft.com/office/2006/metadata/properties" xmlns:xsi="http://www.w3.org/2001/XMLSchema-instance" xmlns:pc="http://schemas.microsoft.com/office/infopath/2007/PartnerControls">
+  <documentManagement>
+    <ReferenceId xmlns="8131b8cc-f1c6-4076-b9c1-8326ed757813" xsi:nil="true"/>
+  </documentManagement>
+</p:properties>
 </file>
 
 <file path=customXml/item4.xml><?xml version="1.0" encoding="utf-8"?>
@@ -25064,24 +25160,6 @@
 </file>
 
 <file path=customXml/itemProps1.xml><?xml version="1.0" encoding="utf-8"?>
-<ds:datastoreItem xmlns:ds="http://schemas.openxmlformats.org/officeDocument/2006/customXml" ds:itemID="{BB3340D0-5214-4B8D-9796-E086A2011711}">
-  <ds:schemaRefs>
-    <ds:schemaRef ds:uri="http://schemas.microsoft.com/office/2006/metadata/properties"/>
-    <ds:schemaRef ds:uri="http://schemas.microsoft.com/office/infopath/2007/PartnerControls"/>
-    <ds:schemaRef ds:uri="8131b8cc-f1c6-4076-b9c1-8326ed757813"/>
-  </ds:schemaRefs>
-</ds:datastoreItem>
-</file>
-
-<file path=customXml/itemProps2.xml><?xml version="1.0" encoding="utf-8"?>
-<ds:datastoreItem xmlns:ds="http://schemas.openxmlformats.org/officeDocument/2006/customXml" ds:itemID="{94E69264-23CB-413F-B1FE-2EC22C53DE57}">
-  <ds:schemaRefs>
-    <ds:schemaRef ds:uri="http://schemas.openxmlformats.org/officeDocument/2006/bibliography"/>
-  </ds:schemaRefs>
-</ds:datastoreItem>
-</file>
-
-<file path=customXml/itemProps3.xml><?xml version="1.0" encoding="utf-8"?>
 <ds:datastoreItem xmlns:ds="http://schemas.openxmlformats.org/officeDocument/2006/customXml" ds:itemID="{65FB2AC1-12D1-4BF5-8FF2-4B8C5E0DEDBE}">
   <ds:schemaRefs>
     <ds:schemaRef ds:uri="http://schemas.microsoft.com/office/2006/metadata/contentType"/>
@@ -25099,6 +25177,24 @@
 </ds:datastoreItem>
 </file>
 
+<file path=customXml/itemProps2.xml><?xml version="1.0" encoding="utf-8"?>
+<ds:datastoreItem xmlns:ds="http://schemas.openxmlformats.org/officeDocument/2006/customXml" ds:itemID="{94E69264-23CB-413F-B1FE-2EC22C53DE57}">
+  <ds:schemaRefs>
+    <ds:schemaRef ds:uri="http://schemas.openxmlformats.org/officeDocument/2006/bibliography"/>
+  </ds:schemaRefs>
+</ds:datastoreItem>
+</file>
+
+<file path=customXml/itemProps3.xml><?xml version="1.0" encoding="utf-8"?>
+<ds:datastoreItem xmlns:ds="http://schemas.openxmlformats.org/officeDocument/2006/customXml" ds:itemID="{BB3340D0-5214-4B8D-9796-E086A2011711}">
+  <ds:schemaRefs>
+    <ds:schemaRef ds:uri="http://schemas.microsoft.com/office/2006/metadata/properties"/>
+    <ds:schemaRef ds:uri="http://schemas.microsoft.com/office/infopath/2007/PartnerControls"/>
+    <ds:schemaRef ds:uri="8131b8cc-f1c6-4076-b9c1-8326ed757813"/>
+  </ds:schemaRefs>
+</ds:datastoreItem>
+</file>
+
 <file path=customXml/itemProps4.xml><?xml version="1.0" encoding="utf-8"?>
 <ds:datastoreItem xmlns:ds="http://schemas.openxmlformats.org/officeDocument/2006/customXml" ds:itemID="{3F480CBC-99A6-4314-93BA-04C3E7AB5A32}">
   <ds:schemaRefs>

</xml_diff>

<commit_message>
add references and modify intro
</commit_message>
<xml_diff>
--- a/proposal/Proposal Proyek Akhir Perancangan Sistem Elektronika (SignalForge).docx
+++ b/proposal/Proposal Proyek Akhir Perancangan Sistem Elektronika (SignalForge).docx
@@ -777,11 +777,943 @@
           <w:rFonts w:ascii="Aptos" w:hAnsi="Aptos" w:cs="Calibri Light"/>
           <w:noProof/>
           <w:color w:val="000000" w:themeColor="text1"/>
-          <w:sz w:val="32"/>
-          <w:szCs w:val="32"/>
-          <w:lang w:val="id-ID"/>
-        </w:rPr>
-      </w:pPr>
+          <w:sz w:val="24"/>
+          <w:lang w:val="id-ID"/>
+        </w:rPr>
+      </w:pPr>
+    </w:p>
+    <w:p>
+      <w:pPr>
+        <w:pStyle w:val="TOC1"/>
+        <w:rPr>
+          <w:rFonts w:asciiTheme="minorHAnsi" w:eastAsiaTheme="minorEastAsia" w:hAnsiTheme="minorHAnsi" w:cstheme="minorBidi"/>
+          <w:noProof/>
+          <w:kern w:val="2"/>
+          <w:sz w:val="24"/>
+          <w:lang w:val="en-ID" w:eastAsia="en-ID"/>
+          <w14:ligatures w14:val="standardContextual"/>
+        </w:rPr>
+      </w:pPr>
+      <w:r>
+        <w:rPr>
+          <w:rFonts w:ascii="Aptos" w:hAnsi="Aptos"/>
+          <w:sz w:val="24"/>
+          <w:lang w:val="id-ID"/>
+        </w:rPr>
+        <w:fldChar w:fldCharType="begin"/>
+      </w:r>
+      <w:r>
+        <w:rPr>
+          <w:rFonts w:ascii="Aptos" w:hAnsi="Aptos"/>
+          <w:sz w:val="24"/>
+          <w:lang w:val="id-ID"/>
+        </w:rPr>
+        <w:instrText>TOC \o "1-3" \z \u \h</w:instrText>
+      </w:r>
+      <w:r>
+        <w:rPr>
+          <w:rFonts w:ascii="Aptos" w:hAnsi="Aptos"/>
+          <w:sz w:val="24"/>
+          <w:lang w:val="id-ID"/>
+        </w:rPr>
+        <w:fldChar w:fldCharType="separate"/>
+      </w:r>
+      <w:hyperlink w:anchor="_Toc180931820" w:history="1">
+        <w:r>
+          <w:rPr>
+            <w:rStyle w:val="Hyperlink"/>
+            <w:rFonts w:ascii="Aptos" w:hAnsi="Aptos"/>
+            <w:noProof/>
+            <w:sz w:val="24"/>
+            <w:lang w:val="id-ID"/>
+          </w:rPr>
+          <w:t>1</w:t>
+        </w:r>
+        <w:r>
+          <w:rPr>
+            <w:rFonts w:asciiTheme="minorHAnsi" w:eastAsiaTheme="minorEastAsia" w:hAnsiTheme="minorHAnsi" w:cstheme="minorBidi"/>
+            <w:noProof/>
+            <w:kern w:val="2"/>
+            <w:sz w:val="24"/>
+            <w:lang w:val="en-ID" w:eastAsia="en-ID"/>
+            <w14:ligatures w14:val="standardContextual"/>
+          </w:rPr>
+          <w:tab/>
+        </w:r>
+        <w:r>
+          <w:rPr>
+            <w:rStyle w:val="Hyperlink"/>
+            <w:rFonts w:ascii="Aptos" w:hAnsi="Aptos"/>
+            <w:noProof/>
+            <w:sz w:val="24"/>
+            <w:lang w:val="id-ID"/>
+          </w:rPr>
+          <w:t>RINGKASAN</w:t>
+        </w:r>
+        <w:r>
+          <w:rPr>
+            <w:noProof/>
+            <w:webHidden/>
+            <w:sz w:val="24"/>
+          </w:rPr>
+          <w:tab/>
+        </w:r>
+        <w:r>
+          <w:rPr>
+            <w:noProof/>
+            <w:webHidden/>
+            <w:sz w:val="24"/>
+          </w:rPr>
+          <w:fldChar w:fldCharType="begin"/>
+        </w:r>
+        <w:r>
+          <w:rPr>
+            <w:noProof/>
+            <w:webHidden/>
+            <w:sz w:val="24"/>
+          </w:rPr>
+          <w:instrText xml:space="preserve"> PAGEREF _Toc180931820 \h </w:instrText>
+        </w:r>
+        <w:r>
+          <w:rPr>
+            <w:noProof/>
+            <w:webHidden/>
+            <w:sz w:val="24"/>
+          </w:rPr>
+        </w:r>
+        <w:r>
+          <w:rPr>
+            <w:noProof/>
+            <w:webHidden/>
+            <w:sz w:val="24"/>
+          </w:rPr>
+          <w:fldChar w:fldCharType="separate"/>
+        </w:r>
+        <w:r>
+          <w:rPr>
+            <w:noProof/>
+            <w:webHidden/>
+            <w:sz w:val="24"/>
+          </w:rPr>
+          <w:t>1</w:t>
+        </w:r>
+        <w:r>
+          <w:rPr>
+            <w:noProof/>
+            <w:webHidden/>
+            <w:sz w:val="24"/>
+          </w:rPr>
+          <w:fldChar w:fldCharType="end"/>
+        </w:r>
+      </w:hyperlink>
+    </w:p>
+    <w:p>
+      <w:pPr>
+        <w:pStyle w:val="TOC1"/>
+        <w:rPr>
+          <w:rFonts w:asciiTheme="minorHAnsi" w:eastAsiaTheme="minorEastAsia" w:hAnsiTheme="minorHAnsi" w:cstheme="minorBidi"/>
+          <w:noProof/>
+          <w:kern w:val="2"/>
+          <w:sz w:val="24"/>
+          <w:lang w:val="en-ID" w:eastAsia="en-ID"/>
+          <w14:ligatures w14:val="standardContextual"/>
+        </w:rPr>
+      </w:pPr>
+      <w:hyperlink w:anchor="_Toc180931821" w:history="1">
+        <w:r>
+          <w:rPr>
+            <w:rStyle w:val="Hyperlink"/>
+            <w:rFonts w:ascii="Aptos" w:hAnsi="Aptos"/>
+            <w:noProof/>
+            <w:sz w:val="24"/>
+            <w:lang w:val="id-ID"/>
+          </w:rPr>
+          <w:t>2</w:t>
+        </w:r>
+        <w:r>
+          <w:rPr>
+            <w:rFonts w:asciiTheme="minorHAnsi" w:eastAsiaTheme="minorEastAsia" w:hAnsiTheme="minorHAnsi" w:cstheme="minorBidi"/>
+            <w:noProof/>
+            <w:kern w:val="2"/>
+            <w:sz w:val="24"/>
+            <w:lang w:val="en-ID" w:eastAsia="en-ID"/>
+            <w14:ligatures w14:val="standardContextual"/>
+          </w:rPr>
+          <w:tab/>
+        </w:r>
+        <w:r>
+          <w:rPr>
+            <w:rStyle w:val="Hyperlink"/>
+            <w:rFonts w:ascii="Aptos" w:hAnsi="Aptos"/>
+            <w:noProof/>
+            <w:sz w:val="24"/>
+            <w:lang w:val="id-ID"/>
+          </w:rPr>
+          <w:t>LATAR BELAKANG</w:t>
+        </w:r>
+        <w:r>
+          <w:rPr>
+            <w:noProof/>
+            <w:webHidden/>
+            <w:sz w:val="24"/>
+          </w:rPr>
+          <w:tab/>
+        </w:r>
+        <w:r>
+          <w:rPr>
+            <w:noProof/>
+            <w:webHidden/>
+            <w:sz w:val="24"/>
+          </w:rPr>
+          <w:fldChar w:fldCharType="begin"/>
+        </w:r>
+        <w:r>
+          <w:rPr>
+            <w:noProof/>
+            <w:webHidden/>
+            <w:sz w:val="24"/>
+          </w:rPr>
+          <w:instrText xml:space="preserve"> PAGEREF _Toc180931821 \h </w:instrText>
+        </w:r>
+        <w:r>
+          <w:rPr>
+            <w:noProof/>
+            <w:webHidden/>
+            <w:sz w:val="24"/>
+          </w:rPr>
+        </w:r>
+        <w:r>
+          <w:rPr>
+            <w:noProof/>
+            <w:webHidden/>
+            <w:sz w:val="24"/>
+          </w:rPr>
+          <w:fldChar w:fldCharType="separate"/>
+        </w:r>
+        <w:r>
+          <w:rPr>
+            <w:noProof/>
+            <w:webHidden/>
+            <w:sz w:val="24"/>
+          </w:rPr>
+          <w:t>1</w:t>
+        </w:r>
+        <w:r>
+          <w:rPr>
+            <w:noProof/>
+            <w:webHidden/>
+            <w:sz w:val="24"/>
+          </w:rPr>
+          <w:fldChar w:fldCharType="end"/>
+        </w:r>
+      </w:hyperlink>
+    </w:p>
+    <w:p>
+      <w:pPr>
+        <w:pStyle w:val="TOC1"/>
+        <w:rPr>
+          <w:rFonts w:asciiTheme="minorHAnsi" w:eastAsiaTheme="minorEastAsia" w:hAnsiTheme="minorHAnsi" w:cstheme="minorBidi"/>
+          <w:noProof/>
+          <w:kern w:val="2"/>
+          <w:sz w:val="24"/>
+          <w:lang w:val="en-ID" w:eastAsia="en-ID"/>
+          <w14:ligatures w14:val="standardContextual"/>
+        </w:rPr>
+      </w:pPr>
+      <w:hyperlink w:anchor="_Toc180931822" w:history="1">
+        <w:r>
+          <w:rPr>
+            <w:rStyle w:val="Hyperlink"/>
+            <w:rFonts w:ascii="Aptos" w:hAnsi="Aptos"/>
+            <w:noProof/>
+            <w:sz w:val="24"/>
+            <w:lang w:val="id-ID"/>
+          </w:rPr>
+          <w:t>3</w:t>
+        </w:r>
+        <w:r>
+          <w:rPr>
+            <w:rFonts w:asciiTheme="minorHAnsi" w:eastAsiaTheme="minorEastAsia" w:hAnsiTheme="minorHAnsi" w:cstheme="minorBidi"/>
+            <w:noProof/>
+            <w:kern w:val="2"/>
+            <w:sz w:val="24"/>
+            <w:lang w:val="en-ID" w:eastAsia="en-ID"/>
+            <w14:ligatures w14:val="standardContextual"/>
+          </w:rPr>
+          <w:tab/>
+        </w:r>
+        <w:r>
+          <w:rPr>
+            <w:rStyle w:val="Hyperlink"/>
+            <w:rFonts w:ascii="Aptos" w:hAnsi="Aptos"/>
+            <w:noProof/>
+            <w:sz w:val="24"/>
+            <w:lang w:val="id-ID"/>
+          </w:rPr>
+          <w:t>TUJUAN</w:t>
+        </w:r>
+        <w:r>
+          <w:rPr>
+            <w:noProof/>
+            <w:webHidden/>
+            <w:sz w:val="24"/>
+          </w:rPr>
+          <w:tab/>
+        </w:r>
+        <w:r>
+          <w:rPr>
+            <w:noProof/>
+            <w:webHidden/>
+            <w:sz w:val="24"/>
+          </w:rPr>
+          <w:fldChar w:fldCharType="begin"/>
+        </w:r>
+        <w:r>
+          <w:rPr>
+            <w:noProof/>
+            <w:webHidden/>
+            <w:sz w:val="24"/>
+          </w:rPr>
+          <w:instrText xml:space="preserve"> PAGEREF _Toc180931822 \h </w:instrText>
+        </w:r>
+        <w:r>
+          <w:rPr>
+            <w:noProof/>
+            <w:webHidden/>
+            <w:sz w:val="24"/>
+          </w:rPr>
+        </w:r>
+        <w:r>
+          <w:rPr>
+            <w:noProof/>
+            <w:webHidden/>
+            <w:sz w:val="24"/>
+          </w:rPr>
+          <w:fldChar w:fldCharType="separate"/>
+        </w:r>
+        <w:r>
+          <w:rPr>
+            <w:noProof/>
+            <w:webHidden/>
+            <w:sz w:val="24"/>
+          </w:rPr>
+          <w:t>2</w:t>
+        </w:r>
+        <w:r>
+          <w:rPr>
+            <w:noProof/>
+            <w:webHidden/>
+            <w:sz w:val="24"/>
+          </w:rPr>
+          <w:fldChar w:fldCharType="end"/>
+        </w:r>
+      </w:hyperlink>
+    </w:p>
+    <w:p>
+      <w:pPr>
+        <w:pStyle w:val="TOC1"/>
+        <w:rPr>
+          <w:rFonts w:asciiTheme="minorHAnsi" w:eastAsiaTheme="minorEastAsia" w:hAnsiTheme="minorHAnsi" w:cstheme="minorBidi"/>
+          <w:noProof/>
+          <w:kern w:val="2"/>
+          <w:sz w:val="24"/>
+          <w:lang w:val="en-ID" w:eastAsia="en-ID"/>
+          <w14:ligatures w14:val="standardContextual"/>
+        </w:rPr>
+      </w:pPr>
+      <w:hyperlink w:anchor="_Toc180931823" w:history="1">
+        <w:r>
+          <w:rPr>
+            <w:rStyle w:val="Hyperlink"/>
+            <w:rFonts w:ascii="Aptos" w:hAnsi="Aptos"/>
+            <w:noProof/>
+            <w:sz w:val="24"/>
+            <w:lang w:val="id-ID"/>
+          </w:rPr>
+          <w:t>4</w:t>
+        </w:r>
+        <w:r>
+          <w:rPr>
+            <w:rFonts w:asciiTheme="minorHAnsi" w:eastAsiaTheme="minorEastAsia" w:hAnsiTheme="minorHAnsi" w:cstheme="minorBidi"/>
+            <w:noProof/>
+            <w:kern w:val="2"/>
+            <w:sz w:val="24"/>
+            <w:lang w:val="en-ID" w:eastAsia="en-ID"/>
+            <w14:ligatures w14:val="standardContextual"/>
+          </w:rPr>
+          <w:tab/>
+        </w:r>
+        <w:r>
+          <w:rPr>
+            <w:rStyle w:val="Hyperlink"/>
+            <w:rFonts w:ascii="Aptos" w:hAnsi="Aptos"/>
+            <w:noProof/>
+            <w:sz w:val="24"/>
+            <w:lang w:val="id-ID"/>
+          </w:rPr>
+          <w:t>RUANG LINGKUP</w:t>
+        </w:r>
+        <w:r>
+          <w:rPr>
+            <w:noProof/>
+            <w:webHidden/>
+            <w:sz w:val="24"/>
+          </w:rPr>
+          <w:tab/>
+        </w:r>
+        <w:r>
+          <w:rPr>
+            <w:noProof/>
+            <w:webHidden/>
+            <w:sz w:val="24"/>
+          </w:rPr>
+          <w:fldChar w:fldCharType="begin"/>
+        </w:r>
+        <w:r>
+          <w:rPr>
+            <w:noProof/>
+            <w:webHidden/>
+            <w:sz w:val="24"/>
+          </w:rPr>
+          <w:instrText xml:space="preserve"> PAGEREF _Toc180931823 \h </w:instrText>
+        </w:r>
+        <w:r>
+          <w:rPr>
+            <w:noProof/>
+            <w:webHidden/>
+            <w:sz w:val="24"/>
+          </w:rPr>
+        </w:r>
+        <w:r>
+          <w:rPr>
+            <w:noProof/>
+            <w:webHidden/>
+            <w:sz w:val="24"/>
+          </w:rPr>
+          <w:fldChar w:fldCharType="separate"/>
+        </w:r>
+        <w:r>
+          <w:rPr>
+            <w:noProof/>
+            <w:webHidden/>
+            <w:sz w:val="24"/>
+          </w:rPr>
+          <w:t>2</w:t>
+        </w:r>
+        <w:r>
+          <w:rPr>
+            <w:noProof/>
+            <w:webHidden/>
+            <w:sz w:val="24"/>
+          </w:rPr>
+          <w:fldChar w:fldCharType="end"/>
+        </w:r>
+      </w:hyperlink>
+    </w:p>
+    <w:p>
+      <w:pPr>
+        <w:pStyle w:val="TOC1"/>
+        <w:rPr>
+          <w:rFonts w:asciiTheme="minorHAnsi" w:eastAsiaTheme="minorEastAsia" w:hAnsiTheme="minorHAnsi" w:cstheme="minorBidi"/>
+          <w:noProof/>
+          <w:kern w:val="2"/>
+          <w:sz w:val="24"/>
+          <w:lang w:val="en-ID" w:eastAsia="en-ID"/>
+          <w14:ligatures w14:val="standardContextual"/>
+        </w:rPr>
+      </w:pPr>
+      <w:hyperlink w:anchor="_Toc180931824" w:history="1">
+        <w:r>
+          <w:rPr>
+            <w:rStyle w:val="Hyperlink"/>
+            <w:rFonts w:ascii="Aptos" w:hAnsi="Aptos"/>
+            <w:noProof/>
+            <w:sz w:val="24"/>
+            <w:lang w:val="id-ID"/>
+          </w:rPr>
+          <w:t>5</w:t>
+        </w:r>
+        <w:r>
+          <w:rPr>
+            <w:rFonts w:asciiTheme="minorHAnsi" w:eastAsiaTheme="minorEastAsia" w:hAnsiTheme="minorHAnsi" w:cstheme="minorBidi"/>
+            <w:noProof/>
+            <w:kern w:val="2"/>
+            <w:sz w:val="24"/>
+            <w:lang w:val="en-ID" w:eastAsia="en-ID"/>
+            <w14:ligatures w14:val="standardContextual"/>
+          </w:rPr>
+          <w:tab/>
+        </w:r>
+        <w:r>
+          <w:rPr>
+            <w:rStyle w:val="Hyperlink"/>
+            <w:rFonts w:ascii="Aptos" w:hAnsi="Aptos"/>
+            <w:noProof/>
+            <w:sz w:val="24"/>
+            <w:lang w:val="id-ID"/>
+          </w:rPr>
+          <w:t>SOLUSI DAN METODOLOGI</w:t>
+        </w:r>
+        <w:r>
+          <w:rPr>
+            <w:noProof/>
+            <w:webHidden/>
+            <w:sz w:val="24"/>
+          </w:rPr>
+          <w:tab/>
+        </w:r>
+        <w:r>
+          <w:rPr>
+            <w:noProof/>
+            <w:webHidden/>
+            <w:sz w:val="24"/>
+          </w:rPr>
+          <w:fldChar w:fldCharType="begin"/>
+        </w:r>
+        <w:r>
+          <w:rPr>
+            <w:noProof/>
+            <w:webHidden/>
+            <w:sz w:val="24"/>
+          </w:rPr>
+          <w:instrText xml:space="preserve"> PAGEREF _Toc180931824 \h </w:instrText>
+        </w:r>
+        <w:r>
+          <w:rPr>
+            <w:noProof/>
+            <w:webHidden/>
+            <w:sz w:val="24"/>
+          </w:rPr>
+        </w:r>
+        <w:r>
+          <w:rPr>
+            <w:noProof/>
+            <w:webHidden/>
+            <w:sz w:val="24"/>
+          </w:rPr>
+          <w:fldChar w:fldCharType="separate"/>
+        </w:r>
+        <w:r>
+          <w:rPr>
+            <w:noProof/>
+            <w:webHidden/>
+            <w:sz w:val="24"/>
+          </w:rPr>
+          <w:t>3</w:t>
+        </w:r>
+        <w:r>
+          <w:rPr>
+            <w:noProof/>
+            <w:webHidden/>
+            <w:sz w:val="24"/>
+          </w:rPr>
+          <w:fldChar w:fldCharType="end"/>
+        </w:r>
+      </w:hyperlink>
+    </w:p>
+    <w:p>
+      <w:pPr>
+        <w:pStyle w:val="TOC1"/>
+        <w:rPr>
+          <w:rFonts w:asciiTheme="minorHAnsi" w:eastAsiaTheme="minorEastAsia" w:hAnsiTheme="minorHAnsi" w:cstheme="minorBidi"/>
+          <w:noProof/>
+          <w:kern w:val="2"/>
+          <w:sz w:val="24"/>
+          <w:lang w:val="en-ID" w:eastAsia="en-ID"/>
+          <w14:ligatures w14:val="standardContextual"/>
+        </w:rPr>
+      </w:pPr>
+      <w:hyperlink w:anchor="_Toc180931825" w:history="1">
+        <w:r>
+          <w:rPr>
+            <w:rStyle w:val="Hyperlink"/>
+            <w:rFonts w:ascii="Aptos" w:hAnsi="Aptos"/>
+            <w:noProof/>
+            <w:sz w:val="24"/>
+            <w:lang w:val="id-ID"/>
+          </w:rPr>
+          <w:t>6</w:t>
+        </w:r>
+        <w:r>
+          <w:rPr>
+            <w:rFonts w:asciiTheme="minorHAnsi" w:eastAsiaTheme="minorEastAsia" w:hAnsiTheme="minorHAnsi" w:cstheme="minorBidi"/>
+            <w:noProof/>
+            <w:kern w:val="2"/>
+            <w:sz w:val="24"/>
+            <w:lang w:val="en-ID" w:eastAsia="en-ID"/>
+            <w14:ligatures w14:val="standardContextual"/>
+          </w:rPr>
+          <w:tab/>
+        </w:r>
+        <w:r>
+          <w:rPr>
+            <w:rStyle w:val="Hyperlink"/>
+            <w:rFonts w:ascii="Aptos" w:hAnsi="Aptos"/>
+            <w:noProof/>
+            <w:sz w:val="24"/>
+            <w:lang w:val="id-ID"/>
+          </w:rPr>
+          <w:t>ANGGOTA TIM DAN PEMBAGIAN KERJA</w:t>
+        </w:r>
+        <w:r>
+          <w:rPr>
+            <w:noProof/>
+            <w:webHidden/>
+            <w:sz w:val="24"/>
+          </w:rPr>
+          <w:tab/>
+        </w:r>
+        <w:r>
+          <w:rPr>
+            <w:noProof/>
+            <w:webHidden/>
+            <w:sz w:val="24"/>
+          </w:rPr>
+          <w:fldChar w:fldCharType="begin"/>
+        </w:r>
+        <w:r>
+          <w:rPr>
+            <w:noProof/>
+            <w:webHidden/>
+            <w:sz w:val="24"/>
+          </w:rPr>
+          <w:instrText xml:space="preserve"> PAGEREF _Toc180931825 \h </w:instrText>
+        </w:r>
+        <w:r>
+          <w:rPr>
+            <w:noProof/>
+            <w:webHidden/>
+            <w:sz w:val="24"/>
+          </w:rPr>
+        </w:r>
+        <w:r>
+          <w:rPr>
+            <w:noProof/>
+            <w:webHidden/>
+            <w:sz w:val="24"/>
+          </w:rPr>
+          <w:fldChar w:fldCharType="separate"/>
+        </w:r>
+        <w:r>
+          <w:rPr>
+            <w:noProof/>
+            <w:webHidden/>
+            <w:sz w:val="24"/>
+          </w:rPr>
+          <w:t>3</w:t>
+        </w:r>
+        <w:r>
+          <w:rPr>
+            <w:noProof/>
+            <w:webHidden/>
+            <w:sz w:val="24"/>
+          </w:rPr>
+          <w:fldChar w:fldCharType="end"/>
+        </w:r>
+      </w:hyperlink>
+    </w:p>
+    <w:p>
+      <w:pPr>
+        <w:pStyle w:val="TOC1"/>
+        <w:rPr>
+          <w:rFonts w:asciiTheme="minorHAnsi" w:eastAsiaTheme="minorEastAsia" w:hAnsiTheme="minorHAnsi" w:cstheme="minorBidi"/>
+          <w:noProof/>
+          <w:kern w:val="2"/>
+          <w:sz w:val="24"/>
+          <w:lang w:val="en-ID" w:eastAsia="en-ID"/>
+          <w14:ligatures w14:val="standardContextual"/>
+        </w:rPr>
+      </w:pPr>
+      <w:hyperlink w:anchor="_Toc180931826" w:history="1">
+        <w:r>
+          <w:rPr>
+            <w:rStyle w:val="Hyperlink"/>
+            <w:rFonts w:ascii="Aptos" w:hAnsi="Aptos"/>
+            <w:noProof/>
+            <w:sz w:val="24"/>
+            <w:lang w:val="id-ID"/>
+          </w:rPr>
+          <w:t>7</w:t>
+        </w:r>
+        <w:r>
+          <w:rPr>
+            <w:rFonts w:asciiTheme="minorHAnsi" w:eastAsiaTheme="minorEastAsia" w:hAnsiTheme="minorHAnsi" w:cstheme="minorBidi"/>
+            <w:noProof/>
+            <w:kern w:val="2"/>
+            <w:sz w:val="24"/>
+            <w:lang w:val="en-ID" w:eastAsia="en-ID"/>
+            <w14:ligatures w14:val="standardContextual"/>
+          </w:rPr>
+          <w:tab/>
+        </w:r>
+        <w:r>
+          <w:rPr>
+            <w:rStyle w:val="Hyperlink"/>
+            <w:rFonts w:ascii="Aptos" w:hAnsi="Aptos"/>
+            <w:noProof/>
+            <w:sz w:val="24"/>
+            <w:lang w:val="id-ID"/>
+          </w:rPr>
+          <w:t>REFERENSI</w:t>
+        </w:r>
+        <w:r>
+          <w:rPr>
+            <w:noProof/>
+            <w:webHidden/>
+            <w:sz w:val="24"/>
+          </w:rPr>
+          <w:tab/>
+        </w:r>
+        <w:r>
+          <w:rPr>
+            <w:noProof/>
+            <w:webHidden/>
+            <w:sz w:val="24"/>
+          </w:rPr>
+          <w:fldChar w:fldCharType="begin"/>
+        </w:r>
+        <w:r>
+          <w:rPr>
+            <w:noProof/>
+            <w:webHidden/>
+            <w:sz w:val="24"/>
+          </w:rPr>
+          <w:instrText xml:space="preserve"> PAGEREF _Toc180931826 \h </w:instrText>
+        </w:r>
+        <w:r>
+          <w:rPr>
+            <w:noProof/>
+            <w:webHidden/>
+            <w:sz w:val="24"/>
+          </w:rPr>
+        </w:r>
+        <w:r>
+          <w:rPr>
+            <w:noProof/>
+            <w:webHidden/>
+            <w:sz w:val="24"/>
+          </w:rPr>
+          <w:fldChar w:fldCharType="separate"/>
+        </w:r>
+        <w:r>
+          <w:rPr>
+            <w:noProof/>
+            <w:webHidden/>
+            <w:sz w:val="24"/>
+          </w:rPr>
+          <w:t>4</w:t>
+        </w:r>
+        <w:r>
+          <w:rPr>
+            <w:noProof/>
+            <w:webHidden/>
+            <w:sz w:val="24"/>
+          </w:rPr>
+          <w:fldChar w:fldCharType="end"/>
+        </w:r>
+      </w:hyperlink>
+    </w:p>
+    <w:p>
+      <w:pPr>
+        <w:pStyle w:val="TOC1"/>
+        <w:rPr>
+          <w:rFonts w:asciiTheme="minorHAnsi" w:eastAsiaTheme="minorEastAsia" w:hAnsiTheme="minorHAnsi" w:cstheme="minorBidi"/>
+          <w:noProof/>
+          <w:kern w:val="2"/>
+          <w:sz w:val="24"/>
+          <w:lang w:val="en-ID" w:eastAsia="en-ID"/>
+          <w14:ligatures w14:val="standardContextual"/>
+        </w:rPr>
+      </w:pPr>
+      <w:hyperlink w:anchor="_Toc180931827" w:history="1">
+        <w:r>
+          <w:rPr>
+            <w:rStyle w:val="Hyperlink"/>
+            <w:rFonts w:ascii="Aptos" w:hAnsi="Aptos"/>
+            <w:noProof/>
+            <w:sz w:val="24"/>
+            <w:lang w:val="id-ID"/>
+          </w:rPr>
+          <w:t>8</w:t>
+        </w:r>
+        <w:r>
+          <w:rPr>
+            <w:rFonts w:asciiTheme="minorHAnsi" w:eastAsiaTheme="minorEastAsia" w:hAnsiTheme="minorHAnsi" w:cstheme="minorBidi"/>
+            <w:noProof/>
+            <w:kern w:val="2"/>
+            <w:sz w:val="24"/>
+            <w:lang w:val="en-ID" w:eastAsia="en-ID"/>
+            <w14:ligatures w14:val="standardContextual"/>
+          </w:rPr>
+          <w:tab/>
+        </w:r>
+        <w:r>
+          <w:rPr>
+            <w:rStyle w:val="Hyperlink"/>
+            <w:rFonts w:ascii="Aptos" w:hAnsi="Aptos"/>
+            <w:noProof/>
+            <w:sz w:val="24"/>
+            <w:lang w:val="id-ID"/>
+          </w:rPr>
+          <w:t>RENCANA ANGGARA BIAYA</w:t>
+        </w:r>
+        <w:r>
+          <w:rPr>
+            <w:noProof/>
+            <w:webHidden/>
+            <w:sz w:val="24"/>
+          </w:rPr>
+          <w:tab/>
+        </w:r>
+        <w:r>
+          <w:rPr>
+            <w:noProof/>
+            <w:webHidden/>
+            <w:sz w:val="24"/>
+          </w:rPr>
+          <w:fldChar w:fldCharType="begin"/>
+        </w:r>
+        <w:r>
+          <w:rPr>
+            <w:noProof/>
+            <w:webHidden/>
+            <w:sz w:val="24"/>
+          </w:rPr>
+          <w:instrText xml:space="preserve"> PAGEREF _Toc180931827 \h </w:instrText>
+        </w:r>
+        <w:r>
+          <w:rPr>
+            <w:noProof/>
+            <w:webHidden/>
+            <w:sz w:val="24"/>
+          </w:rPr>
+        </w:r>
+        <w:r>
+          <w:rPr>
+            <w:noProof/>
+            <w:webHidden/>
+            <w:sz w:val="24"/>
+          </w:rPr>
+          <w:fldChar w:fldCharType="separate"/>
+        </w:r>
+        <w:r>
+          <w:rPr>
+            <w:noProof/>
+            <w:webHidden/>
+            <w:sz w:val="24"/>
+          </w:rPr>
+          <w:t>4</w:t>
+        </w:r>
+        <w:r>
+          <w:rPr>
+            <w:noProof/>
+            <w:webHidden/>
+            <w:sz w:val="24"/>
+          </w:rPr>
+          <w:fldChar w:fldCharType="end"/>
+        </w:r>
+      </w:hyperlink>
+    </w:p>
+    <w:p>
+      <w:pPr>
+        <w:pStyle w:val="TOC1"/>
+        <w:rPr>
+          <w:rFonts w:asciiTheme="minorHAnsi" w:eastAsiaTheme="minorEastAsia" w:hAnsiTheme="minorHAnsi" w:cstheme="minorBidi"/>
+          <w:noProof/>
+          <w:kern w:val="2"/>
+          <w:sz w:val="24"/>
+          <w:lang w:val="en-ID" w:eastAsia="en-ID"/>
+          <w14:ligatures w14:val="standardContextual"/>
+        </w:rPr>
+      </w:pPr>
+      <w:hyperlink w:anchor="_Toc180931828" w:history="1">
+        <w:r>
+          <w:rPr>
+            <w:rStyle w:val="Hyperlink"/>
+            <w:rFonts w:ascii="Aptos" w:hAnsi="Aptos"/>
+            <w:noProof/>
+            <w:sz w:val="24"/>
+            <w:lang w:val="id-ID"/>
+          </w:rPr>
+          <w:t>9</w:t>
+        </w:r>
+        <w:r>
+          <w:rPr>
+            <w:rFonts w:asciiTheme="minorHAnsi" w:eastAsiaTheme="minorEastAsia" w:hAnsiTheme="minorHAnsi" w:cstheme="minorBidi"/>
+            <w:noProof/>
+            <w:kern w:val="2"/>
+            <w:sz w:val="24"/>
+            <w:lang w:val="en-ID" w:eastAsia="en-ID"/>
+            <w14:ligatures w14:val="standardContextual"/>
+          </w:rPr>
+          <w:tab/>
+        </w:r>
+        <w:r>
+          <w:rPr>
+            <w:rStyle w:val="Hyperlink"/>
+            <w:rFonts w:ascii="Aptos" w:hAnsi="Aptos"/>
+            <w:noProof/>
+            <w:sz w:val="24"/>
+            <w:lang w:val="id-ID"/>
+          </w:rPr>
+          <w:t>INDIKATOR KEBERHASILAN</w:t>
+        </w:r>
+        <w:r>
+          <w:rPr>
+            <w:noProof/>
+            <w:webHidden/>
+            <w:sz w:val="24"/>
+          </w:rPr>
+          <w:tab/>
+        </w:r>
+        <w:r>
+          <w:rPr>
+            <w:noProof/>
+            <w:webHidden/>
+            <w:sz w:val="24"/>
+          </w:rPr>
+          <w:fldChar w:fldCharType="begin"/>
+        </w:r>
+        <w:r>
+          <w:rPr>
+            <w:noProof/>
+            <w:webHidden/>
+            <w:sz w:val="24"/>
+          </w:rPr>
+          <w:instrText xml:space="preserve"> PAGEREF _Toc180931828 \h </w:instrText>
+        </w:r>
+        <w:r>
+          <w:rPr>
+            <w:noProof/>
+            <w:webHidden/>
+            <w:sz w:val="24"/>
+          </w:rPr>
+        </w:r>
+        <w:r>
+          <w:rPr>
+            <w:noProof/>
+            <w:webHidden/>
+            <w:sz w:val="24"/>
+          </w:rPr>
+          <w:fldChar w:fldCharType="separate"/>
+        </w:r>
+        <w:r>
+          <w:rPr>
+            <w:noProof/>
+            <w:webHidden/>
+            <w:sz w:val="24"/>
+          </w:rPr>
+          <w:t>5</w:t>
+        </w:r>
+        <w:r>
+          <w:rPr>
+            <w:noProof/>
+            <w:webHidden/>
+            <w:sz w:val="24"/>
+          </w:rPr>
+          <w:fldChar w:fldCharType="end"/>
+        </w:r>
+      </w:hyperlink>
     </w:p>
     <w:p>
       <w:pPr>
@@ -805,919 +1737,6 @@
         <w:rPr>
           <w:rFonts w:ascii="Aptos" w:hAnsi="Aptos"/>
           <w:sz w:val="24"/>
-          <w:szCs w:val="32"/>
-          <w:lang w:val="id-ID"/>
-        </w:rPr>
-        <w:fldChar w:fldCharType="begin"/>
-      </w:r>
-      <w:r>
-        <w:rPr>
-          <w:rFonts w:ascii="Aptos" w:hAnsi="Aptos"/>
-          <w:sz w:val="24"/>
-          <w:szCs w:val="32"/>
-          <w:lang w:val="id-ID"/>
-        </w:rPr>
-        <w:instrText>TOC \o "1-3" \z \u \h</w:instrText>
-      </w:r>
-      <w:r>
-        <w:rPr>
-          <w:rFonts w:ascii="Aptos" w:hAnsi="Aptos"/>
-          <w:sz w:val="24"/>
-          <w:szCs w:val="32"/>
-          <w:lang w:val="id-ID"/>
-        </w:rPr>
-        <w:fldChar w:fldCharType="separate"/>
-      </w:r>
-      <w:hyperlink w:anchor="_Toc76241173">
-        <w:r>
-          <w:rPr>
-            <w:rStyle w:val="Hyperlink"/>
-            <w:rFonts w:ascii="Aptos" w:hAnsi="Aptos"/>
-            <w:sz w:val="24"/>
-            <w:szCs w:val="32"/>
-            <w:lang w:val="id-ID"/>
-          </w:rPr>
-          <w:t>1</w:t>
-        </w:r>
-        <w:r>
-          <w:rPr>
-            <w:rFonts w:ascii="Aptos" w:hAnsi="Aptos"/>
-            <w:sz w:val="24"/>
-            <w:szCs w:val="32"/>
-            <w:lang w:val="id-ID"/>
-          </w:rPr>
-          <w:tab/>
-        </w:r>
-        <w:r>
-          <w:rPr>
-            <w:rStyle w:val="Hyperlink"/>
-            <w:rFonts w:ascii="Aptos" w:hAnsi="Aptos"/>
-            <w:sz w:val="24"/>
-            <w:szCs w:val="32"/>
-            <w:lang w:val="id-ID"/>
-          </w:rPr>
-          <w:t>RINGKASAN</w:t>
-        </w:r>
-        <w:r>
-          <w:rPr>
-            <w:rFonts w:ascii="Aptos" w:hAnsi="Aptos"/>
-            <w:sz w:val="24"/>
-            <w:szCs w:val="32"/>
-            <w:lang w:val="id-ID"/>
-          </w:rPr>
-          <w:tab/>
-        </w:r>
-        <w:r>
-          <w:rPr>
-            <w:rFonts w:ascii="Aptos" w:hAnsi="Aptos"/>
-            <w:sz w:val="24"/>
-            <w:szCs w:val="32"/>
-            <w:lang w:val="id-ID"/>
-          </w:rPr>
-          <w:fldChar w:fldCharType="begin"/>
-        </w:r>
-        <w:r>
-          <w:rPr>
-            <w:rFonts w:ascii="Aptos" w:hAnsi="Aptos"/>
-            <w:sz w:val="24"/>
-            <w:szCs w:val="32"/>
-            <w:lang w:val="id-ID"/>
-          </w:rPr>
-          <w:instrText>PAGEREF _Toc76241173 \h</w:instrText>
-        </w:r>
-        <w:r>
-          <w:rPr>
-            <w:rFonts w:ascii="Aptos" w:hAnsi="Aptos"/>
-            <w:sz w:val="24"/>
-            <w:szCs w:val="32"/>
-            <w:lang w:val="id-ID"/>
-          </w:rPr>
-        </w:r>
-        <w:r>
-          <w:rPr>
-            <w:rFonts w:ascii="Aptos" w:hAnsi="Aptos"/>
-            <w:sz w:val="24"/>
-            <w:szCs w:val="32"/>
-            <w:lang w:val="id-ID"/>
-          </w:rPr>
-          <w:fldChar w:fldCharType="separate"/>
-        </w:r>
-        <w:r>
-          <w:rPr>
-            <w:rStyle w:val="Hyperlink"/>
-            <w:rFonts w:ascii="Aptos" w:hAnsi="Aptos"/>
-            <w:sz w:val="24"/>
-            <w:szCs w:val="32"/>
-            <w:lang w:val="id-ID"/>
-          </w:rPr>
-          <w:t>2</w:t>
-        </w:r>
-        <w:r>
-          <w:rPr>
-            <w:rFonts w:ascii="Aptos" w:hAnsi="Aptos"/>
-            <w:sz w:val="24"/>
-            <w:szCs w:val="32"/>
-            <w:lang w:val="id-ID"/>
-          </w:rPr>
-          <w:fldChar w:fldCharType="end"/>
-        </w:r>
-      </w:hyperlink>
-    </w:p>
-    <w:p>
-      <w:pPr>
-        <w:pStyle w:val="TOC1"/>
-        <w:tabs>
-          <w:tab w:val="clear" w:pos="8303"/>
-          <w:tab w:val="left" w:pos="390"/>
-          <w:tab w:val="right" w:leader="dot" w:pos="8295"/>
-        </w:tabs>
-        <w:rPr>
-          <w:rFonts w:ascii="Aptos" w:eastAsiaTheme="minorEastAsia" w:hAnsi="Aptos" w:cstheme="minorBidi"/>
-          <w:noProof/>
-          <w:kern w:val="2"/>
-          <w:sz w:val="28"/>
-          <w:szCs w:val="28"/>
-          <w:lang w:val="id-ID" w:eastAsia="en-ID"/>
-          <w14:ligatures w14:val="standardContextual"/>
-        </w:rPr>
-      </w:pPr>
-      <w:hyperlink w:anchor="_Toc695724575">
-        <w:r>
-          <w:rPr>
-            <w:rStyle w:val="Hyperlink"/>
-            <w:rFonts w:ascii="Aptos" w:hAnsi="Aptos"/>
-            <w:sz w:val="24"/>
-            <w:szCs w:val="32"/>
-            <w:lang w:val="id-ID"/>
-          </w:rPr>
-          <w:t>2</w:t>
-        </w:r>
-        <w:r>
-          <w:rPr>
-            <w:rFonts w:ascii="Aptos" w:hAnsi="Aptos"/>
-            <w:sz w:val="24"/>
-            <w:szCs w:val="32"/>
-            <w:lang w:val="id-ID"/>
-          </w:rPr>
-          <w:tab/>
-        </w:r>
-        <w:r>
-          <w:rPr>
-            <w:rStyle w:val="Hyperlink"/>
-            <w:rFonts w:ascii="Aptos" w:hAnsi="Aptos"/>
-            <w:sz w:val="24"/>
-            <w:szCs w:val="32"/>
-            <w:lang w:val="id-ID"/>
-          </w:rPr>
-          <w:t>LATAR BELAKANG</w:t>
-        </w:r>
-        <w:r>
-          <w:rPr>
-            <w:rFonts w:ascii="Aptos" w:hAnsi="Aptos"/>
-            <w:sz w:val="24"/>
-            <w:szCs w:val="32"/>
-            <w:lang w:val="id-ID"/>
-          </w:rPr>
-          <w:tab/>
-        </w:r>
-        <w:r>
-          <w:rPr>
-            <w:rFonts w:ascii="Aptos" w:hAnsi="Aptos"/>
-            <w:sz w:val="24"/>
-            <w:szCs w:val="32"/>
-            <w:lang w:val="id-ID"/>
-          </w:rPr>
-          <w:fldChar w:fldCharType="begin"/>
-        </w:r>
-        <w:r>
-          <w:rPr>
-            <w:rFonts w:ascii="Aptos" w:hAnsi="Aptos"/>
-            <w:sz w:val="24"/>
-            <w:szCs w:val="32"/>
-            <w:lang w:val="id-ID"/>
-          </w:rPr>
-          <w:instrText>PAGEREF _Toc695724575 \h</w:instrText>
-        </w:r>
-        <w:r>
-          <w:rPr>
-            <w:rFonts w:ascii="Aptos" w:hAnsi="Aptos"/>
-            <w:sz w:val="24"/>
-            <w:szCs w:val="32"/>
-            <w:lang w:val="id-ID"/>
-          </w:rPr>
-        </w:r>
-        <w:r>
-          <w:rPr>
-            <w:rFonts w:ascii="Aptos" w:hAnsi="Aptos"/>
-            <w:sz w:val="24"/>
-            <w:szCs w:val="32"/>
-            <w:lang w:val="id-ID"/>
-          </w:rPr>
-          <w:fldChar w:fldCharType="separate"/>
-        </w:r>
-        <w:r>
-          <w:rPr>
-            <w:rStyle w:val="Hyperlink"/>
-            <w:rFonts w:ascii="Aptos" w:hAnsi="Aptos"/>
-            <w:sz w:val="24"/>
-            <w:szCs w:val="32"/>
-            <w:lang w:val="id-ID"/>
-          </w:rPr>
-          <w:t>3</w:t>
-        </w:r>
-        <w:r>
-          <w:rPr>
-            <w:rFonts w:ascii="Aptos" w:hAnsi="Aptos"/>
-            <w:sz w:val="24"/>
-            <w:szCs w:val="32"/>
-            <w:lang w:val="id-ID"/>
-          </w:rPr>
-          <w:fldChar w:fldCharType="end"/>
-        </w:r>
-      </w:hyperlink>
-    </w:p>
-    <w:p>
-      <w:pPr>
-        <w:pStyle w:val="TOC1"/>
-        <w:tabs>
-          <w:tab w:val="clear" w:pos="8303"/>
-          <w:tab w:val="left" w:pos="390"/>
-          <w:tab w:val="right" w:leader="dot" w:pos="8295"/>
-        </w:tabs>
-        <w:rPr>
-          <w:rFonts w:ascii="Aptos" w:eastAsiaTheme="minorEastAsia" w:hAnsi="Aptos" w:cstheme="minorBidi"/>
-          <w:noProof/>
-          <w:kern w:val="2"/>
-          <w:sz w:val="28"/>
-          <w:szCs w:val="28"/>
-          <w:lang w:val="id-ID" w:eastAsia="en-ID"/>
-          <w14:ligatures w14:val="standardContextual"/>
-        </w:rPr>
-      </w:pPr>
-      <w:hyperlink w:anchor="_Toc1735824833">
-        <w:r>
-          <w:rPr>
-            <w:rStyle w:val="Hyperlink"/>
-            <w:rFonts w:ascii="Aptos" w:hAnsi="Aptos"/>
-            <w:sz w:val="24"/>
-            <w:szCs w:val="32"/>
-            <w:lang w:val="id-ID"/>
-          </w:rPr>
-          <w:t>3</w:t>
-        </w:r>
-        <w:r>
-          <w:rPr>
-            <w:rFonts w:ascii="Aptos" w:hAnsi="Aptos"/>
-            <w:sz w:val="24"/>
-            <w:szCs w:val="32"/>
-            <w:lang w:val="id-ID"/>
-          </w:rPr>
-          <w:tab/>
-        </w:r>
-        <w:r>
-          <w:rPr>
-            <w:rStyle w:val="Hyperlink"/>
-            <w:rFonts w:ascii="Aptos" w:hAnsi="Aptos"/>
-            <w:sz w:val="24"/>
-            <w:szCs w:val="32"/>
-            <w:lang w:val="id-ID"/>
-          </w:rPr>
-          <w:t>TUJUAN</w:t>
-        </w:r>
-        <w:r>
-          <w:rPr>
-            <w:rFonts w:ascii="Aptos" w:hAnsi="Aptos"/>
-            <w:sz w:val="24"/>
-            <w:szCs w:val="32"/>
-            <w:lang w:val="id-ID"/>
-          </w:rPr>
-          <w:tab/>
-        </w:r>
-        <w:r>
-          <w:rPr>
-            <w:rFonts w:ascii="Aptos" w:hAnsi="Aptos"/>
-            <w:sz w:val="24"/>
-            <w:szCs w:val="32"/>
-            <w:lang w:val="id-ID"/>
-          </w:rPr>
-          <w:fldChar w:fldCharType="begin"/>
-        </w:r>
-        <w:r>
-          <w:rPr>
-            <w:rFonts w:ascii="Aptos" w:hAnsi="Aptos"/>
-            <w:sz w:val="24"/>
-            <w:szCs w:val="32"/>
-            <w:lang w:val="id-ID"/>
-          </w:rPr>
-          <w:instrText>PAGEREF _Toc1735824833 \h</w:instrText>
-        </w:r>
-        <w:r>
-          <w:rPr>
-            <w:rFonts w:ascii="Aptos" w:hAnsi="Aptos"/>
-            <w:sz w:val="24"/>
-            <w:szCs w:val="32"/>
-            <w:lang w:val="id-ID"/>
-          </w:rPr>
-        </w:r>
-        <w:r>
-          <w:rPr>
-            <w:rFonts w:ascii="Aptos" w:hAnsi="Aptos"/>
-            <w:sz w:val="24"/>
-            <w:szCs w:val="32"/>
-            <w:lang w:val="id-ID"/>
-          </w:rPr>
-          <w:fldChar w:fldCharType="separate"/>
-        </w:r>
-        <w:r>
-          <w:rPr>
-            <w:rStyle w:val="Hyperlink"/>
-            <w:rFonts w:ascii="Aptos" w:hAnsi="Aptos"/>
-            <w:sz w:val="24"/>
-            <w:szCs w:val="32"/>
-            <w:lang w:val="id-ID"/>
-          </w:rPr>
-          <w:t>3</w:t>
-        </w:r>
-        <w:r>
-          <w:rPr>
-            <w:rFonts w:ascii="Aptos" w:hAnsi="Aptos"/>
-            <w:sz w:val="24"/>
-            <w:szCs w:val="32"/>
-            <w:lang w:val="id-ID"/>
-          </w:rPr>
-          <w:fldChar w:fldCharType="end"/>
-        </w:r>
-      </w:hyperlink>
-    </w:p>
-    <w:p>
-      <w:pPr>
-        <w:pStyle w:val="TOC1"/>
-        <w:tabs>
-          <w:tab w:val="clear" w:pos="8303"/>
-          <w:tab w:val="left" w:pos="390"/>
-          <w:tab w:val="right" w:leader="dot" w:pos="8295"/>
-        </w:tabs>
-        <w:rPr>
-          <w:rFonts w:ascii="Aptos" w:eastAsiaTheme="minorEastAsia" w:hAnsi="Aptos" w:cstheme="minorBidi"/>
-          <w:noProof/>
-          <w:kern w:val="2"/>
-          <w:sz w:val="28"/>
-          <w:szCs w:val="28"/>
-          <w:lang w:val="id-ID" w:eastAsia="en-ID"/>
-          <w14:ligatures w14:val="standardContextual"/>
-        </w:rPr>
-      </w:pPr>
-      <w:hyperlink w:anchor="_Toc1873517830">
-        <w:r>
-          <w:rPr>
-            <w:rStyle w:val="Hyperlink"/>
-            <w:rFonts w:ascii="Aptos" w:hAnsi="Aptos"/>
-            <w:sz w:val="24"/>
-            <w:szCs w:val="32"/>
-            <w:lang w:val="id-ID"/>
-          </w:rPr>
-          <w:t>4</w:t>
-        </w:r>
-        <w:r>
-          <w:rPr>
-            <w:rFonts w:ascii="Aptos" w:hAnsi="Aptos"/>
-            <w:sz w:val="24"/>
-            <w:szCs w:val="32"/>
-            <w:lang w:val="id-ID"/>
-          </w:rPr>
-          <w:tab/>
-        </w:r>
-        <w:r>
-          <w:rPr>
-            <w:rStyle w:val="Hyperlink"/>
-            <w:rFonts w:ascii="Aptos" w:hAnsi="Aptos"/>
-            <w:sz w:val="24"/>
-            <w:szCs w:val="32"/>
-            <w:lang w:val="id-ID"/>
-          </w:rPr>
-          <w:t>SOLUSI DAN METODOLOGI</w:t>
-        </w:r>
-        <w:r>
-          <w:rPr>
-            <w:rFonts w:ascii="Aptos" w:hAnsi="Aptos"/>
-            <w:sz w:val="24"/>
-            <w:szCs w:val="32"/>
-            <w:lang w:val="id-ID"/>
-          </w:rPr>
-          <w:tab/>
-        </w:r>
-        <w:r>
-          <w:rPr>
-            <w:rFonts w:ascii="Aptos" w:hAnsi="Aptos"/>
-            <w:sz w:val="24"/>
-            <w:szCs w:val="32"/>
-            <w:lang w:val="id-ID"/>
-          </w:rPr>
-          <w:fldChar w:fldCharType="begin"/>
-        </w:r>
-        <w:r>
-          <w:rPr>
-            <w:rFonts w:ascii="Aptos" w:hAnsi="Aptos"/>
-            <w:sz w:val="24"/>
-            <w:szCs w:val="32"/>
-            <w:lang w:val="id-ID"/>
-          </w:rPr>
-          <w:instrText>PAGEREF _Toc1873517830 \h</w:instrText>
-        </w:r>
-        <w:r>
-          <w:rPr>
-            <w:rFonts w:ascii="Aptos" w:hAnsi="Aptos"/>
-            <w:sz w:val="24"/>
-            <w:szCs w:val="32"/>
-            <w:lang w:val="id-ID"/>
-          </w:rPr>
-        </w:r>
-        <w:r>
-          <w:rPr>
-            <w:rFonts w:ascii="Aptos" w:hAnsi="Aptos"/>
-            <w:sz w:val="24"/>
-            <w:szCs w:val="32"/>
-            <w:lang w:val="id-ID"/>
-          </w:rPr>
-          <w:fldChar w:fldCharType="separate"/>
-        </w:r>
-        <w:r>
-          <w:rPr>
-            <w:rStyle w:val="Hyperlink"/>
-            <w:rFonts w:ascii="Aptos" w:hAnsi="Aptos"/>
-            <w:sz w:val="24"/>
-            <w:szCs w:val="32"/>
-            <w:lang w:val="id-ID"/>
-          </w:rPr>
-          <w:t>3</w:t>
-        </w:r>
-        <w:r>
-          <w:rPr>
-            <w:rFonts w:ascii="Aptos" w:hAnsi="Aptos"/>
-            <w:sz w:val="24"/>
-            <w:szCs w:val="32"/>
-            <w:lang w:val="id-ID"/>
-          </w:rPr>
-          <w:fldChar w:fldCharType="end"/>
-        </w:r>
-      </w:hyperlink>
-    </w:p>
-    <w:p>
-      <w:pPr>
-        <w:pStyle w:val="TOC1"/>
-        <w:tabs>
-          <w:tab w:val="clear" w:pos="8303"/>
-          <w:tab w:val="left" w:pos="390"/>
-          <w:tab w:val="right" w:leader="dot" w:pos="8295"/>
-        </w:tabs>
-        <w:rPr>
-          <w:rFonts w:ascii="Aptos" w:eastAsiaTheme="minorEastAsia" w:hAnsi="Aptos" w:cstheme="minorBidi"/>
-          <w:noProof/>
-          <w:kern w:val="2"/>
-          <w:sz w:val="28"/>
-          <w:szCs w:val="28"/>
-          <w:lang w:val="id-ID" w:eastAsia="en-ID"/>
-          <w14:ligatures w14:val="standardContextual"/>
-        </w:rPr>
-      </w:pPr>
-      <w:hyperlink w:anchor="_Toc2009933515">
-        <w:r>
-          <w:rPr>
-            <w:rStyle w:val="Hyperlink"/>
-            <w:rFonts w:ascii="Aptos" w:hAnsi="Aptos"/>
-            <w:sz w:val="24"/>
-            <w:szCs w:val="32"/>
-            <w:lang w:val="id-ID"/>
-          </w:rPr>
-          <w:t>5</w:t>
-        </w:r>
-        <w:r>
-          <w:rPr>
-            <w:rFonts w:ascii="Aptos" w:hAnsi="Aptos"/>
-            <w:sz w:val="24"/>
-            <w:szCs w:val="32"/>
-            <w:lang w:val="id-ID"/>
-          </w:rPr>
-          <w:tab/>
-        </w:r>
-        <w:r>
-          <w:rPr>
-            <w:rStyle w:val="Hyperlink"/>
-            <w:rFonts w:ascii="Aptos" w:hAnsi="Aptos"/>
-            <w:sz w:val="24"/>
-            <w:szCs w:val="32"/>
-            <w:lang w:val="id-ID"/>
-          </w:rPr>
-          <w:t>ANGGOTA TIM DAN PEMBAGIAN KERJA</w:t>
-        </w:r>
-        <w:r>
-          <w:rPr>
-            <w:rFonts w:ascii="Aptos" w:hAnsi="Aptos"/>
-            <w:sz w:val="24"/>
-            <w:szCs w:val="32"/>
-            <w:lang w:val="id-ID"/>
-          </w:rPr>
-          <w:tab/>
-        </w:r>
-        <w:r>
-          <w:rPr>
-            <w:rFonts w:ascii="Aptos" w:hAnsi="Aptos"/>
-            <w:sz w:val="24"/>
-            <w:szCs w:val="32"/>
-            <w:lang w:val="id-ID"/>
-          </w:rPr>
-          <w:fldChar w:fldCharType="begin"/>
-        </w:r>
-        <w:r>
-          <w:rPr>
-            <w:rFonts w:ascii="Aptos" w:hAnsi="Aptos"/>
-            <w:sz w:val="24"/>
-            <w:szCs w:val="32"/>
-            <w:lang w:val="id-ID"/>
-          </w:rPr>
-          <w:instrText>PAGEREF _Toc2009933515 \h</w:instrText>
-        </w:r>
-        <w:r>
-          <w:rPr>
-            <w:rFonts w:ascii="Aptos" w:hAnsi="Aptos"/>
-            <w:sz w:val="24"/>
-            <w:szCs w:val="32"/>
-            <w:lang w:val="id-ID"/>
-          </w:rPr>
-        </w:r>
-        <w:r>
-          <w:rPr>
-            <w:rFonts w:ascii="Aptos" w:hAnsi="Aptos"/>
-            <w:sz w:val="24"/>
-            <w:szCs w:val="32"/>
-            <w:lang w:val="id-ID"/>
-          </w:rPr>
-          <w:fldChar w:fldCharType="separate"/>
-        </w:r>
-        <w:r>
-          <w:rPr>
-            <w:rStyle w:val="Hyperlink"/>
-            <w:rFonts w:ascii="Aptos" w:hAnsi="Aptos"/>
-            <w:sz w:val="24"/>
-            <w:szCs w:val="32"/>
-            <w:lang w:val="id-ID"/>
-          </w:rPr>
-          <w:t>3</w:t>
-        </w:r>
-        <w:r>
-          <w:rPr>
-            <w:rFonts w:ascii="Aptos" w:hAnsi="Aptos"/>
-            <w:sz w:val="24"/>
-            <w:szCs w:val="32"/>
-            <w:lang w:val="id-ID"/>
-          </w:rPr>
-          <w:fldChar w:fldCharType="end"/>
-        </w:r>
-      </w:hyperlink>
-    </w:p>
-    <w:p>
-      <w:pPr>
-        <w:pStyle w:val="TOC1"/>
-        <w:tabs>
-          <w:tab w:val="clear" w:pos="8303"/>
-          <w:tab w:val="left" w:pos="390"/>
-          <w:tab w:val="right" w:leader="dot" w:pos="8295"/>
-        </w:tabs>
-        <w:rPr>
-          <w:rFonts w:ascii="Aptos" w:eastAsiaTheme="minorEastAsia" w:hAnsi="Aptos" w:cstheme="minorBidi"/>
-          <w:noProof/>
-          <w:kern w:val="2"/>
-          <w:sz w:val="28"/>
-          <w:szCs w:val="28"/>
-          <w:lang w:val="id-ID" w:eastAsia="en-ID"/>
-          <w14:ligatures w14:val="standardContextual"/>
-        </w:rPr>
-      </w:pPr>
-      <w:hyperlink w:anchor="_Toc1806983299">
-        <w:r>
-          <w:rPr>
-            <w:rStyle w:val="Hyperlink"/>
-            <w:rFonts w:ascii="Aptos" w:hAnsi="Aptos"/>
-            <w:sz w:val="24"/>
-            <w:szCs w:val="32"/>
-            <w:lang w:val="id-ID"/>
-          </w:rPr>
-          <w:t>6</w:t>
-        </w:r>
-        <w:r>
-          <w:rPr>
-            <w:rFonts w:ascii="Aptos" w:hAnsi="Aptos"/>
-            <w:sz w:val="24"/>
-            <w:szCs w:val="32"/>
-            <w:lang w:val="id-ID"/>
-          </w:rPr>
-          <w:tab/>
-        </w:r>
-        <w:r>
-          <w:rPr>
-            <w:rStyle w:val="Hyperlink"/>
-            <w:rFonts w:ascii="Aptos" w:hAnsi="Aptos"/>
-            <w:sz w:val="24"/>
-            <w:szCs w:val="32"/>
-            <w:lang w:val="id-ID"/>
-          </w:rPr>
-          <w:t>REFERENSI</w:t>
-        </w:r>
-        <w:r>
-          <w:rPr>
-            <w:rFonts w:ascii="Aptos" w:hAnsi="Aptos"/>
-            <w:sz w:val="24"/>
-            <w:szCs w:val="32"/>
-            <w:lang w:val="id-ID"/>
-          </w:rPr>
-          <w:tab/>
-        </w:r>
-        <w:r>
-          <w:rPr>
-            <w:rFonts w:ascii="Aptos" w:hAnsi="Aptos"/>
-            <w:sz w:val="24"/>
-            <w:szCs w:val="32"/>
-            <w:lang w:val="id-ID"/>
-          </w:rPr>
-          <w:fldChar w:fldCharType="begin"/>
-        </w:r>
-        <w:r>
-          <w:rPr>
-            <w:rFonts w:ascii="Aptos" w:hAnsi="Aptos"/>
-            <w:sz w:val="24"/>
-            <w:szCs w:val="32"/>
-            <w:lang w:val="id-ID"/>
-          </w:rPr>
-          <w:instrText>PAGEREF _Toc1806983299 \h</w:instrText>
-        </w:r>
-        <w:r>
-          <w:rPr>
-            <w:rFonts w:ascii="Aptos" w:hAnsi="Aptos"/>
-            <w:sz w:val="24"/>
-            <w:szCs w:val="32"/>
-            <w:lang w:val="id-ID"/>
-          </w:rPr>
-        </w:r>
-        <w:r>
-          <w:rPr>
-            <w:rFonts w:ascii="Aptos" w:hAnsi="Aptos"/>
-            <w:sz w:val="24"/>
-            <w:szCs w:val="32"/>
-            <w:lang w:val="id-ID"/>
-          </w:rPr>
-          <w:fldChar w:fldCharType="separate"/>
-        </w:r>
-        <w:r>
-          <w:rPr>
-            <w:rStyle w:val="Hyperlink"/>
-            <w:rFonts w:ascii="Aptos" w:hAnsi="Aptos"/>
-            <w:sz w:val="24"/>
-            <w:szCs w:val="32"/>
-            <w:lang w:val="id-ID"/>
-          </w:rPr>
-          <w:t>3</w:t>
-        </w:r>
-        <w:r>
-          <w:rPr>
-            <w:rFonts w:ascii="Aptos" w:hAnsi="Aptos"/>
-            <w:sz w:val="24"/>
-            <w:szCs w:val="32"/>
-            <w:lang w:val="id-ID"/>
-          </w:rPr>
-          <w:fldChar w:fldCharType="end"/>
-        </w:r>
-      </w:hyperlink>
-    </w:p>
-    <w:p>
-      <w:pPr>
-        <w:pStyle w:val="TOC1"/>
-        <w:tabs>
-          <w:tab w:val="clear" w:pos="8303"/>
-          <w:tab w:val="left" w:pos="390"/>
-          <w:tab w:val="right" w:leader="dot" w:pos="8295"/>
-        </w:tabs>
-        <w:rPr>
-          <w:rFonts w:ascii="Aptos" w:eastAsiaTheme="minorEastAsia" w:hAnsi="Aptos" w:cstheme="minorBidi"/>
-          <w:noProof/>
-          <w:kern w:val="2"/>
-          <w:sz w:val="28"/>
-          <w:szCs w:val="28"/>
-          <w:lang w:val="id-ID" w:eastAsia="en-ID"/>
-          <w14:ligatures w14:val="standardContextual"/>
-        </w:rPr>
-      </w:pPr>
-      <w:hyperlink w:anchor="_Toc1920604029">
-        <w:r>
-          <w:rPr>
-            <w:rStyle w:val="Hyperlink"/>
-            <w:rFonts w:ascii="Aptos" w:hAnsi="Aptos"/>
-            <w:sz w:val="24"/>
-            <w:szCs w:val="32"/>
-            <w:lang w:val="id-ID"/>
-          </w:rPr>
-          <w:t>7</w:t>
-        </w:r>
-        <w:r>
-          <w:rPr>
-            <w:rFonts w:ascii="Aptos" w:hAnsi="Aptos"/>
-            <w:sz w:val="24"/>
-            <w:szCs w:val="32"/>
-            <w:lang w:val="id-ID"/>
-          </w:rPr>
-          <w:tab/>
-        </w:r>
-        <w:r>
-          <w:rPr>
-            <w:rStyle w:val="Hyperlink"/>
-            <w:rFonts w:ascii="Aptos" w:hAnsi="Aptos"/>
-            <w:sz w:val="24"/>
-            <w:szCs w:val="32"/>
-            <w:lang w:val="id-ID"/>
-          </w:rPr>
-          <w:t>RENCANA ANGGARA BIAYA</w:t>
-        </w:r>
-        <w:r>
-          <w:rPr>
-            <w:rFonts w:ascii="Aptos" w:hAnsi="Aptos"/>
-            <w:sz w:val="24"/>
-            <w:szCs w:val="32"/>
-            <w:lang w:val="id-ID"/>
-          </w:rPr>
-          <w:tab/>
-        </w:r>
-        <w:r>
-          <w:rPr>
-            <w:rFonts w:ascii="Aptos" w:hAnsi="Aptos"/>
-            <w:sz w:val="24"/>
-            <w:szCs w:val="32"/>
-            <w:lang w:val="id-ID"/>
-          </w:rPr>
-          <w:fldChar w:fldCharType="begin"/>
-        </w:r>
-        <w:r>
-          <w:rPr>
-            <w:rFonts w:ascii="Aptos" w:hAnsi="Aptos"/>
-            <w:sz w:val="24"/>
-            <w:szCs w:val="32"/>
-            <w:lang w:val="id-ID"/>
-          </w:rPr>
-          <w:instrText>PAGEREF _Toc1920604029 \h</w:instrText>
-        </w:r>
-        <w:r>
-          <w:rPr>
-            <w:rFonts w:ascii="Aptos" w:hAnsi="Aptos"/>
-            <w:sz w:val="24"/>
-            <w:szCs w:val="32"/>
-            <w:lang w:val="id-ID"/>
-          </w:rPr>
-        </w:r>
-        <w:r>
-          <w:rPr>
-            <w:rFonts w:ascii="Aptos" w:hAnsi="Aptos"/>
-            <w:sz w:val="24"/>
-            <w:szCs w:val="32"/>
-            <w:lang w:val="id-ID"/>
-          </w:rPr>
-          <w:fldChar w:fldCharType="separate"/>
-        </w:r>
-        <w:r>
-          <w:rPr>
-            <w:rStyle w:val="Hyperlink"/>
-            <w:rFonts w:ascii="Aptos" w:hAnsi="Aptos"/>
-            <w:sz w:val="24"/>
-            <w:szCs w:val="32"/>
-            <w:lang w:val="id-ID"/>
-          </w:rPr>
-          <w:t>3</w:t>
-        </w:r>
-        <w:r>
-          <w:rPr>
-            <w:rFonts w:ascii="Aptos" w:hAnsi="Aptos"/>
-            <w:sz w:val="24"/>
-            <w:szCs w:val="32"/>
-            <w:lang w:val="id-ID"/>
-          </w:rPr>
-          <w:fldChar w:fldCharType="end"/>
-        </w:r>
-      </w:hyperlink>
-    </w:p>
-    <w:p>
-      <w:pPr>
-        <w:pStyle w:val="TOC1"/>
-        <w:tabs>
-          <w:tab w:val="clear" w:pos="8303"/>
-          <w:tab w:val="left" w:pos="390"/>
-          <w:tab w:val="right" w:leader="dot" w:pos="8295"/>
-        </w:tabs>
-        <w:rPr>
-          <w:rFonts w:ascii="Aptos" w:eastAsiaTheme="minorEastAsia" w:hAnsi="Aptos" w:cstheme="minorBidi"/>
-          <w:noProof/>
-          <w:kern w:val="2"/>
-          <w:sz w:val="28"/>
-          <w:szCs w:val="28"/>
-          <w:lang w:val="id-ID" w:eastAsia="en-ID"/>
-          <w14:ligatures w14:val="standardContextual"/>
-        </w:rPr>
-      </w:pPr>
-      <w:hyperlink w:anchor="_Toc216019635">
-        <w:r>
-          <w:rPr>
-            <w:rStyle w:val="Hyperlink"/>
-            <w:rFonts w:ascii="Aptos" w:hAnsi="Aptos"/>
-            <w:sz w:val="24"/>
-            <w:szCs w:val="32"/>
-            <w:lang w:val="id-ID"/>
-          </w:rPr>
-          <w:t>8</w:t>
-        </w:r>
-        <w:r>
-          <w:rPr>
-            <w:rFonts w:ascii="Aptos" w:hAnsi="Aptos"/>
-            <w:sz w:val="24"/>
-            <w:szCs w:val="32"/>
-            <w:lang w:val="id-ID"/>
-          </w:rPr>
-          <w:tab/>
-        </w:r>
-        <w:r>
-          <w:rPr>
-            <w:rStyle w:val="Hyperlink"/>
-            <w:rFonts w:ascii="Aptos" w:hAnsi="Aptos"/>
-            <w:sz w:val="24"/>
-            <w:szCs w:val="32"/>
-            <w:lang w:val="id-ID"/>
-          </w:rPr>
-          <w:t>INDIKATOR KEBERHASILAN</w:t>
-        </w:r>
-        <w:r>
-          <w:rPr>
-            <w:rFonts w:ascii="Aptos" w:hAnsi="Aptos"/>
-            <w:sz w:val="24"/>
-            <w:szCs w:val="32"/>
-            <w:lang w:val="id-ID"/>
-          </w:rPr>
-          <w:tab/>
-        </w:r>
-        <w:r>
-          <w:rPr>
-            <w:rFonts w:ascii="Aptos" w:hAnsi="Aptos"/>
-            <w:sz w:val="24"/>
-            <w:szCs w:val="32"/>
-            <w:lang w:val="id-ID"/>
-          </w:rPr>
-          <w:fldChar w:fldCharType="begin"/>
-        </w:r>
-        <w:r>
-          <w:rPr>
-            <w:rFonts w:ascii="Aptos" w:hAnsi="Aptos"/>
-            <w:sz w:val="24"/>
-            <w:szCs w:val="32"/>
-            <w:lang w:val="id-ID"/>
-          </w:rPr>
-          <w:instrText>PAGEREF _Toc216019635 \h</w:instrText>
-        </w:r>
-        <w:r>
-          <w:rPr>
-            <w:rFonts w:ascii="Aptos" w:hAnsi="Aptos"/>
-            <w:sz w:val="24"/>
-            <w:szCs w:val="32"/>
-            <w:lang w:val="id-ID"/>
-          </w:rPr>
-        </w:r>
-        <w:r>
-          <w:rPr>
-            <w:rFonts w:ascii="Aptos" w:hAnsi="Aptos"/>
-            <w:sz w:val="24"/>
-            <w:szCs w:val="32"/>
-            <w:lang w:val="id-ID"/>
-          </w:rPr>
-          <w:fldChar w:fldCharType="separate"/>
-        </w:r>
-        <w:r>
-          <w:rPr>
-            <w:rStyle w:val="Hyperlink"/>
-            <w:rFonts w:ascii="Aptos" w:hAnsi="Aptos"/>
-            <w:sz w:val="24"/>
-            <w:szCs w:val="32"/>
-            <w:lang w:val="id-ID"/>
-          </w:rPr>
-          <w:t>3</w:t>
-        </w:r>
-        <w:r>
-          <w:rPr>
-            <w:rFonts w:ascii="Aptos" w:hAnsi="Aptos"/>
-            <w:sz w:val="24"/>
-            <w:szCs w:val="32"/>
-            <w:lang w:val="id-ID"/>
-          </w:rPr>
-          <w:fldChar w:fldCharType="end"/>
-        </w:r>
-      </w:hyperlink>
-      <w:r>
-        <w:rPr>
-          <w:rFonts w:ascii="Aptos" w:hAnsi="Aptos"/>
-          <w:sz w:val="24"/>
-          <w:szCs w:val="32"/>
           <w:lang w:val="id-ID"/>
         </w:rPr>
         <w:fldChar w:fldCharType="end"/>
@@ -1762,7 +1781,7 @@
           <w:lang w:val="id-ID"/>
         </w:rPr>
       </w:pPr>
-      <w:bookmarkStart w:id="0" w:name="_Toc76241173"/>
+      <w:bookmarkStart w:id="0" w:name="_Toc180931820"/>
       <w:r>
         <w:rPr>
           <w:rFonts w:ascii="Aptos" w:hAnsi="Aptos"/>
@@ -1828,6 +1847,8 @@
       <w:r>
         <w:rPr>
           <w:rFonts w:ascii="Aptos" w:hAnsi="Aptos" w:cs="Arial"/>
+          <w:i/>
+          <w:iCs/>
           <w:lang w:val="id-ID" w:eastAsia="ja-JP"/>
         </w:rPr>
         <w:t>hobbyst</w:t>
@@ -1838,7 +1859,44 @@
           <w:rFonts w:ascii="Aptos" w:hAnsi="Aptos" w:cs="Arial"/>
           <w:lang w:val="id-ID" w:eastAsia="ja-JP"/>
         </w:rPr>
-        <w:t xml:space="preserve"> karena kemampuannya untuk membaca, meniru, dan berinteraksi dengan berbagai sinyal radio frekuensi (RF), kartu RFID, dan protokol komunikasi lainnya. Alat ini memfasilitasi eksplorasi keamanan siber, pengujian perangkat keras, dan berbagai aplikasi lain di bidang teknologi informasi.</w:t>
+        <w:t xml:space="preserve"> karena kemampuannya untuk membaca, meniru, dan berinteraksi dengan berbagai sinyal radio frekuensi (RF), kartu RFID, dan protokol komunikasi lainnya. </w:t>
+      </w:r>
+      <w:r>
+        <w:rPr>
+          <w:rFonts w:ascii="Aptos" w:hAnsi="Aptos" w:cs="Arial"/>
+          <w:lang w:val="id-ID" w:eastAsia="ja-JP"/>
+        </w:rPr>
+        <w:t>Pembuatan alat ini dimotivasi oleh</w:t>
+      </w:r>
+      <w:r>
+        <w:rPr>
+          <w:rFonts w:ascii="Aptos" w:hAnsi="Aptos" w:cs="Arial"/>
+          <w:lang w:val="id-ID" w:eastAsia="ja-JP"/>
+        </w:rPr>
+        <w:t xml:space="preserve"> kebutuhan pengujian keamanan di Indonesia yang semakin ketat dikarenakan tingginya jumlah penduduk dan proyeksi peningkatan penggunaan perangkat </w:t>
+      </w:r>
+      <w:proofErr w:type="spellStart"/>
+      <w:r>
+        <w:rPr>
+          <w:rFonts w:ascii="Aptos" w:hAnsi="Aptos" w:cs="Arial"/>
+          <w:lang w:val="id-ID" w:eastAsia="ja-JP"/>
+        </w:rPr>
+        <w:t>IoT</w:t>
+      </w:r>
+      <w:proofErr w:type="spellEnd"/>
+      <w:r>
+        <w:rPr>
+          <w:rFonts w:ascii="Aptos" w:hAnsi="Aptos" w:cs="Arial"/>
+          <w:lang w:val="id-ID" w:eastAsia="ja-JP"/>
+        </w:rPr>
+        <w:t xml:space="preserve">. </w:t>
+      </w:r>
+      <w:r>
+        <w:rPr>
+          <w:rFonts w:ascii="Aptos" w:hAnsi="Aptos" w:cs="Arial"/>
+          <w:lang w:val="id-ID" w:eastAsia="ja-JP"/>
+        </w:rPr>
+        <w:t>Alat ini memfasilitasi eksplorasi keamanan siber, pengujian perangkat keras, dan berbagai aplikasi lain di bidang teknologi informasi.</w:t>
       </w:r>
     </w:p>
     <w:p>
@@ -1868,7 +1926,7 @@
           <w:lang w:val="id-ID"/>
         </w:rPr>
       </w:pPr>
-      <w:bookmarkStart w:id="1" w:name="_Toc695724575"/>
+      <w:bookmarkStart w:id="1" w:name="_Toc180931821"/>
       <w:r>
         <w:rPr>
           <w:rFonts w:ascii="Aptos" w:hAnsi="Aptos"/>
@@ -2028,58 +2086,297 @@
           <w:lang w:val="id-ID" w:eastAsia="ja-JP"/>
         </w:rPr>
       </w:pPr>
-    </w:p>
-    <w:p>
-      <w:pPr>
-        <w:spacing w:line="360" w:lineRule="auto"/>
-        <w:ind w:firstLine="432"/>
-        <w:jc w:val="both"/>
+      <w:r>
         <w:rPr>
           <w:rFonts w:ascii="Aptos" w:hAnsi="Aptos" w:cs="Arial"/>
           <w:lang w:val="id-ID" w:eastAsia="ja-JP"/>
         </w:rPr>
-      </w:pPr>
-    </w:p>
-    <w:p>
-      <w:pPr>
-        <w:spacing w:line="360" w:lineRule="auto"/>
-        <w:ind w:firstLine="432"/>
-        <w:jc w:val="both"/>
+        <w:lastRenderedPageBreak/>
+        <w:t xml:space="preserve">Terdapat proyek serupa untuk pengujian berupa </w:t>
+      </w:r>
+      <w:proofErr w:type="spellStart"/>
+      <w:r>
         <w:rPr>
           <w:rFonts w:ascii="Aptos" w:hAnsi="Aptos" w:cs="Arial"/>
           <w:lang w:val="id-ID" w:eastAsia="ja-JP"/>
         </w:rPr>
-      </w:pPr>
+        <w:t>Flipper</w:t>
+      </w:r>
+      <w:proofErr w:type="spellEnd"/>
       <w:r>
         <w:rPr>
           <w:rFonts w:ascii="Aptos" w:hAnsi="Aptos" w:cs="Arial"/>
           <w:lang w:val="id-ID" w:eastAsia="ja-JP"/>
         </w:rPr>
-        <w:lastRenderedPageBreak/>
-        <w:t xml:space="preserve">Di Indonesia, akses terhadap alat seperti ini masih terbatas dan harganya relatif mahal. Selain itu, pemerintah Indonesia mendorong penggunaan produk dalam negeri melalui kebijakan </w:t>
+        <w:t xml:space="preserve"> Zero</w:t>
       </w:r>
       <w:r>
         <w:rPr>
           <w:rFonts w:ascii="Aptos" w:hAnsi="Aptos" w:cs="Arial"/>
-          <w:b/>
-          <w:bCs/>
-          <w:lang w:val="id-ID" w:eastAsia="ja-JP"/>
-        </w:rPr>
-        <w:t>Tingkat Kandungan Dalam Negeri</w:t>
+          <w:lang w:val="id-ID" w:eastAsia="ja-JP"/>
+        </w:rPr>
+        <w:t xml:space="preserve"> [5]</w:t>
       </w:r>
       <w:r>
         <w:rPr>
           <w:rFonts w:ascii="Aptos" w:hAnsi="Aptos" w:cs="Arial"/>
           <w:lang w:val="id-ID" w:eastAsia="ja-JP"/>
         </w:rPr>
-        <w:t xml:space="preserve"> (TKDN), yang bertujuan untuk meningkatkan kemandirian teknologi dan pertumbuhan ekonomi </w:t>
-      </w:r>
+        <w:t xml:space="preserve"> dan </w:t>
+      </w:r>
+      <w:proofErr w:type="spellStart"/>
       <w:r>
         <w:rPr>
           <w:rFonts w:ascii="Aptos" w:hAnsi="Aptos" w:cs="Arial"/>
           <w:lang w:val="id-ID" w:eastAsia="ja-JP"/>
         </w:rPr>
-        <w:t>lokal.</w:t>
+        <w:t>Capibara</w:t>
+      </w:r>
+      <w:proofErr w:type="spellEnd"/>
+      <w:r>
+        <w:rPr>
+          <w:rFonts w:ascii="Aptos" w:hAnsi="Aptos" w:cs="Arial"/>
+          <w:lang w:val="id-ID" w:eastAsia="ja-JP"/>
+        </w:rPr>
+        <w:t xml:space="preserve"> Zero</w:t>
+      </w:r>
+      <w:r>
+        <w:rPr>
+          <w:rFonts w:ascii="Aptos" w:hAnsi="Aptos" w:cs="Arial"/>
+          <w:lang w:val="id-ID" w:eastAsia="ja-JP"/>
+        </w:rPr>
+        <w:t xml:space="preserve"> [6]</w:t>
+      </w:r>
+      <w:r>
+        <w:rPr>
+          <w:rFonts w:ascii="Aptos" w:hAnsi="Aptos" w:cs="Arial"/>
+          <w:lang w:val="id-ID" w:eastAsia="ja-JP"/>
+        </w:rPr>
+        <w:t>.</w:t>
+      </w:r>
+      <w:r>
+        <w:rPr>
+          <w:rFonts w:ascii="Aptos" w:hAnsi="Aptos" w:cs="Arial"/>
+          <w:lang w:val="id-ID" w:eastAsia="ja-JP"/>
+        </w:rPr>
+        <w:t xml:space="preserve"> </w:t>
+      </w:r>
+      <w:proofErr w:type="spellStart"/>
+      <w:r>
+        <w:rPr>
+          <w:rFonts w:ascii="Aptos" w:hAnsi="Aptos" w:cs="Arial"/>
+          <w:lang w:val="id-ID" w:eastAsia="ja-JP"/>
+        </w:rPr>
+        <w:t>Flipper</w:t>
+      </w:r>
+      <w:proofErr w:type="spellEnd"/>
+      <w:r>
+        <w:rPr>
+          <w:rFonts w:ascii="Aptos" w:hAnsi="Aptos" w:cs="Arial"/>
+          <w:lang w:val="id-ID" w:eastAsia="ja-JP"/>
+        </w:rPr>
+        <w:t xml:space="preserve"> zero </w:t>
+      </w:r>
+      <w:r>
+        <w:rPr>
+          <w:rFonts w:ascii="Aptos" w:hAnsi="Aptos" w:cs="Arial"/>
+          <w:lang w:val="id-ID" w:eastAsia="ja-JP"/>
+        </w:rPr>
+        <w:t xml:space="preserve">merupakan alat multifungsi portabel bagi </w:t>
+      </w:r>
+      <w:proofErr w:type="spellStart"/>
+      <w:r>
+        <w:rPr>
+          <w:rFonts w:ascii="Aptos" w:hAnsi="Aptos" w:cs="Arial"/>
+          <w:i/>
+          <w:iCs/>
+          <w:lang w:val="id-ID" w:eastAsia="ja-JP"/>
+        </w:rPr>
+        <w:t>pentester</w:t>
+      </w:r>
+      <w:proofErr w:type="spellEnd"/>
+      <w:r>
+        <w:rPr>
+          <w:rFonts w:ascii="Aptos" w:hAnsi="Aptos" w:cs="Arial"/>
+          <w:lang w:val="id-ID" w:eastAsia="ja-JP"/>
+        </w:rPr>
+        <w:t xml:space="preserve"> dan </w:t>
+      </w:r>
+      <w:proofErr w:type="spellStart"/>
+      <w:r>
+        <w:rPr>
+          <w:rFonts w:ascii="Aptos" w:hAnsi="Aptos" w:cs="Arial"/>
+          <w:i/>
+          <w:iCs/>
+          <w:lang w:val="id-ID" w:eastAsia="ja-JP"/>
+        </w:rPr>
+        <w:t>hobbyst</w:t>
+      </w:r>
+      <w:proofErr w:type="spellEnd"/>
+      <w:r>
+        <w:rPr>
+          <w:rFonts w:ascii="Aptos" w:hAnsi="Aptos" w:cs="Arial"/>
+          <w:lang w:val="id-ID" w:eastAsia="ja-JP"/>
+        </w:rPr>
+        <w:t xml:space="preserve"> dalam bentuk </w:t>
+      </w:r>
+      <w:r>
+        <w:rPr>
+          <w:rFonts w:ascii="Aptos" w:hAnsi="Aptos" w:cs="Arial"/>
+          <w:lang w:val="id-ID" w:eastAsia="ja-JP"/>
+        </w:rPr>
+        <w:t xml:space="preserve">yang menarik. </w:t>
+      </w:r>
+      <w:proofErr w:type="spellStart"/>
+      <w:r>
+        <w:rPr>
+          <w:rFonts w:ascii="Aptos" w:hAnsi="Aptos" w:cs="Arial"/>
+          <w:lang w:val="id-ID" w:eastAsia="ja-JP"/>
+        </w:rPr>
+        <w:t>CapibaraZero</w:t>
+      </w:r>
+      <w:proofErr w:type="spellEnd"/>
+      <w:r>
+        <w:rPr>
+          <w:rFonts w:ascii="Aptos" w:hAnsi="Aptos" w:cs="Arial"/>
+          <w:lang w:val="id-ID" w:eastAsia="ja-JP"/>
+        </w:rPr>
+        <w:t xml:space="preserve"> merupakan alternatif </w:t>
+      </w:r>
+      <w:proofErr w:type="spellStart"/>
+      <w:r>
+        <w:rPr>
+          <w:rFonts w:ascii="Aptos" w:hAnsi="Aptos" w:cs="Arial"/>
+          <w:lang w:val="id-ID" w:eastAsia="ja-JP"/>
+        </w:rPr>
+        <w:t>Flipper</w:t>
+      </w:r>
+      <w:proofErr w:type="spellEnd"/>
+      <w:r>
+        <w:rPr>
+          <w:rFonts w:ascii="Aptos" w:hAnsi="Aptos" w:cs="Arial"/>
+          <w:lang w:val="id-ID" w:eastAsia="ja-JP"/>
+        </w:rPr>
+        <w:t xml:space="preserve"> Zero dengan harga yang lebih ramah pengguna. Untuk saat ini</w:t>
+      </w:r>
+      <w:r>
+        <w:rPr>
+          <w:rFonts w:ascii="Aptos" w:hAnsi="Aptos" w:cs="Arial"/>
+          <w:lang w:val="id-ID" w:eastAsia="ja-JP"/>
+        </w:rPr>
+        <w:t xml:space="preserve"> (27/10/2024)</w:t>
+      </w:r>
+      <w:r>
+        <w:rPr>
+          <w:rFonts w:ascii="Aptos" w:hAnsi="Aptos" w:cs="Arial"/>
+          <w:lang w:val="id-ID" w:eastAsia="ja-JP"/>
+        </w:rPr>
+        <w:t xml:space="preserve"> </w:t>
+      </w:r>
+      <w:r>
+        <w:rPr>
+          <w:rFonts w:ascii="Aptos" w:hAnsi="Aptos" w:cs="Arial"/>
+          <w:lang w:val="id-ID" w:eastAsia="ja-JP"/>
+        </w:rPr>
+        <w:t xml:space="preserve">penjualan </w:t>
+      </w:r>
+      <w:proofErr w:type="spellStart"/>
+      <w:r>
+        <w:rPr>
+          <w:rFonts w:ascii="Aptos" w:hAnsi="Aptos" w:cs="Arial"/>
+          <w:lang w:val="id-ID" w:eastAsia="ja-JP"/>
+        </w:rPr>
+        <w:t>Flipper</w:t>
+      </w:r>
+      <w:proofErr w:type="spellEnd"/>
+      <w:r>
+        <w:rPr>
+          <w:rFonts w:ascii="Aptos" w:hAnsi="Aptos" w:cs="Arial"/>
+          <w:lang w:val="id-ID" w:eastAsia="ja-JP"/>
+        </w:rPr>
+        <w:t xml:space="preserve"> Zero tidak sampai ke Indonesia. Ditambah lagi, beberapa pemerintah dunia seperti Kanada dan Australia </w:t>
+      </w:r>
+      <w:r>
+        <w:rPr>
+          <w:rFonts w:ascii="Aptos" w:hAnsi="Aptos" w:cs="Arial"/>
+          <w:lang w:val="id-ID" w:eastAsia="ja-JP"/>
+        </w:rPr>
+        <w:t xml:space="preserve">merasa waswas atas penyebaran </w:t>
+      </w:r>
+      <w:proofErr w:type="spellStart"/>
+      <w:r>
+        <w:rPr>
+          <w:rFonts w:ascii="Aptos" w:hAnsi="Aptos" w:cs="Arial"/>
+          <w:lang w:val="id-ID" w:eastAsia="ja-JP"/>
+        </w:rPr>
+        <w:t>Flipper</w:t>
+      </w:r>
+      <w:proofErr w:type="spellEnd"/>
+      <w:r>
+        <w:rPr>
+          <w:rFonts w:ascii="Aptos" w:hAnsi="Aptos" w:cs="Arial"/>
+          <w:lang w:val="id-ID" w:eastAsia="ja-JP"/>
+        </w:rPr>
+        <w:t xml:space="preserve"> Zero. Untuk itu, peluang penyebaran </w:t>
+      </w:r>
+      <w:proofErr w:type="spellStart"/>
+      <w:r>
+        <w:rPr>
+          <w:rFonts w:ascii="Aptos" w:hAnsi="Aptos" w:cs="Arial"/>
+          <w:lang w:val="id-ID" w:eastAsia="ja-JP"/>
+        </w:rPr>
+        <w:t>Flipper</w:t>
+      </w:r>
+      <w:proofErr w:type="spellEnd"/>
+      <w:r>
+        <w:rPr>
+          <w:rFonts w:ascii="Aptos" w:hAnsi="Aptos" w:cs="Arial"/>
+          <w:lang w:val="id-ID" w:eastAsia="ja-JP"/>
+        </w:rPr>
+        <w:t xml:space="preserve"> Zero di Indonesia semakin menipis. </w:t>
+      </w:r>
+      <w:proofErr w:type="spellStart"/>
+      <w:r>
+        <w:rPr>
+          <w:rFonts w:ascii="Aptos" w:hAnsi="Aptos" w:cs="Arial"/>
+          <w:lang w:val="id-ID" w:eastAsia="ja-JP"/>
+        </w:rPr>
+        <w:t>CapibaraZero</w:t>
+      </w:r>
+      <w:proofErr w:type="spellEnd"/>
+      <w:r>
+        <w:rPr>
+          <w:rFonts w:ascii="Aptos" w:hAnsi="Aptos" w:cs="Arial"/>
+          <w:lang w:val="id-ID" w:eastAsia="ja-JP"/>
+        </w:rPr>
+        <w:t xml:space="preserve"> sendiri tidak menyediakan produk jadi dan hanya menyediakan desain </w:t>
+      </w:r>
+      <w:r>
+        <w:rPr>
+          <w:rFonts w:ascii="Aptos" w:hAnsi="Aptos" w:cs="Arial"/>
+          <w:i/>
+          <w:iCs/>
+          <w:lang w:val="id-ID" w:eastAsia="ja-JP"/>
+        </w:rPr>
+        <w:t xml:space="preserve">open </w:t>
+      </w:r>
+      <w:proofErr w:type="spellStart"/>
+      <w:r>
+        <w:rPr>
+          <w:rFonts w:ascii="Aptos" w:hAnsi="Aptos" w:cs="Arial"/>
+          <w:i/>
+          <w:iCs/>
+          <w:lang w:val="id-ID" w:eastAsia="ja-JP"/>
+        </w:rPr>
+        <w:t>source</w:t>
+      </w:r>
+      <w:proofErr w:type="spellEnd"/>
+      <w:r>
+        <w:rPr>
+          <w:rFonts w:ascii="Aptos" w:hAnsi="Aptos" w:cs="Arial"/>
+          <w:lang w:val="id-ID" w:eastAsia="ja-JP"/>
+        </w:rPr>
+        <w:t xml:space="preserve"> sehingga tidak dapat digunakan secara langsung.</w:t>
       </w:r>
     </w:p>
     <w:p>
@@ -2109,7 +2406,7 @@
           <w:lang w:val="id-ID"/>
         </w:rPr>
       </w:pPr>
-      <w:bookmarkStart w:id="2" w:name="_Toc1735824833"/>
+      <w:bookmarkStart w:id="2" w:name="_Toc180931822"/>
       <w:r>
         <w:rPr>
           <w:rFonts w:ascii="Aptos" w:hAnsi="Aptos"/>
@@ -2183,7 +2480,7 @@
           <w:lang w:val="id-ID"/>
         </w:rPr>
       </w:pPr>
-      <w:bookmarkStart w:id="3" w:name="_Toc1873517830"/>
+      <w:bookmarkStart w:id="3" w:name="_Toc180931823"/>
       <w:r>
         <w:rPr>
           <w:rFonts w:ascii="Aptos" w:hAnsi="Aptos"/>
@@ -2195,11 +2492,12 @@
         </w:rPr>
         <w:t>RUANG LINGKUP</w:t>
       </w:r>
+      <w:bookmarkEnd w:id="3"/>
     </w:p>
     <w:p>
       <w:pPr>
         <w:suppressAutoHyphens w:val="0"/>
-        <w:spacing w:before="100" w:beforeAutospacing="1" w:after="100" w:afterAutospacing="1" w:line="360" w:lineRule="auto"/>
+        <w:spacing w:line="360" w:lineRule="auto"/>
         <w:rPr>
           <w:rFonts w:ascii="Aptos" w:eastAsia="Times New Roman" w:hAnsi="Aptos" w:cs="Arial"/>
           <w:lang w:val="id-ID" w:eastAsia="en-ID"/>
@@ -2211,6 +2509,56 @@
           <w:lang w:val="id-ID" w:eastAsia="en-ID"/>
         </w:rPr>
         <w:t>Alat yang akan dikembangkan memiliki fitur-fitur berikut:</w:t>
+      </w:r>
+    </w:p>
+    <w:p>
+      <w:pPr>
+        <w:numPr>
+          <w:ilvl w:val="0"/>
+          <w:numId w:val="3"/>
+        </w:numPr>
+        <w:suppressAutoHyphens w:val="0"/>
+        <w:spacing w:line="360" w:lineRule="auto"/>
+        <w:rPr>
+          <w:rFonts w:ascii="Aptos" w:eastAsia="Times New Roman" w:hAnsi="Aptos" w:cs="Arial"/>
+          <w:lang w:val="id-ID" w:eastAsia="en-ID"/>
+        </w:rPr>
+      </w:pPr>
+      <w:r>
+        <w:rPr>
+          <w:rFonts w:ascii="Aptos" w:eastAsia="Times New Roman" w:hAnsi="Aptos" w:cs="Arial"/>
+          <w:b/>
+          <w:bCs/>
+          <w:lang w:val="id-ID" w:eastAsia="en-ID"/>
+        </w:rPr>
+        <w:t xml:space="preserve">Pembaca dan Peniru Sinyal RF (Radio </w:t>
+      </w:r>
+      <w:proofErr w:type="spellStart"/>
+      <w:r>
+        <w:rPr>
+          <w:rFonts w:ascii="Aptos" w:eastAsia="Times New Roman" w:hAnsi="Aptos" w:cs="Arial"/>
+          <w:b/>
+          <w:bCs/>
+          <w:lang w:val="id-ID" w:eastAsia="en-ID"/>
+        </w:rPr>
+        <w:t>Frequency</w:t>
+      </w:r>
+      <w:proofErr w:type="spellEnd"/>
+      <w:r>
+        <w:rPr>
+          <w:rFonts w:ascii="Aptos" w:eastAsia="Times New Roman" w:hAnsi="Aptos" w:cs="Arial"/>
+          <w:b/>
+          <w:bCs/>
+          <w:lang w:val="id-ID" w:eastAsia="en-ID"/>
+        </w:rPr>
+        <w:t>)</w:t>
+      </w:r>
+      <w:r>
+        <w:rPr>
+          <w:rFonts w:ascii="Aptos" w:eastAsia="Times New Roman" w:hAnsi="Aptos" w:cs="Arial"/>
+          <w:lang w:val="id-ID" w:eastAsia="en-ID"/>
+        </w:rPr>
+        <w:t>: Alat dapat membaca, meniru, dan mengirim sinyal pada frekuensi umum (315MHz, 433MHz, 868MHz).</w:t>
       </w:r>
     </w:p>
     <w:p>
@@ -2233,34 +2581,14 @@
           <w:bCs/>
           <w:lang w:val="id-ID" w:eastAsia="en-ID"/>
         </w:rPr>
-        <w:t xml:space="preserve">Pembaca dan Peniru Sinyal RF (Radio </w:t>
-      </w:r>
-      <w:proofErr w:type="spellStart"/>
-      <w:r>
-        <w:rPr>
-          <w:rFonts w:ascii="Aptos" w:eastAsia="Times New Roman" w:hAnsi="Aptos" w:cs="Arial"/>
-          <w:b/>
-          <w:bCs/>
-          <w:lang w:val="id-ID" w:eastAsia="en-ID"/>
-        </w:rPr>
-        <w:t>Frequency</w:t>
-      </w:r>
-      <w:proofErr w:type="spellEnd"/>
-      <w:r>
-        <w:rPr>
-          <w:rFonts w:ascii="Aptos" w:eastAsia="Times New Roman" w:hAnsi="Aptos" w:cs="Arial"/>
-          <w:b/>
-          <w:bCs/>
-          <w:lang w:val="id-ID" w:eastAsia="en-ID"/>
-        </w:rPr>
-        <w:t>)</w:t>
+        <w:t>Pembaca dan Peniru Kartu RFID/NFC</w:t>
       </w:r>
       <w:r>
         <w:rPr>
           <w:rFonts w:ascii="Aptos" w:eastAsia="Times New Roman" w:hAnsi="Aptos" w:cs="Arial"/>
           <w:lang w:val="id-ID" w:eastAsia="en-ID"/>
         </w:rPr>
-        <w:t>: Alat dapat membaca, meniru, dan mengirim sinyal pada frekuensi umum (315MHz, 433MHz, 868MHz).</w:t>
+        <w:t>: Dapat digunakan untuk membaca kartu RFID dan NFC, serta meniru kartu pada frekuensi yang umum digunakan (125kHz, 13.56MHz).</w:t>
       </w:r>
     </w:p>
     <w:p>
@@ -2283,14 +2611,66 @@
           <w:bCs/>
           <w:lang w:val="id-ID" w:eastAsia="en-ID"/>
         </w:rPr>
-        <w:t>Pembaca dan Peniru Kartu RFID/NFC</w:t>
+        <w:t xml:space="preserve">Kompatibilitas dengan Protokol </w:t>
+      </w:r>
+      <w:proofErr w:type="spellStart"/>
+      <w:r>
+        <w:rPr>
+          <w:rFonts w:ascii="Aptos" w:eastAsia="Times New Roman" w:hAnsi="Aptos" w:cs="Arial"/>
+          <w:b/>
+          <w:bCs/>
+          <w:lang w:val="id-ID" w:eastAsia="en-ID"/>
+        </w:rPr>
+        <w:t>Infrared</w:t>
+      </w:r>
+      <w:proofErr w:type="spellEnd"/>
+      <w:r>
+        <w:rPr>
+          <w:rFonts w:ascii="Aptos" w:eastAsia="Times New Roman" w:hAnsi="Aptos" w:cs="Arial"/>
+          <w:b/>
+          <w:bCs/>
+          <w:lang w:val="id-ID" w:eastAsia="en-ID"/>
+        </w:rPr>
+        <w:t xml:space="preserve"> (IR)</w:t>
       </w:r>
       <w:r>
         <w:rPr>
           <w:rFonts w:ascii="Aptos" w:eastAsia="Times New Roman" w:hAnsi="Aptos" w:cs="Arial"/>
           <w:lang w:val="id-ID" w:eastAsia="en-ID"/>
         </w:rPr>
-        <w:t>: Dapat digunakan untuk membaca kartu RFID dan NFC, serta meniru kartu pada frekuensi yang umum digunakan (125kHz, 13.56MHz).</w:t>
+        <w:t xml:space="preserve">: Alat mendukung pengendalian perangkat yang menggunakan IR seperti </w:t>
+      </w:r>
+      <w:proofErr w:type="spellStart"/>
+      <w:r>
+        <w:rPr>
+          <w:rFonts w:ascii="Aptos" w:eastAsia="Times New Roman" w:hAnsi="Aptos" w:cs="Arial"/>
+          <w:lang w:val="id-ID" w:eastAsia="en-ID"/>
+        </w:rPr>
+        <w:t>remote</w:t>
+      </w:r>
+      <w:proofErr w:type="spellEnd"/>
+      <w:r>
+        <w:rPr>
+          <w:rFonts w:ascii="Aptos" w:eastAsia="Times New Roman" w:hAnsi="Aptos" w:cs="Arial"/>
+          <w:lang w:val="id-ID" w:eastAsia="en-ID"/>
+        </w:rPr>
+        <w:t xml:space="preserve"> </w:t>
+      </w:r>
+      <w:proofErr w:type="spellStart"/>
+      <w:r>
+        <w:rPr>
+          <w:rFonts w:ascii="Aptos" w:eastAsia="Times New Roman" w:hAnsi="Aptos" w:cs="Arial"/>
+          <w:lang w:val="id-ID" w:eastAsia="en-ID"/>
+        </w:rPr>
+        <w:t>control</w:t>
+      </w:r>
+      <w:proofErr w:type="spellEnd"/>
+      <w:r>
+        <w:rPr>
+          <w:rFonts w:ascii="Aptos" w:eastAsia="Times New Roman" w:hAnsi="Aptos" w:cs="Arial"/>
+          <w:lang w:val="id-ID" w:eastAsia="en-ID"/>
+        </w:rPr>
+        <w:t>.</w:t>
       </w:r>
     </w:p>
     <w:p>
@@ -2313,7 +2693,7 @@
           <w:bCs/>
           <w:lang w:val="id-ID" w:eastAsia="en-ID"/>
         </w:rPr>
-        <w:t xml:space="preserve">Kompatibilitas dengan Protokol </w:t>
+        <w:t xml:space="preserve">Interaksi dengan Perangkat </w:t>
       </w:r>
       <w:proofErr w:type="spellStart"/>
       <w:r>
@@ -2323,24 +2703,15 @@
           <w:bCs/>
           <w:lang w:val="id-ID" w:eastAsia="en-ID"/>
         </w:rPr>
-        <w:t>Infrared</w:t>
+        <w:t>IoT</w:t>
       </w:r>
       <w:proofErr w:type="spellEnd"/>
-      <w:r>
-        <w:rPr>
-          <w:rFonts w:ascii="Aptos" w:eastAsia="Times New Roman" w:hAnsi="Aptos" w:cs="Arial"/>
-          <w:b/>
-          <w:bCs/>
-          <w:lang w:val="id-ID" w:eastAsia="en-ID"/>
-        </w:rPr>
-        <w:t xml:space="preserve"> (IR)</w:t>
-      </w:r>
       <w:r>
         <w:rPr>
           <w:rFonts w:ascii="Aptos" w:eastAsia="Times New Roman" w:hAnsi="Aptos" w:cs="Arial"/>
           <w:lang w:val="id-ID" w:eastAsia="en-ID"/>
         </w:rPr>
-        <w:t xml:space="preserve">: Alat mendukung pengendalian perangkat yang menggunakan IR seperti </w:t>
+        <w:t xml:space="preserve">: Kemampuan untuk mengontrol atau memanipulasi perangkat </w:t>
       </w:r>
       <w:proofErr w:type="spellStart"/>
       <w:r>
@@ -2348,7 +2719,7 @@
           <w:rFonts w:ascii="Aptos" w:eastAsia="Times New Roman" w:hAnsi="Aptos" w:cs="Arial"/>
           <w:lang w:val="id-ID" w:eastAsia="en-ID"/>
         </w:rPr>
-        <w:t>remote</w:t>
+        <w:t>IoT</w:t>
       </w:r>
       <w:proofErr w:type="spellEnd"/>
       <w:r>
@@ -2356,7 +2727,7 @@
           <w:rFonts w:ascii="Aptos" w:eastAsia="Times New Roman" w:hAnsi="Aptos" w:cs="Arial"/>
           <w:lang w:val="id-ID" w:eastAsia="en-ID"/>
         </w:rPr>
-        <w:t xml:space="preserve"> </w:t>
+        <w:t xml:space="preserve"> menggunakan protokol komunikasi yang sesuai, seperti </w:t>
       </w:r>
       <w:proofErr w:type="spellStart"/>
       <w:r>
@@ -2364,7 +2735,23 @@
           <w:rFonts w:ascii="Aptos" w:eastAsia="Times New Roman" w:hAnsi="Aptos" w:cs="Arial"/>
           <w:lang w:val="id-ID" w:eastAsia="en-ID"/>
         </w:rPr>
-        <w:t>control</w:t>
+        <w:t>Wi-Fi</w:t>
+      </w:r>
+      <w:proofErr w:type="spellEnd"/>
+      <w:r>
+        <w:rPr>
+          <w:rFonts w:ascii="Aptos" w:eastAsia="Times New Roman" w:hAnsi="Aptos" w:cs="Arial"/>
+          <w:lang w:val="id-ID" w:eastAsia="en-ID"/>
+        </w:rPr>
+        <w:t xml:space="preserve"> atau </w:t>
+      </w:r>
+      <w:proofErr w:type="spellStart"/>
+      <w:r>
+        <w:rPr>
+          <w:rFonts w:ascii="Aptos" w:eastAsia="Times New Roman" w:hAnsi="Aptos" w:cs="Arial"/>
+          <w:lang w:val="id-ID" w:eastAsia="en-ID"/>
+        </w:rPr>
+        <w:t>Bluetooth</w:t>
       </w:r>
       <w:proofErr w:type="spellEnd"/>
       <w:r>
@@ -2395,73 +2782,14 @@
           <w:bCs/>
           <w:lang w:val="id-ID" w:eastAsia="en-ID"/>
         </w:rPr>
-        <w:t xml:space="preserve">Interaksi dengan Perangkat </w:t>
-      </w:r>
-      <w:proofErr w:type="spellStart"/>
-      <w:r>
-        <w:rPr>
-          <w:rFonts w:ascii="Aptos" w:eastAsia="Times New Roman" w:hAnsi="Aptos" w:cs="Arial"/>
-          <w:b/>
-          <w:bCs/>
-          <w:lang w:val="id-ID" w:eastAsia="en-ID"/>
-        </w:rPr>
-        <w:t>IoT</w:t>
-      </w:r>
-      <w:proofErr w:type="spellEnd"/>
+        <w:t>Tampilan dan Antarmuka Sederhana</w:t>
+      </w:r>
       <w:r>
         <w:rPr>
           <w:rFonts w:ascii="Aptos" w:eastAsia="Times New Roman" w:hAnsi="Aptos" w:cs="Arial"/>
           <w:lang w:val="id-ID" w:eastAsia="en-ID"/>
         </w:rPr>
-        <w:t xml:space="preserve">: Kemampuan untuk mengontrol atau memanipulasi perangkat </w:t>
-      </w:r>
-      <w:proofErr w:type="spellStart"/>
-      <w:r>
-        <w:rPr>
-          <w:rFonts w:ascii="Aptos" w:eastAsia="Times New Roman" w:hAnsi="Aptos" w:cs="Arial"/>
-          <w:lang w:val="id-ID" w:eastAsia="en-ID"/>
-        </w:rPr>
-        <w:t>IoT</w:t>
-      </w:r>
-      <w:proofErr w:type="spellEnd"/>
-      <w:r>
-        <w:rPr>
-          <w:rFonts w:ascii="Aptos" w:eastAsia="Times New Roman" w:hAnsi="Aptos" w:cs="Arial"/>
-          <w:lang w:val="id-ID" w:eastAsia="en-ID"/>
-        </w:rPr>
-        <w:t xml:space="preserve"> menggunakan protokol komunikasi yang sesuai, seperti </w:t>
-      </w:r>
-      <w:proofErr w:type="spellStart"/>
-      <w:r>
-        <w:rPr>
-          <w:rFonts w:ascii="Aptos" w:eastAsia="Times New Roman" w:hAnsi="Aptos" w:cs="Arial"/>
-          <w:lang w:val="id-ID" w:eastAsia="en-ID"/>
-        </w:rPr>
-        <w:t>Wi-Fi</w:t>
-      </w:r>
-      <w:proofErr w:type="spellEnd"/>
-      <w:r>
-        <w:rPr>
-          <w:rFonts w:ascii="Aptos" w:eastAsia="Times New Roman" w:hAnsi="Aptos" w:cs="Arial"/>
-          <w:lang w:val="id-ID" w:eastAsia="en-ID"/>
-        </w:rPr>
-        <w:t xml:space="preserve"> atau </w:t>
-      </w:r>
-      <w:proofErr w:type="spellStart"/>
-      <w:r>
-        <w:rPr>
-          <w:rFonts w:ascii="Aptos" w:eastAsia="Times New Roman" w:hAnsi="Aptos" w:cs="Arial"/>
-          <w:lang w:val="id-ID" w:eastAsia="en-ID"/>
-        </w:rPr>
-        <w:t>Bluetooth</w:t>
-      </w:r>
-      <w:proofErr w:type="spellEnd"/>
-      <w:r>
-        <w:rPr>
-          <w:rFonts w:ascii="Aptos" w:eastAsia="Times New Roman" w:hAnsi="Aptos" w:cs="Arial"/>
-          <w:lang w:val="id-ID" w:eastAsia="en-ID"/>
-        </w:rPr>
-        <w:t>.</w:t>
+        <w:t>: Layar kecil dan antarmuka berbasis tombol untuk memudahkan penggunaan.</w:t>
       </w:r>
     </w:p>
     <w:p>
@@ -2484,14 +2812,31 @@
           <w:bCs/>
           <w:lang w:val="id-ID" w:eastAsia="en-ID"/>
         </w:rPr>
-        <w:t>Tampilan dan Antarmuka Sederhana</w:t>
+        <w:lastRenderedPageBreak/>
+        <w:t>Fitur Pengujian Keamanan</w:t>
       </w:r>
       <w:r>
         <w:rPr>
           <w:rFonts w:ascii="Aptos" w:eastAsia="Times New Roman" w:hAnsi="Aptos" w:cs="Arial"/>
           <w:lang w:val="id-ID" w:eastAsia="en-ID"/>
         </w:rPr>
-        <w:t>: Layar kecil dan antarmuka berbasis tombol untuk memudahkan penggunaan.</w:t>
+        <w:t xml:space="preserve">: Dapat digunakan untuk pengujian penetrasi sederhana seperti analisis jaringan </w:t>
+      </w:r>
+      <w:proofErr w:type="spellStart"/>
+      <w:r>
+        <w:rPr>
+          <w:rFonts w:ascii="Aptos" w:eastAsia="Times New Roman" w:hAnsi="Aptos" w:cs="Arial"/>
+          <w:lang w:val="id-ID" w:eastAsia="en-ID"/>
+        </w:rPr>
+        <w:t>Wi-Fi</w:t>
+      </w:r>
+      <w:proofErr w:type="spellEnd"/>
+      <w:r>
+        <w:rPr>
+          <w:rFonts w:ascii="Aptos" w:eastAsia="Times New Roman" w:hAnsi="Aptos" w:cs="Arial"/>
+          <w:lang w:val="id-ID" w:eastAsia="en-ID"/>
+        </w:rPr>
+        <w:t xml:space="preserve"> atau perangkat yang menggunakan RF.</w:t>
       </w:r>
     </w:p>
     <w:p>
@@ -2514,77 +2859,21 @@
           <w:bCs/>
           <w:lang w:val="id-ID" w:eastAsia="en-ID"/>
         </w:rPr>
-        <w:t>Fitur Pengujian Keamanan</w:t>
+        <w:t>Ketersediaan Di Indonesia</w:t>
       </w:r>
       <w:r>
         <w:rPr>
           <w:rFonts w:ascii="Aptos" w:eastAsia="Times New Roman" w:hAnsi="Aptos" w:cs="Arial"/>
           <w:lang w:val="id-ID" w:eastAsia="en-ID"/>
         </w:rPr>
-        <w:t xml:space="preserve">: Dapat digunakan untuk pengujian penetrasi sederhana seperti analisis jaringan </w:t>
-      </w:r>
-      <w:proofErr w:type="spellStart"/>
+        <w:t>.</w:t>
+      </w:r>
       <w:r>
         <w:rPr>
           <w:rFonts w:ascii="Aptos" w:eastAsia="Times New Roman" w:hAnsi="Aptos" w:cs="Arial"/>
           <w:lang w:val="id-ID" w:eastAsia="en-ID"/>
         </w:rPr>
-        <w:t>Wi-Fi</w:t>
-      </w:r>
-      <w:proofErr w:type="spellEnd"/>
-      <w:r>
-        <w:rPr>
-          <w:rFonts w:ascii="Aptos" w:eastAsia="Times New Roman" w:hAnsi="Aptos" w:cs="Arial"/>
-          <w:lang w:val="id-ID" w:eastAsia="en-ID"/>
-        </w:rPr>
-        <w:t xml:space="preserve"> atau perangkat yang menggunakan RF.</w:t>
-      </w:r>
-    </w:p>
-    <w:p>
-      <w:pPr>
-        <w:numPr>
-          <w:ilvl w:val="0"/>
-          <w:numId w:val="3"/>
-        </w:numPr>
-        <w:suppressAutoHyphens w:val="0"/>
-        <w:spacing w:before="100" w:beforeAutospacing="1" w:after="100" w:afterAutospacing="1" w:line="360" w:lineRule="auto"/>
-        <w:rPr>
-          <w:rFonts w:ascii="Aptos" w:eastAsia="Times New Roman" w:hAnsi="Aptos" w:cs="Arial"/>
-          <w:lang w:val="id-ID" w:eastAsia="en-ID"/>
-        </w:rPr>
-      </w:pPr>
-      <w:r>
-        <w:rPr>
-          <w:rFonts w:ascii="Aptos" w:eastAsia="Times New Roman" w:hAnsi="Aptos" w:cs="Arial"/>
-          <w:b/>
-          <w:bCs/>
-          <w:lang w:val="id-ID" w:eastAsia="en-ID"/>
-        </w:rPr>
-        <w:lastRenderedPageBreak/>
-        <w:t>Dukungan TKDN</w:t>
-      </w:r>
-      <w:r>
-        <w:rPr>
-          <w:rFonts w:ascii="Aptos" w:eastAsia="Times New Roman" w:hAnsi="Aptos" w:cs="Arial"/>
-          <w:lang w:val="id-ID" w:eastAsia="en-ID"/>
-        </w:rPr>
-        <w:t xml:space="preserve">: Memaksimalkan penggunaan komponen dalam negeri, seperti </w:t>
-      </w:r>
-      <w:proofErr w:type="spellStart"/>
-      <w:r>
-        <w:rPr>
-          <w:rFonts w:ascii="Aptos" w:eastAsia="Times New Roman" w:hAnsi="Aptos" w:cs="Arial"/>
-          <w:lang w:val="id-ID" w:eastAsia="en-ID"/>
-        </w:rPr>
-        <w:t>casing</w:t>
-      </w:r>
-      <w:proofErr w:type="spellEnd"/>
-      <w:r>
-        <w:rPr>
-          <w:rFonts w:ascii="Aptos" w:eastAsia="Times New Roman" w:hAnsi="Aptos" w:cs="Arial"/>
-          <w:lang w:val="id-ID" w:eastAsia="en-ID"/>
-        </w:rPr>
-        <w:t xml:space="preserve"> dan bagian mekanis, serta memanfaatkan tenaga ahli lokal untuk perancangan dan produksi alat.</w:t>
+        <w:t xml:space="preserve"> Produk keseluruhan dapat dijual di Indonesia dan tidak menggunakan komponen yang dilarang di Indonesia.</w:t>
       </w:r>
     </w:p>
     <w:p>
@@ -2603,6 +2892,7 @@
           <w:lang w:val="id-ID"/>
         </w:rPr>
       </w:pPr>
+      <w:bookmarkStart w:id="4" w:name="_Toc180931824"/>
       <w:r>
         <w:rPr>
           <w:rFonts w:ascii="Aptos" w:hAnsi="Aptos"/>
@@ -2614,7 +2904,7 @@
         </w:rPr>
         <w:t>SOLUSI DAN METODOLOGI</w:t>
       </w:r>
-      <w:bookmarkEnd w:id="3"/>
+      <w:bookmarkEnd w:id="4"/>
     </w:p>
     <w:p>
       <w:pPr>
@@ -2890,15 +3180,48 @@
           <w:bCs/>
           <w:lang w:val="id-ID" w:eastAsia="ja-JP"/>
         </w:rPr>
-        <w:t>Evaluasi TKDN</w:t>
+        <w:t xml:space="preserve">Evaluasi </w:t>
       </w:r>
       <w:r>
         <w:rPr>
           <w:rFonts w:ascii="Aptos" w:hAnsi="Aptos" w:cs="Arial"/>
-          <w:lang w:val="id-ID" w:eastAsia="ja-JP"/>
-        </w:rPr>
-        <w:t>: Menghitung dan memastikan komponen yang digunakan memenuhi syarat minimal TKDN, serta meneliti potensi penggunaan lebih banyak komponen lokal di masa depan.</w:t>
-      </w:r>
+          <w:b/>
+          <w:bCs/>
+          <w:lang w:val="id-ID" w:eastAsia="ja-JP"/>
+        </w:rPr>
+        <w:t>Ketersediaan</w:t>
+      </w:r>
+      <w:r>
+        <w:rPr>
+          <w:rFonts w:ascii="Aptos" w:hAnsi="Aptos" w:cs="Arial"/>
+          <w:lang w:val="id-ID" w:eastAsia="ja-JP"/>
+        </w:rPr>
+        <w:t xml:space="preserve">: Menghitung dan memastikan komponen yang digunakan </w:t>
+      </w:r>
+      <w:r>
+        <w:rPr>
+          <w:rFonts w:ascii="Aptos" w:hAnsi="Aptos" w:cs="Arial"/>
+          <w:lang w:val="id-ID" w:eastAsia="ja-JP"/>
+        </w:rPr>
+        <w:t>legal digunakan di Indonesia</w:t>
+      </w:r>
+      <w:r>
+        <w:rPr>
+          <w:rFonts w:ascii="Aptos" w:hAnsi="Aptos" w:cs="Arial"/>
+          <w:lang w:val="id-ID" w:eastAsia="ja-JP"/>
+        </w:rPr>
+        <w:t>.</w:t>
+      </w:r>
+    </w:p>
+    <w:p>
+      <w:pPr>
+        <w:spacing w:line="360" w:lineRule="auto"/>
+        <w:ind w:left="360"/>
+        <w:rPr>
+          <w:rFonts w:ascii="Aptos" w:hAnsi="Aptos" w:cs="Arial"/>
+          <w:lang w:val="id-ID" w:eastAsia="ja-JP"/>
+        </w:rPr>
+      </w:pPr>
     </w:p>
     <w:p>
       <w:pPr>
@@ -2916,7 +3239,7 @@
           <w:lang w:val="id-ID"/>
         </w:rPr>
       </w:pPr>
-      <w:bookmarkStart w:id="4" w:name="_Toc2009933515"/>
+      <w:bookmarkStart w:id="5" w:name="_Toc180931825"/>
       <w:r>
         <w:rPr>
           <w:rFonts w:ascii="Aptos" w:hAnsi="Aptos"/>
@@ -2928,7 +3251,7 @@
         </w:rPr>
         <w:t>ANGGOTA TIM DAN PEMBAGIAN KERJA</w:t>
       </w:r>
-      <w:bookmarkEnd w:id="4"/>
+      <w:bookmarkEnd w:id="5"/>
       <w:r>
         <w:rPr>
           <w:rFonts w:ascii="Aptos" w:hAnsi="Aptos"/>
@@ -3326,6 +3649,7 @@
                 <w:szCs w:val="24"/>
                 <w:lang w:val="id-ID" w:eastAsia="ja-JP"/>
               </w:rPr>
+              <w:lastRenderedPageBreak/>
               <w:t>Dokumentasi</w:t>
             </w:r>
           </w:p>
@@ -3335,9 +3659,10 @@
     <w:p>
       <w:pPr>
         <w:pStyle w:val="Heading1"/>
-        <w:tabs>
-          <w:tab w:val="clear" w:pos="432"/>
-        </w:tabs>
+        <w:numPr>
+          <w:ilvl w:val="0"/>
+          <w:numId w:val="0"/>
+        </w:numPr>
         <w:spacing w:after="0" w:line="360" w:lineRule="auto"/>
         <w:rPr>
           <w:rFonts w:ascii="Aptos" w:hAnsi="Aptos"/>
@@ -3348,8 +3673,15 @@
           <w:lang w:val="id-ID"/>
         </w:rPr>
       </w:pPr>
-      <w:bookmarkStart w:id="5" w:name="_Toc1806983299"/>
-      <w:r>
+      <w:bookmarkStart w:id="6" w:name="_Toc180931826"/>
+    </w:p>
+    <w:p>
+      <w:pPr>
+        <w:pStyle w:val="Heading1"/>
+        <w:tabs>
+          <w:tab w:val="clear" w:pos="432"/>
+        </w:tabs>
+        <w:spacing w:after="0" w:line="360" w:lineRule="auto"/>
         <w:rPr>
           <w:rFonts w:ascii="Aptos" w:hAnsi="Aptos"/>
           <w:noProof/>
@@ -3358,699 +3690,8 @@
           <w:szCs w:val="24"/>
           <w:lang w:val="id-ID"/>
         </w:rPr>
-        <w:lastRenderedPageBreak/>
-        <w:t>REFERENSI</w:t>
-      </w:r>
-      <w:bookmarkEnd w:id="5"/>
-    </w:p>
-    <w:p>
-      <w:pPr>
-        <w:spacing w:line="360" w:lineRule="auto"/>
-        <w:rPr>
-          <w:rFonts w:ascii="Aptos" w:hAnsi="Aptos"/>
-          <w:lang w:val="id-ID"/>
-        </w:rPr>
-      </w:pPr>
-      <w:r>
-        <w:rPr>
-          <w:rFonts w:ascii="Aptos" w:hAnsi="Aptos"/>
-          <w:lang w:val="id-ID"/>
-        </w:rPr>
-        <w:t>[1]  Tim, “Fakta-fakta Kebocoran Data PDNS, Dalang hingga Jumlah Tebusan,”  CNN Indonesia (2024), https://www.cnnindonesia.com/teknologi/20240624122531-185-1113359/fakta-fakta-kebocoran-data-pdns-dalang-hingga-jumlah-tebusan, diakses pada 08/10/2024.</w:t>
-      </w:r>
-    </w:p>
-    <w:p>
-      <w:pPr>
-        <w:spacing w:line="360" w:lineRule="auto"/>
-        <w:rPr>
-          <w:rFonts w:ascii="Aptos" w:hAnsi="Aptos"/>
-          <w:lang w:val="id-ID"/>
-        </w:rPr>
-      </w:pPr>
-      <w:r>
-        <w:rPr>
-          <w:rFonts w:ascii="Aptos" w:hAnsi="Aptos"/>
-          <w:lang w:val="id-ID"/>
-        </w:rPr>
-        <w:t>[2] “</w:t>
-      </w:r>
-      <w:proofErr w:type="spellStart"/>
-      <w:r>
-        <w:rPr>
-          <w:rFonts w:ascii="Aptos" w:hAnsi="Aptos"/>
-          <w:lang w:val="id-ID"/>
-        </w:rPr>
-        <w:t>Corruption</w:t>
-      </w:r>
-      <w:proofErr w:type="spellEnd"/>
-      <w:r>
-        <w:rPr>
-          <w:rFonts w:ascii="Aptos" w:hAnsi="Aptos"/>
-          <w:lang w:val="id-ID"/>
-        </w:rPr>
-        <w:t xml:space="preserve"> </w:t>
-      </w:r>
-      <w:proofErr w:type="spellStart"/>
-      <w:r>
-        <w:rPr>
-          <w:rFonts w:ascii="Aptos" w:hAnsi="Aptos"/>
-          <w:lang w:val="id-ID"/>
-        </w:rPr>
-        <w:t>and</w:t>
-      </w:r>
-      <w:proofErr w:type="spellEnd"/>
-      <w:r>
-        <w:rPr>
-          <w:rFonts w:ascii="Aptos" w:hAnsi="Aptos"/>
-          <w:lang w:val="id-ID"/>
-        </w:rPr>
-        <w:t xml:space="preserve"> </w:t>
-      </w:r>
-      <w:proofErr w:type="spellStart"/>
-      <w:r>
-        <w:rPr>
-          <w:rFonts w:ascii="Aptos" w:hAnsi="Aptos"/>
-          <w:lang w:val="id-ID"/>
-        </w:rPr>
-        <w:t>Economic</w:t>
-      </w:r>
-      <w:proofErr w:type="spellEnd"/>
-      <w:r>
-        <w:rPr>
-          <w:rFonts w:ascii="Aptos" w:hAnsi="Aptos"/>
-          <w:lang w:val="id-ID"/>
-        </w:rPr>
-        <w:t xml:space="preserve"> </w:t>
-      </w:r>
-      <w:proofErr w:type="spellStart"/>
-      <w:r>
-        <w:rPr>
-          <w:rFonts w:ascii="Aptos" w:hAnsi="Aptos"/>
-          <w:lang w:val="id-ID"/>
-        </w:rPr>
-        <w:t>Crime</w:t>
-      </w:r>
-      <w:proofErr w:type="spellEnd"/>
-      <w:r>
-        <w:rPr>
-          <w:rFonts w:ascii="Aptos" w:hAnsi="Aptos"/>
-          <w:lang w:val="id-ID"/>
-        </w:rPr>
-        <w:t>,” UNDOC (2024) , https://dataunodc.un.org/dp-crime-corruption-offences, diakses pada 08/10/2024.</w:t>
-      </w:r>
-    </w:p>
-    <w:p>
-      <w:pPr>
-        <w:spacing w:line="360" w:lineRule="auto"/>
-        <w:rPr>
-          <w:rFonts w:ascii="Aptos" w:hAnsi="Aptos"/>
-          <w:lang w:val="id-ID"/>
-        </w:rPr>
-      </w:pPr>
-      <w:r>
-        <w:rPr>
-          <w:rFonts w:ascii="Aptos" w:hAnsi="Aptos"/>
-          <w:lang w:val="id-ID"/>
-        </w:rPr>
-        <w:t xml:space="preserve">[3] W. Iqbal, H. Abbas, M. </w:t>
-      </w:r>
-      <w:proofErr w:type="spellStart"/>
-      <w:r>
-        <w:rPr>
-          <w:rFonts w:ascii="Aptos" w:hAnsi="Aptos"/>
-          <w:lang w:val="id-ID"/>
-        </w:rPr>
-        <w:t>Daneshmand</w:t>
-      </w:r>
-      <w:proofErr w:type="spellEnd"/>
-      <w:r>
-        <w:rPr>
-          <w:rFonts w:ascii="Aptos" w:hAnsi="Aptos"/>
-          <w:lang w:val="id-ID"/>
-        </w:rPr>
-        <w:t xml:space="preserve">, B. Rauf dan Y. A. </w:t>
-      </w:r>
-      <w:proofErr w:type="spellStart"/>
-      <w:r>
-        <w:rPr>
-          <w:rFonts w:ascii="Aptos" w:hAnsi="Aptos"/>
-          <w:lang w:val="id-ID"/>
-        </w:rPr>
-        <w:t>Bangash</w:t>
-      </w:r>
-      <w:proofErr w:type="spellEnd"/>
-      <w:r>
-        <w:rPr>
-          <w:rFonts w:ascii="Aptos" w:hAnsi="Aptos"/>
-          <w:lang w:val="id-ID"/>
-        </w:rPr>
-        <w:t>, "An In-</w:t>
-      </w:r>
-      <w:proofErr w:type="spellStart"/>
-      <w:r>
-        <w:rPr>
-          <w:rFonts w:ascii="Aptos" w:hAnsi="Aptos"/>
-          <w:lang w:val="id-ID"/>
-        </w:rPr>
-        <w:t>Depth</w:t>
-      </w:r>
-      <w:proofErr w:type="spellEnd"/>
-      <w:r>
-        <w:rPr>
-          <w:rFonts w:ascii="Aptos" w:hAnsi="Aptos"/>
-          <w:lang w:val="id-ID"/>
-        </w:rPr>
-        <w:t xml:space="preserve"> </w:t>
-      </w:r>
-      <w:proofErr w:type="spellStart"/>
-      <w:r>
-        <w:rPr>
-          <w:rFonts w:ascii="Aptos" w:hAnsi="Aptos"/>
-          <w:lang w:val="id-ID"/>
-        </w:rPr>
-        <w:t>Analysis</w:t>
-      </w:r>
-      <w:proofErr w:type="spellEnd"/>
-      <w:r>
-        <w:rPr>
-          <w:rFonts w:ascii="Aptos" w:hAnsi="Aptos"/>
-          <w:lang w:val="id-ID"/>
-        </w:rPr>
-        <w:t xml:space="preserve"> </w:t>
-      </w:r>
-      <w:proofErr w:type="spellStart"/>
-      <w:r>
-        <w:rPr>
-          <w:rFonts w:ascii="Aptos" w:hAnsi="Aptos"/>
-          <w:lang w:val="id-ID"/>
-        </w:rPr>
-        <w:t>of</w:t>
-      </w:r>
-      <w:proofErr w:type="spellEnd"/>
-      <w:r>
-        <w:rPr>
-          <w:rFonts w:ascii="Aptos" w:hAnsi="Aptos"/>
-          <w:lang w:val="id-ID"/>
-        </w:rPr>
-        <w:t xml:space="preserve"> </w:t>
-      </w:r>
-      <w:proofErr w:type="spellStart"/>
-      <w:r>
-        <w:rPr>
-          <w:rFonts w:ascii="Aptos" w:hAnsi="Aptos"/>
-          <w:lang w:val="id-ID"/>
-        </w:rPr>
-        <w:t>IoT</w:t>
-      </w:r>
-      <w:proofErr w:type="spellEnd"/>
-      <w:r>
-        <w:rPr>
-          <w:rFonts w:ascii="Aptos" w:hAnsi="Aptos"/>
-          <w:lang w:val="id-ID"/>
-        </w:rPr>
-        <w:t xml:space="preserve"> </w:t>
-      </w:r>
-      <w:proofErr w:type="spellStart"/>
-      <w:r>
-        <w:rPr>
-          <w:rFonts w:ascii="Aptos" w:hAnsi="Aptos"/>
-          <w:lang w:val="id-ID"/>
-        </w:rPr>
-        <w:t>Security</w:t>
-      </w:r>
-      <w:proofErr w:type="spellEnd"/>
-      <w:r>
-        <w:rPr>
-          <w:rFonts w:ascii="Aptos" w:hAnsi="Aptos"/>
-          <w:lang w:val="id-ID"/>
-        </w:rPr>
-        <w:t xml:space="preserve"> </w:t>
-      </w:r>
-      <w:proofErr w:type="spellStart"/>
-      <w:r>
-        <w:rPr>
-          <w:rFonts w:ascii="Aptos" w:hAnsi="Aptos"/>
-          <w:lang w:val="id-ID"/>
-        </w:rPr>
-        <w:t>Requirements</w:t>
-      </w:r>
-      <w:proofErr w:type="spellEnd"/>
-      <w:r>
-        <w:rPr>
-          <w:rFonts w:ascii="Aptos" w:hAnsi="Aptos"/>
-          <w:lang w:val="id-ID"/>
-        </w:rPr>
-        <w:t xml:space="preserve">, </w:t>
-      </w:r>
-      <w:proofErr w:type="spellStart"/>
-      <w:r>
-        <w:rPr>
-          <w:rFonts w:ascii="Aptos" w:hAnsi="Aptos"/>
-          <w:lang w:val="id-ID"/>
-        </w:rPr>
-        <w:t>Challenges</w:t>
-      </w:r>
-      <w:proofErr w:type="spellEnd"/>
-      <w:r>
-        <w:rPr>
-          <w:rFonts w:ascii="Aptos" w:hAnsi="Aptos"/>
-          <w:lang w:val="id-ID"/>
-        </w:rPr>
-        <w:t xml:space="preserve">, </w:t>
-      </w:r>
-      <w:proofErr w:type="spellStart"/>
-      <w:r>
-        <w:rPr>
-          <w:rFonts w:ascii="Aptos" w:hAnsi="Aptos"/>
-          <w:lang w:val="id-ID"/>
-        </w:rPr>
-        <w:t>and</w:t>
-      </w:r>
-      <w:proofErr w:type="spellEnd"/>
-      <w:r>
-        <w:rPr>
-          <w:rFonts w:ascii="Aptos" w:hAnsi="Aptos"/>
-          <w:lang w:val="id-ID"/>
-        </w:rPr>
-        <w:t xml:space="preserve"> </w:t>
-      </w:r>
-      <w:proofErr w:type="spellStart"/>
-      <w:r>
-        <w:rPr>
-          <w:rFonts w:ascii="Aptos" w:hAnsi="Aptos"/>
-          <w:lang w:val="id-ID"/>
-        </w:rPr>
-        <w:t>Their</w:t>
-      </w:r>
-      <w:proofErr w:type="spellEnd"/>
-      <w:r>
-        <w:rPr>
-          <w:rFonts w:ascii="Aptos" w:hAnsi="Aptos"/>
-          <w:lang w:val="id-ID"/>
-        </w:rPr>
-        <w:t xml:space="preserve"> </w:t>
-      </w:r>
-      <w:proofErr w:type="spellStart"/>
-      <w:r>
-        <w:rPr>
-          <w:rFonts w:ascii="Aptos" w:hAnsi="Aptos"/>
-          <w:lang w:val="id-ID"/>
-        </w:rPr>
-        <w:t>Countermeasures</w:t>
-      </w:r>
-      <w:proofErr w:type="spellEnd"/>
-      <w:r>
-        <w:rPr>
-          <w:rFonts w:ascii="Aptos" w:hAnsi="Aptos"/>
-          <w:lang w:val="id-ID"/>
-        </w:rPr>
-        <w:t xml:space="preserve"> via </w:t>
-      </w:r>
-      <w:proofErr w:type="spellStart"/>
-      <w:r>
-        <w:rPr>
-          <w:rFonts w:ascii="Aptos" w:hAnsi="Aptos"/>
-          <w:lang w:val="id-ID"/>
-        </w:rPr>
-        <w:t>Software-Defined</w:t>
-      </w:r>
-      <w:proofErr w:type="spellEnd"/>
-      <w:r>
-        <w:rPr>
-          <w:rFonts w:ascii="Aptos" w:hAnsi="Aptos"/>
-          <w:lang w:val="id-ID"/>
-        </w:rPr>
-        <w:t xml:space="preserve"> </w:t>
-      </w:r>
-      <w:proofErr w:type="spellStart"/>
-      <w:r>
-        <w:rPr>
-          <w:rFonts w:ascii="Aptos" w:hAnsi="Aptos"/>
-          <w:lang w:val="id-ID"/>
-        </w:rPr>
-        <w:t>Security</w:t>
-      </w:r>
-      <w:proofErr w:type="spellEnd"/>
-      <w:r>
-        <w:rPr>
-          <w:rFonts w:ascii="Aptos" w:hAnsi="Aptos"/>
-          <w:lang w:val="id-ID"/>
-        </w:rPr>
-        <w:t xml:space="preserve">," IEEE Internet </w:t>
-      </w:r>
-      <w:proofErr w:type="spellStart"/>
-      <w:r>
-        <w:rPr>
-          <w:rFonts w:ascii="Aptos" w:hAnsi="Aptos"/>
-          <w:lang w:val="id-ID"/>
-        </w:rPr>
-        <w:t>of</w:t>
-      </w:r>
-      <w:proofErr w:type="spellEnd"/>
-      <w:r>
-        <w:rPr>
-          <w:rFonts w:ascii="Aptos" w:hAnsi="Aptos"/>
-          <w:lang w:val="id-ID"/>
-        </w:rPr>
-        <w:t xml:space="preserve"> </w:t>
-      </w:r>
-      <w:proofErr w:type="spellStart"/>
-      <w:r>
-        <w:rPr>
-          <w:rFonts w:ascii="Aptos" w:hAnsi="Aptos"/>
-          <w:lang w:val="id-ID"/>
-        </w:rPr>
-        <w:t>Things</w:t>
-      </w:r>
-      <w:proofErr w:type="spellEnd"/>
-      <w:r>
-        <w:rPr>
-          <w:rFonts w:ascii="Aptos" w:hAnsi="Aptos"/>
-          <w:lang w:val="id-ID"/>
-        </w:rPr>
-        <w:t xml:space="preserve"> </w:t>
-      </w:r>
-      <w:proofErr w:type="spellStart"/>
-      <w:r>
-        <w:rPr>
-          <w:rFonts w:ascii="Aptos" w:hAnsi="Aptos"/>
-          <w:lang w:val="id-ID"/>
-        </w:rPr>
-        <w:t>Journal</w:t>
-      </w:r>
-      <w:proofErr w:type="spellEnd"/>
-      <w:r>
-        <w:rPr>
-          <w:rFonts w:ascii="Aptos" w:hAnsi="Aptos"/>
-          <w:lang w:val="id-ID"/>
-        </w:rPr>
-        <w:t xml:space="preserve">, vol. 7, no. 10, </w:t>
-      </w:r>
-      <w:proofErr w:type="spellStart"/>
-      <w:r>
-        <w:rPr>
-          <w:rFonts w:ascii="Aptos" w:hAnsi="Aptos"/>
-          <w:lang w:val="id-ID"/>
-        </w:rPr>
-        <w:t>pp</w:t>
-      </w:r>
-      <w:proofErr w:type="spellEnd"/>
-      <w:r>
-        <w:rPr>
-          <w:rFonts w:ascii="Aptos" w:hAnsi="Aptos"/>
-          <w:lang w:val="id-ID"/>
-        </w:rPr>
-        <w:t>. 10250-10276, (</w:t>
-      </w:r>
-      <w:proofErr w:type="spellStart"/>
-      <w:r>
-        <w:rPr>
-          <w:rFonts w:ascii="Aptos" w:hAnsi="Aptos"/>
-          <w:lang w:val="id-ID"/>
-        </w:rPr>
-        <w:t>Oct</w:t>
-      </w:r>
-      <w:proofErr w:type="spellEnd"/>
-      <w:r>
-        <w:rPr>
-          <w:rFonts w:ascii="Aptos" w:hAnsi="Aptos"/>
-          <w:lang w:val="id-ID"/>
-        </w:rPr>
-        <w:t>. 2020).</w:t>
-      </w:r>
-    </w:p>
-    <w:p>
-      <w:pPr>
-        <w:spacing w:line="360" w:lineRule="auto"/>
-        <w:rPr>
-          <w:rFonts w:ascii="Aptos" w:hAnsi="Aptos"/>
-          <w:lang w:val="id-ID"/>
-        </w:rPr>
-      </w:pPr>
-      <w:r>
-        <w:rPr>
-          <w:rFonts w:ascii="Aptos" w:hAnsi="Aptos"/>
-          <w:lang w:val="id-ID"/>
-        </w:rPr>
-        <w:t xml:space="preserve">[4] </w:t>
-      </w:r>
-      <w:proofErr w:type="spellStart"/>
-      <w:r>
-        <w:rPr>
-          <w:rFonts w:ascii="Aptos" w:hAnsi="Aptos"/>
-          <w:lang w:val="id-ID"/>
-        </w:rPr>
-        <w:t>Satyajit</w:t>
-      </w:r>
-      <w:proofErr w:type="spellEnd"/>
-      <w:r>
-        <w:rPr>
-          <w:rFonts w:ascii="Aptos" w:hAnsi="Aptos"/>
-          <w:lang w:val="id-ID"/>
-        </w:rPr>
-        <w:t xml:space="preserve"> </w:t>
-      </w:r>
-      <w:proofErr w:type="spellStart"/>
-      <w:r>
-        <w:rPr>
-          <w:rFonts w:ascii="Aptos" w:hAnsi="Aptos"/>
-          <w:lang w:val="id-ID"/>
-        </w:rPr>
-        <w:t>Sinha</w:t>
-      </w:r>
-      <w:proofErr w:type="spellEnd"/>
-      <w:r>
-        <w:rPr>
-          <w:rFonts w:ascii="Aptos" w:hAnsi="Aptos"/>
-          <w:lang w:val="id-ID"/>
-        </w:rPr>
-        <w:t>, “</w:t>
-      </w:r>
-      <w:proofErr w:type="spellStart"/>
-      <w:r>
-        <w:rPr>
-          <w:rFonts w:ascii="Aptos" w:hAnsi="Aptos"/>
-          <w:lang w:val="id-ID"/>
-        </w:rPr>
-        <w:t>Connected</w:t>
-      </w:r>
-      <w:proofErr w:type="spellEnd"/>
-      <w:r>
-        <w:rPr>
-          <w:rFonts w:ascii="Aptos" w:hAnsi="Aptos"/>
-          <w:lang w:val="id-ID"/>
-        </w:rPr>
-        <w:t xml:space="preserve"> </w:t>
-      </w:r>
-      <w:proofErr w:type="spellStart"/>
-      <w:r>
-        <w:rPr>
-          <w:rFonts w:ascii="Aptos" w:hAnsi="Aptos"/>
-          <w:lang w:val="id-ID"/>
-        </w:rPr>
-        <w:t>IoT</w:t>
-      </w:r>
-      <w:proofErr w:type="spellEnd"/>
-      <w:r>
-        <w:rPr>
-          <w:rFonts w:ascii="Aptos" w:hAnsi="Aptos"/>
-          <w:lang w:val="id-ID"/>
-        </w:rPr>
-        <w:t xml:space="preserve"> </w:t>
-      </w:r>
-      <w:proofErr w:type="spellStart"/>
-      <w:r>
-        <w:rPr>
-          <w:rFonts w:ascii="Aptos" w:hAnsi="Aptos"/>
-          <w:lang w:val="id-ID"/>
-        </w:rPr>
-        <w:t>device</w:t>
-      </w:r>
-      <w:proofErr w:type="spellEnd"/>
-      <w:r>
-        <w:rPr>
-          <w:rFonts w:ascii="Aptos" w:hAnsi="Aptos"/>
-          <w:lang w:val="id-ID"/>
-        </w:rPr>
-        <w:t xml:space="preserve"> </w:t>
-      </w:r>
-      <w:proofErr w:type="spellStart"/>
-      <w:r>
-        <w:rPr>
-          <w:rFonts w:ascii="Aptos" w:hAnsi="Aptos"/>
-          <w:lang w:val="id-ID"/>
-        </w:rPr>
-        <w:t>market</w:t>
-      </w:r>
-      <w:proofErr w:type="spellEnd"/>
-      <w:r>
-        <w:rPr>
-          <w:rFonts w:ascii="Aptos" w:hAnsi="Aptos"/>
-          <w:lang w:val="id-ID"/>
-        </w:rPr>
-        <w:t xml:space="preserve"> </w:t>
-      </w:r>
-      <w:proofErr w:type="spellStart"/>
-      <w:r>
-        <w:rPr>
-          <w:rFonts w:ascii="Aptos" w:hAnsi="Aptos"/>
-          <w:lang w:val="id-ID"/>
-        </w:rPr>
-        <w:t>update</w:t>
-      </w:r>
-      <w:proofErr w:type="spellEnd"/>
-      <w:r>
-        <w:rPr>
-          <w:rFonts w:ascii="Aptos" w:hAnsi="Aptos"/>
-          <w:lang w:val="id-ID"/>
-        </w:rPr>
-        <w:t xml:space="preserve">—Summer 2024,” </w:t>
-      </w:r>
-      <w:proofErr w:type="spellStart"/>
-      <w:r>
-        <w:rPr>
-          <w:rFonts w:ascii="Aptos" w:hAnsi="Aptos"/>
-          <w:lang w:val="id-ID"/>
-        </w:rPr>
-        <w:t>IoT</w:t>
-      </w:r>
-      <w:proofErr w:type="spellEnd"/>
-      <w:r>
-        <w:rPr>
-          <w:rFonts w:ascii="Aptos" w:hAnsi="Aptos"/>
-          <w:lang w:val="id-ID"/>
-        </w:rPr>
-        <w:t xml:space="preserve"> </w:t>
-      </w:r>
-      <w:proofErr w:type="spellStart"/>
-      <w:r>
-        <w:rPr>
-          <w:rFonts w:ascii="Aptos" w:hAnsi="Aptos"/>
-          <w:lang w:val="id-ID"/>
-        </w:rPr>
-        <w:t>Analytics</w:t>
-      </w:r>
-      <w:proofErr w:type="spellEnd"/>
-      <w:r>
-        <w:rPr>
-          <w:rFonts w:ascii="Aptos" w:hAnsi="Aptos"/>
-          <w:lang w:val="id-ID"/>
-        </w:rPr>
-        <w:t xml:space="preserve"> (2024), https://iot-analytics.com/number-connected-iot-devices/#:~:text=Number%20of%20connected%20IoT%20devices%20to%20grow%2013%25%20by%20end,by%20the%20end%20of%202024, diakses pada 09/10/2024.</w:t>
-      </w:r>
-    </w:p>
-    <w:p>
-      <w:pPr>
-        <w:spacing w:line="360" w:lineRule="auto"/>
-        <w:rPr>
-          <w:rFonts w:ascii="Aptos" w:hAnsi="Aptos"/>
-          <w:lang w:val="id-ID"/>
-        </w:rPr>
-      </w:pPr>
-      <w:r>
-        <w:rPr>
-          <w:rFonts w:ascii="Aptos" w:hAnsi="Aptos"/>
-          <w:lang w:val="id-ID"/>
-        </w:rPr>
-        <w:t>[5] “</w:t>
-      </w:r>
-      <w:proofErr w:type="spellStart"/>
-      <w:r>
-        <w:rPr>
-          <w:rFonts w:ascii="Aptos" w:hAnsi="Aptos"/>
-          <w:lang w:val="id-ID"/>
-        </w:rPr>
-        <w:t>Flipper</w:t>
-      </w:r>
-      <w:proofErr w:type="spellEnd"/>
-      <w:r>
-        <w:rPr>
-          <w:rFonts w:ascii="Aptos" w:hAnsi="Aptos"/>
-          <w:lang w:val="id-ID"/>
-        </w:rPr>
-        <w:t xml:space="preserve"> Zero – Multi-</w:t>
-      </w:r>
-      <w:proofErr w:type="spellStart"/>
-      <w:r>
-        <w:rPr>
-          <w:rFonts w:ascii="Aptos" w:hAnsi="Aptos"/>
-          <w:lang w:val="id-ID"/>
-        </w:rPr>
-        <w:t>tool</w:t>
-      </w:r>
-      <w:proofErr w:type="spellEnd"/>
-      <w:r>
-        <w:rPr>
-          <w:rFonts w:ascii="Aptos" w:hAnsi="Aptos"/>
-          <w:lang w:val="id-ID"/>
-        </w:rPr>
-        <w:t xml:space="preserve"> </w:t>
-      </w:r>
-      <w:proofErr w:type="spellStart"/>
-      <w:r>
-        <w:rPr>
-          <w:rFonts w:ascii="Aptos" w:hAnsi="Aptos"/>
-          <w:lang w:val="id-ID"/>
-        </w:rPr>
-        <w:t>Device</w:t>
-      </w:r>
-      <w:proofErr w:type="spellEnd"/>
-      <w:r>
-        <w:rPr>
-          <w:rFonts w:ascii="Aptos" w:hAnsi="Aptos"/>
-          <w:lang w:val="id-ID"/>
-        </w:rPr>
-        <w:t xml:space="preserve"> </w:t>
-      </w:r>
-      <w:proofErr w:type="spellStart"/>
-      <w:r>
-        <w:rPr>
-          <w:rFonts w:ascii="Aptos" w:hAnsi="Aptos"/>
-          <w:lang w:val="id-ID"/>
-        </w:rPr>
-        <w:t>for</w:t>
-      </w:r>
-      <w:proofErr w:type="spellEnd"/>
-      <w:r>
-        <w:rPr>
-          <w:rFonts w:ascii="Aptos" w:hAnsi="Aptos"/>
-          <w:lang w:val="id-ID"/>
-        </w:rPr>
-        <w:t xml:space="preserve"> </w:t>
-      </w:r>
-      <w:proofErr w:type="spellStart"/>
-      <w:r>
-        <w:rPr>
-          <w:rFonts w:ascii="Aptos" w:hAnsi="Aptos"/>
-          <w:lang w:val="id-ID"/>
-        </w:rPr>
-        <w:t>Geeks</w:t>
-      </w:r>
-      <w:proofErr w:type="spellEnd"/>
-      <w:r>
-        <w:rPr>
-          <w:rFonts w:ascii="Aptos" w:hAnsi="Aptos"/>
-          <w:lang w:val="id-ID"/>
-        </w:rPr>
-        <w:t>,” https://flipperzero.one, diakses pada 08/10/2024.</w:t>
-      </w:r>
-    </w:p>
-    <w:p>
-      <w:pPr>
-        <w:spacing w:line="360" w:lineRule="auto"/>
-        <w:rPr>
-          <w:rFonts w:ascii="Aptos" w:hAnsi="Aptos"/>
-          <w:lang w:val="id-ID" w:eastAsia="ja-JP"/>
-        </w:rPr>
-      </w:pPr>
-    </w:p>
-    <w:p>
-      <w:pPr>
-        <w:pStyle w:val="Heading1"/>
-        <w:tabs>
-          <w:tab w:val="clear" w:pos="432"/>
-        </w:tabs>
-        <w:spacing w:line="360" w:lineRule="auto"/>
+      </w:pPr>
+      <w:r>
         <w:rPr>
           <w:rFonts w:ascii="Aptos" w:hAnsi="Aptos"/>
           <w:noProof/>
@@ -4059,9 +3700,1090 @@
           <w:szCs w:val="24"/>
           <w:lang w:val="id-ID"/>
         </w:rPr>
-      </w:pPr>
-      <w:bookmarkStart w:id="6" w:name="_Toc1920604029"/>
-      <w:r>
+        <w:t>REFERENSI</w:t>
+      </w:r>
+      <w:bookmarkEnd w:id="6"/>
+    </w:p>
+    <w:p>
+      <w:pPr>
+        <w:spacing w:line="360" w:lineRule="auto"/>
+        <w:rPr>
+          <w:rFonts w:ascii="Aptos" w:hAnsi="Aptos"/>
+          <w:lang w:val="id-ID"/>
+        </w:rPr>
+      </w:pPr>
+      <w:r>
+        <w:rPr>
+          <w:rFonts w:ascii="Aptos" w:hAnsi="Aptos"/>
+          <w:lang w:val="id-ID"/>
+        </w:rPr>
+        <w:t>[</w:t>
+      </w:r>
+      <w:r>
+        <w:rPr>
+          <w:rFonts w:ascii="Aptos" w:hAnsi="Aptos"/>
+          <w:lang w:val="id-ID"/>
+        </w:rPr>
+        <w:t>1</w:t>
+      </w:r>
+      <w:r>
+        <w:rPr>
+          <w:rFonts w:ascii="Aptos" w:hAnsi="Aptos"/>
+          <w:lang w:val="id-ID"/>
+        </w:rPr>
+        <w:t>] “</w:t>
+      </w:r>
+      <w:proofErr w:type="spellStart"/>
+      <w:r>
+        <w:rPr>
+          <w:rFonts w:ascii="Aptos" w:hAnsi="Aptos"/>
+          <w:lang w:val="id-ID"/>
+        </w:rPr>
+        <w:t>Corruption</w:t>
+      </w:r>
+      <w:proofErr w:type="spellEnd"/>
+      <w:r>
+        <w:rPr>
+          <w:rFonts w:ascii="Aptos" w:hAnsi="Aptos"/>
+          <w:lang w:val="id-ID"/>
+        </w:rPr>
+        <w:t xml:space="preserve"> </w:t>
+      </w:r>
+      <w:proofErr w:type="spellStart"/>
+      <w:r>
+        <w:rPr>
+          <w:rFonts w:ascii="Aptos" w:hAnsi="Aptos"/>
+          <w:lang w:val="id-ID"/>
+        </w:rPr>
+        <w:t>and</w:t>
+      </w:r>
+      <w:proofErr w:type="spellEnd"/>
+      <w:r>
+        <w:rPr>
+          <w:rFonts w:ascii="Aptos" w:hAnsi="Aptos"/>
+          <w:lang w:val="id-ID"/>
+        </w:rPr>
+        <w:t xml:space="preserve"> </w:t>
+      </w:r>
+      <w:proofErr w:type="spellStart"/>
+      <w:r>
+        <w:rPr>
+          <w:rFonts w:ascii="Aptos" w:hAnsi="Aptos"/>
+          <w:lang w:val="id-ID"/>
+        </w:rPr>
+        <w:t>Economic</w:t>
+      </w:r>
+      <w:proofErr w:type="spellEnd"/>
+      <w:r>
+        <w:rPr>
+          <w:rFonts w:ascii="Aptos" w:hAnsi="Aptos"/>
+          <w:lang w:val="id-ID"/>
+        </w:rPr>
+        <w:t xml:space="preserve"> </w:t>
+      </w:r>
+      <w:proofErr w:type="spellStart"/>
+      <w:r>
+        <w:rPr>
+          <w:rFonts w:ascii="Aptos" w:hAnsi="Aptos"/>
+          <w:lang w:val="id-ID"/>
+        </w:rPr>
+        <w:t>Crime</w:t>
+      </w:r>
+      <w:proofErr w:type="spellEnd"/>
+      <w:r>
+        <w:rPr>
+          <w:rFonts w:ascii="Aptos" w:hAnsi="Aptos"/>
+          <w:lang w:val="id-ID"/>
+        </w:rPr>
+        <w:t>,” UNDOC (2024) , https://dataunodc.un.org/dp-crime-corruption-offences, diakses pada 08/10/2024.</w:t>
+      </w:r>
+    </w:p>
+    <w:p>
+      <w:pPr>
+        <w:spacing w:line="360" w:lineRule="auto"/>
+        <w:rPr>
+          <w:rFonts w:ascii="Aptos" w:hAnsi="Aptos"/>
+          <w:lang w:val="id-ID"/>
+        </w:rPr>
+      </w:pPr>
+      <w:r>
+        <w:rPr>
+          <w:rFonts w:ascii="Aptos" w:hAnsi="Aptos"/>
+          <w:lang w:val="id-ID"/>
+        </w:rPr>
+        <w:t>[</w:t>
+      </w:r>
+      <w:r>
+        <w:rPr>
+          <w:rFonts w:ascii="Aptos" w:hAnsi="Aptos"/>
+          <w:lang w:val="id-ID"/>
+        </w:rPr>
+        <w:t>2</w:t>
+      </w:r>
+      <w:r>
+        <w:rPr>
+          <w:rFonts w:ascii="Aptos" w:hAnsi="Aptos"/>
+          <w:lang w:val="id-ID"/>
+        </w:rPr>
+        <w:t>]  Tim, “Fakta-fakta Kebocoran Data PDNS, Dalang hingga Jumlah Tebusan,”  CNN Indonesia (2024), https://www.cnnindonesia.com/teknologi/20240624122531-185-1113359/fakta-fakta-kebocoran-data-pdns-dalang-hingga-jumlah-tebusan, diakses pada 08/10/2024.</w:t>
+      </w:r>
+    </w:p>
+    <w:p>
+      <w:pPr>
+        <w:spacing w:line="360" w:lineRule="auto"/>
+        <w:rPr>
+          <w:rFonts w:ascii="Aptos" w:hAnsi="Aptos"/>
+          <w:lang w:val="id-ID"/>
+        </w:rPr>
+      </w:pPr>
+      <w:r>
+        <w:rPr>
+          <w:rFonts w:ascii="Aptos" w:hAnsi="Aptos"/>
+          <w:lang w:val="id-ID"/>
+        </w:rPr>
+        <w:t xml:space="preserve">[3] W. Iqbal, H. Abbas, M. </w:t>
+      </w:r>
+      <w:proofErr w:type="spellStart"/>
+      <w:r>
+        <w:rPr>
+          <w:rFonts w:ascii="Aptos" w:hAnsi="Aptos"/>
+          <w:lang w:val="id-ID"/>
+        </w:rPr>
+        <w:t>Daneshmand</w:t>
+      </w:r>
+      <w:proofErr w:type="spellEnd"/>
+      <w:r>
+        <w:rPr>
+          <w:rFonts w:ascii="Aptos" w:hAnsi="Aptos"/>
+          <w:lang w:val="id-ID"/>
+        </w:rPr>
+        <w:t xml:space="preserve">, B. Rauf dan Y. A. </w:t>
+      </w:r>
+      <w:proofErr w:type="spellStart"/>
+      <w:r>
+        <w:rPr>
+          <w:rFonts w:ascii="Aptos" w:hAnsi="Aptos"/>
+          <w:lang w:val="id-ID"/>
+        </w:rPr>
+        <w:t>Bangash</w:t>
+      </w:r>
+      <w:proofErr w:type="spellEnd"/>
+      <w:r>
+        <w:rPr>
+          <w:rFonts w:ascii="Aptos" w:hAnsi="Aptos"/>
+          <w:lang w:val="id-ID"/>
+        </w:rPr>
+        <w:t>, "An In-</w:t>
+      </w:r>
+      <w:proofErr w:type="spellStart"/>
+      <w:r>
+        <w:rPr>
+          <w:rFonts w:ascii="Aptos" w:hAnsi="Aptos"/>
+          <w:lang w:val="id-ID"/>
+        </w:rPr>
+        <w:t>Depth</w:t>
+      </w:r>
+      <w:proofErr w:type="spellEnd"/>
+      <w:r>
+        <w:rPr>
+          <w:rFonts w:ascii="Aptos" w:hAnsi="Aptos"/>
+          <w:lang w:val="id-ID"/>
+        </w:rPr>
+        <w:t xml:space="preserve"> </w:t>
+      </w:r>
+      <w:proofErr w:type="spellStart"/>
+      <w:r>
+        <w:rPr>
+          <w:rFonts w:ascii="Aptos" w:hAnsi="Aptos"/>
+          <w:lang w:val="id-ID"/>
+        </w:rPr>
+        <w:t>Analysis</w:t>
+      </w:r>
+      <w:proofErr w:type="spellEnd"/>
+      <w:r>
+        <w:rPr>
+          <w:rFonts w:ascii="Aptos" w:hAnsi="Aptos"/>
+          <w:lang w:val="id-ID"/>
+        </w:rPr>
+        <w:t xml:space="preserve"> </w:t>
+      </w:r>
+      <w:proofErr w:type="spellStart"/>
+      <w:r>
+        <w:rPr>
+          <w:rFonts w:ascii="Aptos" w:hAnsi="Aptos"/>
+          <w:lang w:val="id-ID"/>
+        </w:rPr>
+        <w:t>of</w:t>
+      </w:r>
+      <w:proofErr w:type="spellEnd"/>
+      <w:r>
+        <w:rPr>
+          <w:rFonts w:ascii="Aptos" w:hAnsi="Aptos"/>
+          <w:lang w:val="id-ID"/>
+        </w:rPr>
+        <w:t xml:space="preserve"> </w:t>
+      </w:r>
+      <w:proofErr w:type="spellStart"/>
+      <w:r>
+        <w:rPr>
+          <w:rFonts w:ascii="Aptos" w:hAnsi="Aptos"/>
+          <w:lang w:val="id-ID"/>
+        </w:rPr>
+        <w:t>IoT</w:t>
+      </w:r>
+      <w:proofErr w:type="spellEnd"/>
+      <w:r>
+        <w:rPr>
+          <w:rFonts w:ascii="Aptos" w:hAnsi="Aptos"/>
+          <w:lang w:val="id-ID"/>
+        </w:rPr>
+        <w:t xml:space="preserve"> </w:t>
+      </w:r>
+      <w:proofErr w:type="spellStart"/>
+      <w:r>
+        <w:rPr>
+          <w:rFonts w:ascii="Aptos" w:hAnsi="Aptos"/>
+          <w:lang w:val="id-ID"/>
+        </w:rPr>
+        <w:t>Security</w:t>
+      </w:r>
+      <w:proofErr w:type="spellEnd"/>
+      <w:r>
+        <w:rPr>
+          <w:rFonts w:ascii="Aptos" w:hAnsi="Aptos"/>
+          <w:lang w:val="id-ID"/>
+        </w:rPr>
+        <w:t xml:space="preserve"> </w:t>
+      </w:r>
+      <w:proofErr w:type="spellStart"/>
+      <w:r>
+        <w:rPr>
+          <w:rFonts w:ascii="Aptos" w:hAnsi="Aptos"/>
+          <w:lang w:val="id-ID"/>
+        </w:rPr>
+        <w:t>Requirements</w:t>
+      </w:r>
+      <w:proofErr w:type="spellEnd"/>
+      <w:r>
+        <w:rPr>
+          <w:rFonts w:ascii="Aptos" w:hAnsi="Aptos"/>
+          <w:lang w:val="id-ID"/>
+        </w:rPr>
+        <w:t xml:space="preserve">, </w:t>
+      </w:r>
+      <w:proofErr w:type="spellStart"/>
+      <w:r>
+        <w:rPr>
+          <w:rFonts w:ascii="Aptos" w:hAnsi="Aptos"/>
+          <w:lang w:val="id-ID"/>
+        </w:rPr>
+        <w:t>Challenges</w:t>
+      </w:r>
+      <w:proofErr w:type="spellEnd"/>
+      <w:r>
+        <w:rPr>
+          <w:rFonts w:ascii="Aptos" w:hAnsi="Aptos"/>
+          <w:lang w:val="id-ID"/>
+        </w:rPr>
+        <w:t xml:space="preserve">, </w:t>
+      </w:r>
+      <w:proofErr w:type="spellStart"/>
+      <w:r>
+        <w:rPr>
+          <w:rFonts w:ascii="Aptos" w:hAnsi="Aptos"/>
+          <w:lang w:val="id-ID"/>
+        </w:rPr>
+        <w:t>and</w:t>
+      </w:r>
+      <w:proofErr w:type="spellEnd"/>
+      <w:r>
+        <w:rPr>
+          <w:rFonts w:ascii="Aptos" w:hAnsi="Aptos"/>
+          <w:lang w:val="id-ID"/>
+        </w:rPr>
+        <w:t xml:space="preserve"> </w:t>
+      </w:r>
+      <w:proofErr w:type="spellStart"/>
+      <w:r>
+        <w:rPr>
+          <w:rFonts w:ascii="Aptos" w:hAnsi="Aptos"/>
+          <w:lang w:val="id-ID"/>
+        </w:rPr>
+        <w:t>Their</w:t>
+      </w:r>
+      <w:proofErr w:type="spellEnd"/>
+      <w:r>
+        <w:rPr>
+          <w:rFonts w:ascii="Aptos" w:hAnsi="Aptos"/>
+          <w:lang w:val="id-ID"/>
+        </w:rPr>
+        <w:t xml:space="preserve"> </w:t>
+      </w:r>
+      <w:proofErr w:type="spellStart"/>
+      <w:r>
+        <w:rPr>
+          <w:rFonts w:ascii="Aptos" w:hAnsi="Aptos"/>
+          <w:lang w:val="id-ID"/>
+        </w:rPr>
+        <w:t>Countermeasures</w:t>
+      </w:r>
+      <w:proofErr w:type="spellEnd"/>
+      <w:r>
+        <w:rPr>
+          <w:rFonts w:ascii="Aptos" w:hAnsi="Aptos"/>
+          <w:lang w:val="id-ID"/>
+        </w:rPr>
+        <w:t xml:space="preserve"> via </w:t>
+      </w:r>
+      <w:proofErr w:type="spellStart"/>
+      <w:r>
+        <w:rPr>
+          <w:rFonts w:ascii="Aptos" w:hAnsi="Aptos"/>
+          <w:lang w:val="id-ID"/>
+        </w:rPr>
+        <w:t>Software-Defined</w:t>
+      </w:r>
+      <w:proofErr w:type="spellEnd"/>
+      <w:r>
+        <w:rPr>
+          <w:rFonts w:ascii="Aptos" w:hAnsi="Aptos"/>
+          <w:lang w:val="id-ID"/>
+        </w:rPr>
+        <w:t xml:space="preserve"> </w:t>
+      </w:r>
+      <w:proofErr w:type="spellStart"/>
+      <w:r>
+        <w:rPr>
+          <w:rFonts w:ascii="Aptos" w:hAnsi="Aptos"/>
+          <w:lang w:val="id-ID"/>
+        </w:rPr>
+        <w:t>Security</w:t>
+      </w:r>
+      <w:proofErr w:type="spellEnd"/>
+      <w:r>
+        <w:rPr>
+          <w:rFonts w:ascii="Aptos" w:hAnsi="Aptos"/>
+          <w:lang w:val="id-ID"/>
+        </w:rPr>
+        <w:t xml:space="preserve">," IEEE Internet </w:t>
+      </w:r>
+      <w:proofErr w:type="spellStart"/>
+      <w:r>
+        <w:rPr>
+          <w:rFonts w:ascii="Aptos" w:hAnsi="Aptos"/>
+          <w:lang w:val="id-ID"/>
+        </w:rPr>
+        <w:t>of</w:t>
+      </w:r>
+      <w:proofErr w:type="spellEnd"/>
+      <w:r>
+        <w:rPr>
+          <w:rFonts w:ascii="Aptos" w:hAnsi="Aptos"/>
+          <w:lang w:val="id-ID"/>
+        </w:rPr>
+        <w:t xml:space="preserve"> </w:t>
+      </w:r>
+      <w:proofErr w:type="spellStart"/>
+      <w:r>
+        <w:rPr>
+          <w:rFonts w:ascii="Aptos" w:hAnsi="Aptos"/>
+          <w:lang w:val="id-ID"/>
+        </w:rPr>
+        <w:t>Things</w:t>
+      </w:r>
+      <w:proofErr w:type="spellEnd"/>
+      <w:r>
+        <w:rPr>
+          <w:rFonts w:ascii="Aptos" w:hAnsi="Aptos"/>
+          <w:lang w:val="id-ID"/>
+        </w:rPr>
+        <w:t xml:space="preserve"> </w:t>
+      </w:r>
+      <w:proofErr w:type="spellStart"/>
+      <w:r>
+        <w:rPr>
+          <w:rFonts w:ascii="Aptos" w:hAnsi="Aptos"/>
+          <w:lang w:val="id-ID"/>
+        </w:rPr>
+        <w:t>Journal</w:t>
+      </w:r>
+      <w:proofErr w:type="spellEnd"/>
+      <w:r>
+        <w:rPr>
+          <w:rFonts w:ascii="Aptos" w:hAnsi="Aptos"/>
+          <w:lang w:val="id-ID"/>
+        </w:rPr>
+        <w:t xml:space="preserve">, vol. 7, no. 10, </w:t>
+      </w:r>
+      <w:proofErr w:type="spellStart"/>
+      <w:r>
+        <w:rPr>
+          <w:rFonts w:ascii="Aptos" w:hAnsi="Aptos"/>
+          <w:lang w:val="id-ID"/>
+        </w:rPr>
+        <w:t>pp</w:t>
+      </w:r>
+      <w:proofErr w:type="spellEnd"/>
+      <w:r>
+        <w:rPr>
+          <w:rFonts w:ascii="Aptos" w:hAnsi="Aptos"/>
+          <w:lang w:val="id-ID"/>
+        </w:rPr>
+        <w:t>. 10250-10276, (</w:t>
+      </w:r>
+      <w:proofErr w:type="spellStart"/>
+      <w:r>
+        <w:rPr>
+          <w:rFonts w:ascii="Aptos" w:hAnsi="Aptos"/>
+          <w:lang w:val="id-ID"/>
+        </w:rPr>
+        <w:t>Oct</w:t>
+      </w:r>
+      <w:proofErr w:type="spellEnd"/>
+      <w:r>
+        <w:rPr>
+          <w:rFonts w:ascii="Aptos" w:hAnsi="Aptos"/>
+          <w:lang w:val="id-ID"/>
+        </w:rPr>
+        <w:t>. 2020).</w:t>
+      </w:r>
+    </w:p>
+    <w:p>
+      <w:pPr>
+        <w:spacing w:line="360" w:lineRule="auto"/>
+        <w:rPr>
+          <w:rFonts w:ascii="Aptos" w:hAnsi="Aptos"/>
+          <w:lang w:val="id-ID"/>
+        </w:rPr>
+      </w:pPr>
+      <w:r>
+        <w:rPr>
+          <w:rFonts w:ascii="Aptos" w:hAnsi="Aptos"/>
+          <w:lang w:val="id-ID"/>
+        </w:rPr>
+        <w:t xml:space="preserve">[4] </w:t>
+      </w:r>
+      <w:proofErr w:type="spellStart"/>
+      <w:r>
+        <w:rPr>
+          <w:rFonts w:ascii="Aptos" w:hAnsi="Aptos"/>
+          <w:lang w:val="id-ID"/>
+        </w:rPr>
+        <w:t>Satyajit</w:t>
+      </w:r>
+      <w:proofErr w:type="spellEnd"/>
+      <w:r>
+        <w:rPr>
+          <w:rFonts w:ascii="Aptos" w:hAnsi="Aptos"/>
+          <w:lang w:val="id-ID"/>
+        </w:rPr>
+        <w:t xml:space="preserve"> </w:t>
+      </w:r>
+      <w:proofErr w:type="spellStart"/>
+      <w:r>
+        <w:rPr>
+          <w:rFonts w:ascii="Aptos" w:hAnsi="Aptos"/>
+          <w:lang w:val="id-ID"/>
+        </w:rPr>
+        <w:t>Sinha</w:t>
+      </w:r>
+      <w:proofErr w:type="spellEnd"/>
+      <w:r>
+        <w:rPr>
+          <w:rFonts w:ascii="Aptos" w:hAnsi="Aptos"/>
+          <w:lang w:val="id-ID"/>
+        </w:rPr>
+        <w:t>, “</w:t>
+      </w:r>
+      <w:proofErr w:type="spellStart"/>
+      <w:r>
+        <w:rPr>
+          <w:rFonts w:ascii="Aptos" w:hAnsi="Aptos"/>
+          <w:lang w:val="id-ID"/>
+        </w:rPr>
+        <w:t>Connected</w:t>
+      </w:r>
+      <w:proofErr w:type="spellEnd"/>
+      <w:r>
+        <w:rPr>
+          <w:rFonts w:ascii="Aptos" w:hAnsi="Aptos"/>
+          <w:lang w:val="id-ID"/>
+        </w:rPr>
+        <w:t xml:space="preserve"> </w:t>
+      </w:r>
+      <w:proofErr w:type="spellStart"/>
+      <w:r>
+        <w:rPr>
+          <w:rFonts w:ascii="Aptos" w:hAnsi="Aptos"/>
+          <w:lang w:val="id-ID"/>
+        </w:rPr>
+        <w:t>IoT</w:t>
+      </w:r>
+      <w:proofErr w:type="spellEnd"/>
+      <w:r>
+        <w:rPr>
+          <w:rFonts w:ascii="Aptos" w:hAnsi="Aptos"/>
+          <w:lang w:val="id-ID"/>
+        </w:rPr>
+        <w:t xml:space="preserve"> </w:t>
+      </w:r>
+      <w:proofErr w:type="spellStart"/>
+      <w:r>
+        <w:rPr>
+          <w:rFonts w:ascii="Aptos" w:hAnsi="Aptos"/>
+          <w:lang w:val="id-ID"/>
+        </w:rPr>
+        <w:t>device</w:t>
+      </w:r>
+      <w:proofErr w:type="spellEnd"/>
+      <w:r>
+        <w:rPr>
+          <w:rFonts w:ascii="Aptos" w:hAnsi="Aptos"/>
+          <w:lang w:val="id-ID"/>
+        </w:rPr>
+        <w:t xml:space="preserve"> </w:t>
+      </w:r>
+      <w:proofErr w:type="spellStart"/>
+      <w:r>
+        <w:rPr>
+          <w:rFonts w:ascii="Aptos" w:hAnsi="Aptos"/>
+          <w:lang w:val="id-ID"/>
+        </w:rPr>
+        <w:t>market</w:t>
+      </w:r>
+      <w:proofErr w:type="spellEnd"/>
+      <w:r>
+        <w:rPr>
+          <w:rFonts w:ascii="Aptos" w:hAnsi="Aptos"/>
+          <w:lang w:val="id-ID"/>
+        </w:rPr>
+        <w:t xml:space="preserve"> </w:t>
+      </w:r>
+      <w:proofErr w:type="spellStart"/>
+      <w:r>
+        <w:rPr>
+          <w:rFonts w:ascii="Aptos" w:hAnsi="Aptos"/>
+          <w:lang w:val="id-ID"/>
+        </w:rPr>
+        <w:t>update</w:t>
+      </w:r>
+      <w:proofErr w:type="spellEnd"/>
+      <w:r>
+        <w:rPr>
+          <w:rFonts w:ascii="Aptos" w:hAnsi="Aptos"/>
+          <w:lang w:val="id-ID"/>
+        </w:rPr>
+        <w:t xml:space="preserve">—Summer 2024,” </w:t>
+      </w:r>
+      <w:proofErr w:type="spellStart"/>
+      <w:r>
+        <w:rPr>
+          <w:rFonts w:ascii="Aptos" w:hAnsi="Aptos"/>
+          <w:lang w:val="id-ID"/>
+        </w:rPr>
+        <w:t>IoT</w:t>
+      </w:r>
+      <w:proofErr w:type="spellEnd"/>
+      <w:r>
+        <w:rPr>
+          <w:rFonts w:ascii="Aptos" w:hAnsi="Aptos"/>
+          <w:lang w:val="id-ID"/>
+        </w:rPr>
+        <w:t xml:space="preserve"> </w:t>
+      </w:r>
+      <w:proofErr w:type="spellStart"/>
+      <w:r>
+        <w:rPr>
+          <w:rFonts w:ascii="Aptos" w:hAnsi="Aptos"/>
+          <w:lang w:val="id-ID"/>
+        </w:rPr>
+        <w:t>Analytics</w:t>
+      </w:r>
+      <w:proofErr w:type="spellEnd"/>
+      <w:r>
+        <w:rPr>
+          <w:rFonts w:ascii="Aptos" w:hAnsi="Aptos"/>
+          <w:lang w:val="id-ID"/>
+        </w:rPr>
+        <w:t xml:space="preserve"> (2024), https://iot-analytics.com/number-connected-iot-devices/#:~:text=Number%20of%20connected%20IoT%20devices%20to%20grow%2013%25%20by%20end,by%20the%20end%20of%202024, diakses pada 09/10/2024.</w:t>
+      </w:r>
+    </w:p>
+    <w:p>
+      <w:pPr>
+        <w:spacing w:line="360" w:lineRule="auto"/>
+        <w:rPr>
+          <w:rFonts w:ascii="Aptos" w:hAnsi="Aptos"/>
+          <w:lang w:val="id-ID"/>
+        </w:rPr>
+      </w:pPr>
+      <w:r>
+        <w:rPr>
+          <w:rFonts w:ascii="Aptos" w:hAnsi="Aptos"/>
+          <w:lang w:val="id-ID"/>
+        </w:rPr>
+        <w:t>[5] “</w:t>
+      </w:r>
+      <w:proofErr w:type="spellStart"/>
+      <w:r>
+        <w:rPr>
+          <w:rFonts w:ascii="Aptos" w:hAnsi="Aptos"/>
+          <w:lang w:val="id-ID"/>
+        </w:rPr>
+        <w:t>Flipper</w:t>
+      </w:r>
+      <w:proofErr w:type="spellEnd"/>
+      <w:r>
+        <w:rPr>
+          <w:rFonts w:ascii="Aptos" w:hAnsi="Aptos"/>
+          <w:lang w:val="id-ID"/>
+        </w:rPr>
+        <w:t xml:space="preserve"> Zero – Multi-</w:t>
+      </w:r>
+      <w:proofErr w:type="spellStart"/>
+      <w:r>
+        <w:rPr>
+          <w:rFonts w:ascii="Aptos" w:hAnsi="Aptos"/>
+          <w:lang w:val="id-ID"/>
+        </w:rPr>
+        <w:t>tool</w:t>
+      </w:r>
+      <w:proofErr w:type="spellEnd"/>
+      <w:r>
+        <w:rPr>
+          <w:rFonts w:ascii="Aptos" w:hAnsi="Aptos"/>
+          <w:lang w:val="id-ID"/>
+        </w:rPr>
+        <w:t xml:space="preserve"> </w:t>
+      </w:r>
+      <w:proofErr w:type="spellStart"/>
+      <w:r>
+        <w:rPr>
+          <w:rFonts w:ascii="Aptos" w:hAnsi="Aptos"/>
+          <w:lang w:val="id-ID"/>
+        </w:rPr>
+        <w:t>Device</w:t>
+      </w:r>
+      <w:proofErr w:type="spellEnd"/>
+      <w:r>
+        <w:rPr>
+          <w:rFonts w:ascii="Aptos" w:hAnsi="Aptos"/>
+          <w:lang w:val="id-ID"/>
+        </w:rPr>
+        <w:t xml:space="preserve"> </w:t>
+      </w:r>
+      <w:proofErr w:type="spellStart"/>
+      <w:r>
+        <w:rPr>
+          <w:rFonts w:ascii="Aptos" w:hAnsi="Aptos"/>
+          <w:lang w:val="id-ID"/>
+        </w:rPr>
+        <w:t>for</w:t>
+      </w:r>
+      <w:proofErr w:type="spellEnd"/>
+      <w:r>
+        <w:rPr>
+          <w:rFonts w:ascii="Aptos" w:hAnsi="Aptos"/>
+          <w:lang w:val="id-ID"/>
+        </w:rPr>
+        <w:t xml:space="preserve"> </w:t>
+      </w:r>
+      <w:proofErr w:type="spellStart"/>
+      <w:r>
+        <w:rPr>
+          <w:rFonts w:ascii="Aptos" w:hAnsi="Aptos"/>
+          <w:lang w:val="id-ID"/>
+        </w:rPr>
+        <w:t>Geeks</w:t>
+      </w:r>
+      <w:proofErr w:type="spellEnd"/>
+      <w:r>
+        <w:rPr>
+          <w:rFonts w:ascii="Aptos" w:hAnsi="Aptos"/>
+          <w:lang w:val="id-ID"/>
+        </w:rPr>
+        <w:t>,” https://flipperzero.one, diakses pada 08/10/2024.</w:t>
+      </w:r>
+    </w:p>
+    <w:p>
+      <w:pPr>
+        <w:spacing w:line="360" w:lineRule="auto"/>
+        <w:rPr>
+          <w:rFonts w:ascii="Aptos" w:hAnsi="Aptos"/>
+          <w:lang w:val="id-ID"/>
+        </w:rPr>
+      </w:pPr>
+      <w:r>
+        <w:rPr>
+          <w:rFonts w:ascii="Aptos" w:hAnsi="Aptos"/>
+          <w:lang w:val="id-ID"/>
+        </w:rPr>
+        <w:t>[6] “</w:t>
+      </w:r>
+      <w:proofErr w:type="spellStart"/>
+      <w:r>
+        <w:rPr>
+          <w:rFonts w:ascii="Aptos" w:hAnsi="Aptos"/>
+          <w:lang w:val="id-ID"/>
+        </w:rPr>
+        <w:t>CapibaraZero</w:t>
+      </w:r>
+      <w:proofErr w:type="spellEnd"/>
+      <w:r>
+        <w:rPr>
+          <w:rFonts w:ascii="Aptos" w:hAnsi="Aptos"/>
+          <w:lang w:val="id-ID"/>
+        </w:rPr>
+        <w:t xml:space="preserve">,” </w:t>
+      </w:r>
+      <w:hyperlink r:id="rId12" w:history="1">
+        <w:r>
+          <w:rPr>
+            <w:rStyle w:val="Hyperlink"/>
+            <w:rFonts w:ascii="Aptos" w:hAnsi="Aptos"/>
+            <w:lang w:val="id-ID"/>
+          </w:rPr>
+          <w:t>https://github.com/CapibaraZero</w:t>
+        </w:r>
+      </w:hyperlink>
+      <w:r>
+        <w:rPr>
+          <w:rFonts w:ascii="Aptos" w:hAnsi="Aptos"/>
+          <w:lang w:val="id-ID"/>
+        </w:rPr>
+        <w:t xml:space="preserve">, diakses pada </w:t>
+      </w:r>
+      <w:r>
+        <w:rPr>
+          <w:rFonts w:ascii="Aptos" w:hAnsi="Aptos"/>
+          <w:lang w:val="id-ID"/>
+        </w:rPr>
+        <w:t>08/10/2024.</w:t>
+      </w:r>
+    </w:p>
+    <w:p>
+      <w:pPr>
+        <w:spacing w:line="360" w:lineRule="auto"/>
+        <w:rPr>
+          <w:rFonts w:ascii="Aptos" w:hAnsi="Aptos"/>
+          <w:lang w:val="id-ID" w:eastAsia="ja-JP"/>
+        </w:rPr>
+      </w:pPr>
+      <w:r>
+        <w:rPr>
+          <w:rFonts w:ascii="Aptos" w:hAnsi="Aptos"/>
+          <w:lang w:val="id-ID" w:eastAsia="ja-JP"/>
+        </w:rPr>
+        <w:t>[7] “</w:t>
+      </w:r>
+      <w:proofErr w:type="spellStart"/>
+      <w:r>
+        <w:rPr>
+          <w:rFonts w:ascii="Aptos" w:hAnsi="Aptos"/>
+          <w:lang w:val="id-ID" w:eastAsia="ja-JP"/>
+        </w:rPr>
+        <w:t>Government</w:t>
+      </w:r>
+      <w:proofErr w:type="spellEnd"/>
+      <w:r>
+        <w:rPr>
+          <w:rFonts w:ascii="Aptos" w:hAnsi="Aptos"/>
+          <w:lang w:val="id-ID" w:eastAsia="ja-JP"/>
+        </w:rPr>
+        <w:t xml:space="preserve"> </w:t>
+      </w:r>
+      <w:proofErr w:type="spellStart"/>
+      <w:r>
+        <w:rPr>
+          <w:rFonts w:ascii="Aptos" w:hAnsi="Aptos"/>
+          <w:lang w:val="id-ID" w:eastAsia="ja-JP"/>
+        </w:rPr>
+        <w:t>of</w:t>
+      </w:r>
+      <w:proofErr w:type="spellEnd"/>
+      <w:r>
+        <w:rPr>
+          <w:rFonts w:ascii="Aptos" w:hAnsi="Aptos"/>
+          <w:lang w:val="id-ID" w:eastAsia="ja-JP"/>
+        </w:rPr>
+        <w:t xml:space="preserve"> </w:t>
+      </w:r>
+      <w:proofErr w:type="spellStart"/>
+      <w:r>
+        <w:rPr>
+          <w:rFonts w:ascii="Aptos" w:hAnsi="Aptos"/>
+          <w:lang w:val="id-ID" w:eastAsia="ja-JP"/>
+        </w:rPr>
+        <w:t>Canada</w:t>
+      </w:r>
+      <w:proofErr w:type="spellEnd"/>
+      <w:r>
+        <w:rPr>
+          <w:rFonts w:ascii="Aptos" w:hAnsi="Aptos"/>
+          <w:lang w:val="id-ID" w:eastAsia="ja-JP"/>
+        </w:rPr>
+        <w:t xml:space="preserve"> </w:t>
+      </w:r>
+      <w:proofErr w:type="spellStart"/>
+      <w:r>
+        <w:rPr>
+          <w:rFonts w:ascii="Aptos" w:hAnsi="Aptos"/>
+          <w:lang w:val="id-ID" w:eastAsia="ja-JP"/>
+        </w:rPr>
+        <w:t>hosts</w:t>
+      </w:r>
+      <w:proofErr w:type="spellEnd"/>
+      <w:r>
+        <w:rPr>
+          <w:rFonts w:ascii="Aptos" w:hAnsi="Aptos"/>
+          <w:lang w:val="id-ID" w:eastAsia="ja-JP"/>
+        </w:rPr>
+        <w:t xml:space="preserve"> National </w:t>
+      </w:r>
+      <w:proofErr w:type="spellStart"/>
+      <w:r>
+        <w:rPr>
+          <w:rFonts w:ascii="Aptos" w:hAnsi="Aptos"/>
+          <w:lang w:val="id-ID" w:eastAsia="ja-JP"/>
+        </w:rPr>
+        <w:t>Summit</w:t>
+      </w:r>
+      <w:proofErr w:type="spellEnd"/>
+      <w:r>
+        <w:rPr>
+          <w:rFonts w:ascii="Aptos" w:hAnsi="Aptos"/>
+          <w:lang w:val="id-ID" w:eastAsia="ja-JP"/>
+        </w:rPr>
+        <w:t xml:space="preserve"> </w:t>
+      </w:r>
+      <w:proofErr w:type="spellStart"/>
+      <w:r>
+        <w:rPr>
+          <w:rFonts w:ascii="Aptos" w:hAnsi="Aptos"/>
+          <w:lang w:val="id-ID" w:eastAsia="ja-JP"/>
+        </w:rPr>
+        <w:t>on</w:t>
+      </w:r>
+      <w:proofErr w:type="spellEnd"/>
+      <w:r>
+        <w:rPr>
+          <w:rFonts w:ascii="Aptos" w:hAnsi="Aptos"/>
+          <w:lang w:val="id-ID" w:eastAsia="ja-JP"/>
+        </w:rPr>
+        <w:t xml:space="preserve"> </w:t>
+      </w:r>
+      <w:proofErr w:type="spellStart"/>
+      <w:r>
+        <w:rPr>
+          <w:rFonts w:ascii="Aptos" w:hAnsi="Aptos"/>
+          <w:lang w:val="id-ID" w:eastAsia="ja-JP"/>
+        </w:rPr>
+        <w:t>Combatting</w:t>
+      </w:r>
+      <w:proofErr w:type="spellEnd"/>
+      <w:r>
+        <w:rPr>
+          <w:rFonts w:ascii="Aptos" w:hAnsi="Aptos"/>
+          <w:lang w:val="id-ID" w:eastAsia="ja-JP"/>
+        </w:rPr>
+        <w:t xml:space="preserve"> Auto </w:t>
+      </w:r>
+      <w:proofErr w:type="spellStart"/>
+      <w:r>
+        <w:rPr>
+          <w:rFonts w:ascii="Aptos" w:hAnsi="Aptos"/>
+          <w:lang w:val="id-ID" w:eastAsia="ja-JP"/>
+        </w:rPr>
+        <w:t>Theft</w:t>
+      </w:r>
+      <w:proofErr w:type="spellEnd"/>
+      <w:r>
+        <w:rPr>
+          <w:rFonts w:ascii="Aptos" w:hAnsi="Aptos"/>
+          <w:lang w:val="id-ID" w:eastAsia="ja-JP"/>
+        </w:rPr>
+        <w:t xml:space="preserve">,” </w:t>
+      </w:r>
+      <w:hyperlink r:id="rId13" w:history="1">
+        <w:r>
+          <w:rPr>
+            <w:rStyle w:val="Hyperlink"/>
+            <w:rFonts w:ascii="Aptos" w:hAnsi="Aptos"/>
+            <w:lang w:val="id-ID" w:eastAsia="ja-JP"/>
+          </w:rPr>
+          <w:t>https://www.canada.ca/en/public-safety-canada/news/2024/02/government-of-canada-hosts-national-summit-on-combatting-auto-theft.html</w:t>
+        </w:r>
+      </w:hyperlink>
+      <w:r>
+        <w:rPr>
+          <w:rFonts w:ascii="Aptos" w:hAnsi="Aptos"/>
+          <w:lang w:val="id-ID" w:eastAsia="ja-JP"/>
+        </w:rPr>
+        <w:t>, diakses pada 27/10/2024.</w:t>
+      </w:r>
+    </w:p>
+    <w:p>
+      <w:pPr>
+        <w:spacing w:line="360" w:lineRule="auto"/>
+        <w:rPr>
+          <w:rFonts w:ascii="Aptos" w:hAnsi="Aptos"/>
+          <w:lang w:val="id-ID" w:eastAsia="ja-JP"/>
+        </w:rPr>
+      </w:pPr>
+      <w:r>
+        <w:rPr>
+          <w:rFonts w:ascii="Aptos" w:hAnsi="Aptos"/>
+          <w:lang w:val="id-ID" w:eastAsia="ja-JP"/>
+        </w:rPr>
+        <w:t>[8] “</w:t>
+      </w:r>
+      <w:r>
+        <w:rPr>
+          <w:rFonts w:ascii="Aptos" w:hAnsi="Aptos"/>
+          <w:lang w:val="id-ID" w:eastAsia="ja-JP"/>
+        </w:rPr>
+        <w:t xml:space="preserve">Our </w:t>
+      </w:r>
+      <w:proofErr w:type="spellStart"/>
+      <w:r>
+        <w:rPr>
+          <w:rFonts w:ascii="Aptos" w:hAnsi="Aptos"/>
+          <w:lang w:val="id-ID" w:eastAsia="ja-JP"/>
+        </w:rPr>
+        <w:t>Response</w:t>
+      </w:r>
+      <w:proofErr w:type="spellEnd"/>
+      <w:r>
+        <w:rPr>
+          <w:rFonts w:ascii="Aptos" w:hAnsi="Aptos"/>
+          <w:lang w:val="id-ID" w:eastAsia="ja-JP"/>
+        </w:rPr>
+        <w:t xml:space="preserve"> </w:t>
+      </w:r>
+      <w:proofErr w:type="spellStart"/>
+      <w:r>
+        <w:rPr>
+          <w:rFonts w:ascii="Aptos" w:hAnsi="Aptos"/>
+          <w:lang w:val="id-ID" w:eastAsia="ja-JP"/>
+        </w:rPr>
+        <w:t>to</w:t>
+      </w:r>
+      <w:proofErr w:type="spellEnd"/>
+      <w:r>
+        <w:rPr>
+          <w:rFonts w:ascii="Aptos" w:hAnsi="Aptos"/>
+          <w:lang w:val="id-ID" w:eastAsia="ja-JP"/>
+        </w:rPr>
+        <w:t xml:space="preserve"> </w:t>
+      </w:r>
+      <w:proofErr w:type="spellStart"/>
+      <w:r>
+        <w:rPr>
+          <w:rFonts w:ascii="Aptos" w:hAnsi="Aptos"/>
+          <w:lang w:val="id-ID" w:eastAsia="ja-JP"/>
+        </w:rPr>
+        <w:t>the</w:t>
+      </w:r>
+      <w:proofErr w:type="spellEnd"/>
+      <w:r>
+        <w:rPr>
+          <w:rFonts w:ascii="Aptos" w:hAnsi="Aptos"/>
+          <w:lang w:val="id-ID" w:eastAsia="ja-JP"/>
+        </w:rPr>
+        <w:t xml:space="preserve"> </w:t>
+      </w:r>
+      <w:proofErr w:type="spellStart"/>
+      <w:r>
+        <w:rPr>
+          <w:rFonts w:ascii="Aptos" w:hAnsi="Aptos"/>
+          <w:lang w:val="id-ID" w:eastAsia="ja-JP"/>
+        </w:rPr>
+        <w:t>Canadian</w:t>
+      </w:r>
+      <w:proofErr w:type="spellEnd"/>
+      <w:r>
+        <w:rPr>
+          <w:rFonts w:ascii="Aptos" w:hAnsi="Aptos"/>
+          <w:lang w:val="id-ID" w:eastAsia="ja-JP"/>
+        </w:rPr>
+        <w:t xml:space="preserve"> </w:t>
+      </w:r>
+      <w:proofErr w:type="spellStart"/>
+      <w:r>
+        <w:rPr>
+          <w:rFonts w:ascii="Aptos" w:hAnsi="Aptos"/>
+          <w:lang w:val="id-ID" w:eastAsia="ja-JP"/>
+        </w:rPr>
+        <w:t>Government</w:t>
+      </w:r>
+      <w:proofErr w:type="spellEnd"/>
+      <w:r>
+        <w:rPr>
+          <w:rFonts w:ascii="Aptos" w:hAnsi="Aptos"/>
+          <w:lang w:val="id-ID" w:eastAsia="ja-JP"/>
+        </w:rPr>
+        <w:t xml:space="preserve">,” </w:t>
+      </w:r>
+      <w:hyperlink r:id="rId14" w:history="1">
+        <w:r>
+          <w:rPr>
+            <w:rStyle w:val="Hyperlink"/>
+            <w:rFonts w:ascii="Aptos" w:hAnsi="Aptos"/>
+            <w:lang w:val="id-ID" w:eastAsia="ja-JP"/>
+          </w:rPr>
+          <w:t>https://blog.flipper.net/response-to-canadian-government/</w:t>
+        </w:r>
+      </w:hyperlink>
+      <w:r>
+        <w:rPr>
+          <w:rFonts w:ascii="Aptos" w:hAnsi="Aptos"/>
+          <w:lang w:val="id-ID" w:eastAsia="ja-JP"/>
+        </w:rPr>
+        <w:t>, diakses pada 27/10/2024.</w:t>
+      </w:r>
+    </w:p>
+    <w:p>
+      <w:pPr>
+        <w:spacing w:line="360" w:lineRule="auto"/>
+        <w:rPr>
+          <w:rFonts w:ascii="Aptos" w:hAnsi="Aptos"/>
+          <w:lang w:val="id-ID" w:eastAsia="ja-JP"/>
+        </w:rPr>
+      </w:pPr>
+    </w:p>
+    <w:p>
+      <w:pPr>
+        <w:spacing w:line="360" w:lineRule="auto"/>
+        <w:rPr>
+          <w:rFonts w:ascii="Aptos" w:hAnsi="Aptos"/>
+          <w:lang w:val="id-ID" w:eastAsia="ja-JP"/>
+        </w:rPr>
+      </w:pPr>
+    </w:p>
+    <w:p>
+      <w:pPr>
+        <w:spacing w:line="360" w:lineRule="auto"/>
+        <w:rPr>
+          <w:rFonts w:ascii="Aptos" w:hAnsi="Aptos"/>
+          <w:lang w:val="id-ID" w:eastAsia="ja-JP"/>
+        </w:rPr>
+      </w:pPr>
+    </w:p>
+    <w:p>
+      <w:pPr>
+        <w:spacing w:line="360" w:lineRule="auto"/>
+        <w:rPr>
+          <w:rFonts w:ascii="Aptos" w:hAnsi="Aptos"/>
+          <w:lang w:val="id-ID" w:eastAsia="ja-JP"/>
+        </w:rPr>
+      </w:pPr>
+    </w:p>
+    <w:p>
+      <w:pPr>
+        <w:pStyle w:val="Heading1"/>
+        <w:tabs>
+          <w:tab w:val="clear" w:pos="432"/>
+        </w:tabs>
+        <w:spacing w:line="360" w:lineRule="auto"/>
         <w:rPr>
           <w:rFonts w:ascii="Aptos" w:hAnsi="Aptos"/>
           <w:noProof/>
@@ -4070,9 +4792,21 @@
           <w:szCs w:val="24"/>
           <w:lang w:val="id-ID"/>
         </w:rPr>
+      </w:pPr>
+      <w:bookmarkStart w:id="7" w:name="_Toc180931827"/>
+      <w:r>
+        <w:rPr>
+          <w:rFonts w:ascii="Aptos" w:hAnsi="Aptos"/>
+          <w:noProof/>
+          <w:color w:val="000000" w:themeColor="text1"/>
+          <w:sz w:val="24"/>
+          <w:szCs w:val="24"/>
+          <w:lang w:val="id-ID"/>
+        </w:rPr>
+        <w:lastRenderedPageBreak/>
         <w:t>RENCANA ANGGARA BIAYA</w:t>
       </w:r>
-      <w:bookmarkEnd w:id="6"/>
+      <w:bookmarkEnd w:id="7"/>
     </w:p>
     <w:tbl>
       <w:tblPr>
@@ -4859,7 +5593,6 @@
                 <w:rFonts w:ascii="Aptos" w:hAnsi="Aptos"/>
                 <w:lang w:val="id-ID" w:eastAsia="ja-JP"/>
               </w:rPr>
-              <w:lastRenderedPageBreak/>
               <w:t>6</w:t>
             </w:r>
           </w:p>
@@ -5534,7 +6267,7 @@
           <w:lang w:val="id-ID"/>
         </w:rPr>
       </w:pPr>
-      <w:bookmarkStart w:id="7" w:name="_Toc216019635"/>
+      <w:bookmarkStart w:id="8" w:name="_Toc180931828"/>
       <w:r>
         <w:rPr>
           <w:rFonts w:ascii="Aptos" w:hAnsi="Aptos"/>
@@ -5546,7 +6279,7 @@
         </w:rPr>
         <w:t>INDIKATOR KEBERHASILAN</w:t>
       </w:r>
-      <w:bookmarkEnd w:id="7"/>
+      <w:bookmarkEnd w:id="8"/>
     </w:p>
     <w:p>
       <w:pPr>
@@ -5670,6 +6403,7 @@
           <w:rFonts w:ascii="Aptos" w:hAnsi="Aptos"/>
           <w:lang w:val="id-ID" w:eastAsia="ja-JP"/>
         </w:rPr>
+        <w:lastRenderedPageBreak/>
         <w:t xml:space="preserve">Alat mampu mengirim dan menerima sinyal </w:t>
       </w:r>
       <w:proofErr w:type="spellStart"/>
@@ -5765,7 +6499,7 @@
           <w:ilvl w:val="1"/>
           <w:numId w:val="6"/>
         </w:numPr>
-        <w:spacing w:line="360" w:lineRule="auto"/>
+        <w:spacing w:after="200" w:line="360" w:lineRule="auto"/>
         <w:ind w:left="1134" w:hanging="425"/>
         <w:jc w:val="both"/>
         <w:rPr>
@@ -5800,7 +6534,16 @@
           <w:bCs/>
           <w:lang w:val="id-ID" w:eastAsia="ja-JP"/>
         </w:rPr>
-        <w:t>Kepatuhan terhadap TKDN (Tingkat Kandungan Dalam Negeri)</w:t>
+        <w:t>Kepatuhan terhadap</w:t>
+      </w:r>
+      <w:r>
+        <w:rPr>
+          <w:rFonts w:ascii="Aptos" w:hAnsi="Aptos"/>
+          <w:b/>
+          <w:bCs/>
+          <w:lang w:val="id-ID" w:eastAsia="ja-JP"/>
+        </w:rPr>
+        <w:t xml:space="preserve"> regulasi lokal</w:t>
       </w:r>
       <w:r>
         <w:rPr>
@@ -5833,7 +6576,16 @@
           <w:szCs w:val="24"/>
           <w:lang w:val="id-ID" w:eastAsia="ja-JP"/>
         </w:rPr>
-        <w:t>Minimal 40% komponen alat diproduksi di dalam negeri, sesuai dengan peraturan TKDN.</w:t>
+        <w:t>Seluruh komponen tidak dilarang peredarannya di Indonesia</w:t>
+      </w:r>
+      <w:r>
+        <w:rPr>
+          <w:rFonts w:ascii="Aptos" w:hAnsi="Aptos"/>
+          <w:sz w:val="24"/>
+          <w:szCs w:val="24"/>
+          <w:lang w:val="id-ID" w:eastAsia="ja-JP"/>
+        </w:rPr>
+        <w:t>.</w:t>
       </w:r>
     </w:p>
     <w:p>
@@ -5859,72 +6611,8 @@
           <w:szCs w:val="24"/>
           <w:lang w:val="id-ID" w:eastAsia="ja-JP"/>
         </w:rPr>
-        <w:t xml:space="preserve">Penggunaan </w:t>
-      </w:r>
-      <w:proofErr w:type="spellStart"/>
-      <w:r>
-        <w:rPr>
-          <w:rFonts w:ascii="Aptos" w:hAnsi="Aptos"/>
-          <w:sz w:val="24"/>
-          <w:szCs w:val="24"/>
-          <w:lang w:val="id-ID" w:eastAsia="ja-JP"/>
-        </w:rPr>
-        <w:t>casing</w:t>
-      </w:r>
-      <w:proofErr w:type="spellEnd"/>
-      <w:r>
-        <w:rPr>
-          <w:rFonts w:ascii="Aptos" w:hAnsi="Aptos"/>
-          <w:sz w:val="24"/>
-          <w:szCs w:val="24"/>
-          <w:lang w:val="id-ID" w:eastAsia="ja-JP"/>
-        </w:rPr>
-        <w:t>, bahan mekanik, dan komponen lokal, serta tenaga ahli dalam negeri untuk perancangan dan produksi.</w:t>
-      </w:r>
-    </w:p>
-    <w:p>
-      <w:pPr>
-        <w:pStyle w:val="ListParagraph"/>
-        <w:numPr>
-          <w:ilvl w:val="1"/>
-          <w:numId w:val="7"/>
-        </w:numPr>
-        <w:spacing w:line="360" w:lineRule="auto"/>
-        <w:ind w:left="1134" w:hanging="425"/>
-        <w:rPr>
-          <w:rFonts w:ascii="Aptos" w:hAnsi="Aptos"/>
-          <w:sz w:val="24"/>
-          <w:szCs w:val="24"/>
-          <w:lang w:val="id-ID" w:eastAsia="ja-JP"/>
-        </w:rPr>
-      </w:pPr>
-      <w:r>
-        <w:rPr>
-          <w:rFonts w:ascii="Aptos" w:hAnsi="Aptos"/>
-          <w:sz w:val="24"/>
-          <w:szCs w:val="24"/>
-          <w:lang w:val="id-ID" w:eastAsia="ja-JP"/>
-        </w:rPr>
-        <w:t>Laporan evaluasi TKDN disusun dan menunjukkan bahwa alat memenuhi standar TKDN yang berlaku.</w:t>
-      </w:r>
-    </w:p>
-    <w:p>
-      <w:pPr>
-        <w:spacing w:line="360" w:lineRule="auto"/>
-        <w:rPr>
-          <w:rFonts w:ascii="Aptos" w:hAnsi="Aptos"/>
-          <w:lang w:val="id-ID" w:eastAsia="ja-JP"/>
-        </w:rPr>
-      </w:pPr>
-    </w:p>
-    <w:p>
-      <w:pPr>
-        <w:spacing w:line="360" w:lineRule="auto"/>
-        <w:rPr>
-          <w:rFonts w:ascii="Aptos" w:hAnsi="Aptos"/>
-          <w:lang w:val="id-ID" w:eastAsia="ja-JP"/>
-        </w:rPr>
-      </w:pPr>
+        <w:t>Peredaran alat tidak mempermudah pelaksanaan kejahatan lebih dari seharusnya.</w:t>
+      </w:r>
     </w:p>
     <w:p>
       <w:pPr>
@@ -5945,7 +6633,6 @@
           <w:bCs/>
           <w:lang w:val="id-ID" w:eastAsia="ja-JP"/>
         </w:rPr>
-        <w:lastRenderedPageBreak/>
         <w:t>Keberhasilan Pengujian Sinyal dan Keamanan</w:t>
       </w:r>
       <w:r>
@@ -6313,6 +7000,16 @@
     </w:p>
     <w:p>
       <w:pPr>
+        <w:spacing w:line="360" w:lineRule="auto"/>
+        <w:ind w:left="709"/>
+        <w:rPr>
+          <w:rFonts w:ascii="Aptos" w:hAnsi="Aptos"/>
+          <w:lang w:val="id-ID" w:eastAsia="ja-JP"/>
+        </w:rPr>
+      </w:pPr>
+    </w:p>
+    <w:p>
+      <w:pPr>
         <w:numPr>
           <w:ilvl w:val="0"/>
           <w:numId w:val="5"/>
@@ -6330,6 +7027,7 @@
           <w:bCs/>
           <w:lang w:val="id-ID" w:eastAsia="ja-JP"/>
         </w:rPr>
+        <w:lastRenderedPageBreak/>
         <w:t>Biaya Produksi Terjangkau</w:t>
       </w:r>
       <w:r>
@@ -6391,69 +7089,6 @@
     </w:p>
     <w:p>
       <w:pPr>
-        <w:spacing w:line="360" w:lineRule="auto"/>
-        <w:rPr>
-          <w:rFonts w:ascii="Aptos" w:hAnsi="Aptos"/>
-          <w:lang w:val="id-ID" w:eastAsia="ja-JP"/>
-        </w:rPr>
-      </w:pPr>
-    </w:p>
-    <w:p>
-      <w:pPr>
-        <w:spacing w:line="360" w:lineRule="auto"/>
-        <w:rPr>
-          <w:rFonts w:ascii="Aptos" w:hAnsi="Aptos"/>
-          <w:lang w:val="id-ID" w:eastAsia="ja-JP"/>
-        </w:rPr>
-      </w:pPr>
-    </w:p>
-    <w:p>
-      <w:pPr>
-        <w:spacing w:line="360" w:lineRule="auto"/>
-        <w:rPr>
-          <w:rFonts w:ascii="Aptos" w:hAnsi="Aptos"/>
-          <w:lang w:val="id-ID" w:eastAsia="ja-JP"/>
-        </w:rPr>
-      </w:pPr>
-    </w:p>
-    <w:p>
-      <w:pPr>
-        <w:spacing w:line="360" w:lineRule="auto"/>
-        <w:rPr>
-          <w:rFonts w:ascii="Aptos" w:hAnsi="Aptos"/>
-          <w:lang w:val="id-ID" w:eastAsia="ja-JP"/>
-        </w:rPr>
-      </w:pPr>
-    </w:p>
-    <w:p>
-      <w:pPr>
-        <w:spacing w:line="360" w:lineRule="auto"/>
-        <w:rPr>
-          <w:rFonts w:ascii="Aptos" w:hAnsi="Aptos"/>
-          <w:lang w:val="id-ID" w:eastAsia="ja-JP"/>
-        </w:rPr>
-      </w:pPr>
-    </w:p>
-    <w:p>
-      <w:pPr>
-        <w:spacing w:line="360" w:lineRule="auto"/>
-        <w:rPr>
-          <w:rFonts w:ascii="Aptos" w:hAnsi="Aptos"/>
-          <w:lang w:val="id-ID" w:eastAsia="ja-JP"/>
-        </w:rPr>
-      </w:pPr>
-    </w:p>
-    <w:p>
-      <w:pPr>
-        <w:spacing w:line="360" w:lineRule="auto"/>
-        <w:rPr>
-          <w:rFonts w:ascii="Aptos" w:hAnsi="Aptos"/>
-          <w:lang w:val="id-ID" w:eastAsia="ja-JP"/>
-        </w:rPr>
-      </w:pPr>
-    </w:p>
-    <w:p>
-      <w:pPr>
         <w:numPr>
           <w:ilvl w:val="0"/>
           <w:numId w:val="5"/>
@@ -6471,7 +7106,6 @@
           <w:bCs/>
           <w:lang w:val="id-ID" w:eastAsia="ja-JP"/>
         </w:rPr>
-        <w:lastRenderedPageBreak/>
         <w:t>Kompatibilitas dengan Standar Keamanan</w:t>
       </w:r>
       <w:r>
@@ -6594,7 +7228,7 @@
       </w:pPr>
     </w:p>
     <w:sectPr>
-      <w:footerReference w:type="default" r:id="rId12"/>
+      <w:footerReference w:type="default" r:id="rId15"/>
       <w:pgSz w:w="11906" w:h="16820"/>
       <w:pgMar w:top="1701" w:right="1134" w:bottom="1440" w:left="1134" w:header="720" w:footer="720" w:gutter="0"/>
       <w:pgNumType w:start="1"/>

</xml_diff>

<commit_message>
temp: add more content
</commit_message>
<xml_diff>
--- a/proposal/Proposal Proyek Akhir Perancangan Sistem Elektronika (SignalForge).docx
+++ b/proposal/Proposal Proyek Akhir Perancangan Sistem Elektronika (SignalForge).docx
@@ -1806,6 +1806,7 @@
           <w:lang w:val="id-ID" w:eastAsia="ja-JP"/>
         </w:rPr>
       </w:pPr>
+      <w:bookmarkStart w:id="1" w:name="_Hlk180946777"/>
       <w:proofErr w:type="spellStart"/>
       <w:r>
         <w:rPr>
@@ -1861,6 +1862,7 @@
         </w:rPr>
         <w:t xml:space="preserve"> karena kemampuannya untuk membaca, meniru, dan berinteraksi dengan berbagai sinyal radio frekuensi (RF), kartu RFID, dan protokol komunikasi lainnya. </w:t>
       </w:r>
+      <w:bookmarkEnd w:id="1"/>
       <w:r>
         <w:rPr>
           <w:rFonts w:ascii="Aptos" w:hAnsi="Aptos" w:cs="Arial"/>
@@ -1926,7 +1928,7 @@
           <w:lang w:val="id-ID"/>
         </w:rPr>
       </w:pPr>
-      <w:bookmarkStart w:id="1" w:name="_Toc180931821"/>
+      <w:bookmarkStart w:id="2" w:name="_Toc180931821"/>
       <w:r>
         <w:rPr>
           <w:rFonts w:ascii="Aptos" w:hAnsi="Aptos"/>
@@ -1938,7 +1940,7 @@
         </w:rPr>
         <w:t>LATAR BELAKANG</w:t>
       </w:r>
-      <w:bookmarkEnd w:id="1"/>
+      <w:bookmarkEnd w:id="2"/>
     </w:p>
     <w:p>
       <w:pPr>
@@ -2406,7 +2408,7 @@
           <w:lang w:val="id-ID"/>
         </w:rPr>
       </w:pPr>
-      <w:bookmarkStart w:id="2" w:name="_Toc180931822"/>
+      <w:bookmarkStart w:id="3" w:name="_Toc180931822"/>
       <w:r>
         <w:rPr>
           <w:rFonts w:ascii="Aptos" w:hAnsi="Aptos"/>
@@ -2418,7 +2420,7 @@
         </w:rPr>
         <w:t>TUJUAN</w:t>
       </w:r>
-      <w:bookmarkEnd w:id="2"/>
+      <w:bookmarkEnd w:id="3"/>
     </w:p>
     <w:p>
       <w:pPr>
@@ -2480,7 +2482,7 @@
           <w:lang w:val="id-ID"/>
         </w:rPr>
       </w:pPr>
-      <w:bookmarkStart w:id="3" w:name="_Toc180931823"/>
+      <w:bookmarkStart w:id="4" w:name="_Toc180931823"/>
       <w:r>
         <w:rPr>
           <w:rFonts w:ascii="Aptos" w:hAnsi="Aptos"/>
@@ -2492,7 +2494,7 @@
         </w:rPr>
         <w:t>RUANG LINGKUP</w:t>
       </w:r>
-      <w:bookmarkEnd w:id="3"/>
+      <w:bookmarkEnd w:id="4"/>
     </w:p>
     <w:p>
       <w:pPr>
@@ -2892,7 +2894,7 @@
           <w:lang w:val="id-ID"/>
         </w:rPr>
       </w:pPr>
-      <w:bookmarkStart w:id="4" w:name="_Toc180931824"/>
+      <w:bookmarkStart w:id="5" w:name="_Toc180931824"/>
       <w:r>
         <w:rPr>
           <w:rFonts w:ascii="Aptos" w:hAnsi="Aptos"/>
@@ -2904,7 +2906,7 @@
         </w:rPr>
         <w:t>SOLUSI DAN METODOLOGI</w:t>
       </w:r>
-      <w:bookmarkEnd w:id="4"/>
+      <w:bookmarkEnd w:id="5"/>
     </w:p>
     <w:p>
       <w:pPr>
@@ -3239,7 +3241,7 @@
           <w:lang w:val="id-ID"/>
         </w:rPr>
       </w:pPr>
-      <w:bookmarkStart w:id="5" w:name="_Toc180931825"/>
+      <w:bookmarkStart w:id="6" w:name="_Toc180931825"/>
       <w:r>
         <w:rPr>
           <w:rFonts w:ascii="Aptos" w:hAnsi="Aptos"/>
@@ -3251,7 +3253,7 @@
         </w:rPr>
         <w:t>ANGGOTA TIM DAN PEMBAGIAN KERJA</w:t>
       </w:r>
-      <w:bookmarkEnd w:id="5"/>
+      <w:bookmarkEnd w:id="6"/>
       <w:r>
         <w:rPr>
           <w:rFonts w:ascii="Aptos" w:hAnsi="Aptos"/>
@@ -3673,7 +3675,7 @@
           <w:lang w:val="id-ID"/>
         </w:rPr>
       </w:pPr>
-      <w:bookmarkStart w:id="6" w:name="_Toc180931826"/>
+      <w:bookmarkStart w:id="7" w:name="_Toc180931826"/>
     </w:p>
     <w:p>
       <w:pPr>
@@ -3702,7 +3704,7 @@
         </w:rPr>
         <w:t>REFERENSI</w:t>
       </w:r>
-      <w:bookmarkEnd w:id="6"/>
+      <w:bookmarkEnd w:id="7"/>
     </w:p>
     <w:p>
       <w:pPr>
@@ -4793,7 +4795,7 @@
           <w:lang w:val="id-ID"/>
         </w:rPr>
       </w:pPr>
-      <w:bookmarkStart w:id="7" w:name="_Toc180931827"/>
+      <w:bookmarkStart w:id="8" w:name="_Toc180931827"/>
       <w:r>
         <w:rPr>
           <w:rFonts w:ascii="Aptos" w:hAnsi="Aptos"/>
@@ -4806,7 +4808,7 @@
         <w:lastRenderedPageBreak/>
         <w:t>RENCANA ANGGARA BIAYA</w:t>
       </w:r>
-      <w:bookmarkEnd w:id="7"/>
+      <w:bookmarkEnd w:id="8"/>
     </w:p>
     <w:tbl>
       <w:tblPr>
@@ -5724,6 +5726,92 @@
                 <w:rFonts w:ascii="Aptos" w:hAnsi="Aptos"/>
                 <w:lang w:val="id-ID" w:eastAsia="ja-JP"/>
               </w:rPr>
+              <w:t>Lora SX1276</w:t>
+            </w:r>
+          </w:p>
+        </w:tc>
+        <w:tc>
+          <w:tcPr>
+            <w:tcW w:w="2169" w:type="dxa"/>
+          </w:tcPr>
+          <w:p>
+            <w:pPr>
+              <w:spacing w:line="360" w:lineRule="auto"/>
+              <w:rPr>
+                <w:rFonts w:ascii="Aptos" w:hAnsi="Aptos"/>
+                <w:lang w:val="id-ID" w:eastAsia="ja-JP"/>
+              </w:rPr>
+            </w:pPr>
+            <w:r>
+              <w:rPr>
+                <w:rFonts w:ascii="Aptos" w:hAnsi="Aptos"/>
+                <w:lang w:val="id-ID" w:eastAsia="ja-JP"/>
+              </w:rPr>
+              <w:t>1</w:t>
+            </w:r>
+          </w:p>
+        </w:tc>
+        <w:tc>
+          <w:tcPr>
+            <w:tcW w:w="2443" w:type="dxa"/>
+          </w:tcPr>
+          <w:p>
+            <w:pPr>
+              <w:spacing w:line="360" w:lineRule="auto"/>
+              <w:rPr>
+                <w:rFonts w:ascii="Aptos" w:hAnsi="Aptos"/>
+                <w:lang w:val="id-ID" w:eastAsia="ja-JP"/>
+              </w:rPr>
+            </w:pPr>
+            <w:r>
+              <w:rPr>
+                <w:rFonts w:ascii="Aptos" w:hAnsi="Aptos"/>
+                <w:lang w:val="id-ID" w:eastAsia="ja-JP"/>
+              </w:rPr>
+              <w:t>Rp. 50.000</w:t>
+            </w:r>
+          </w:p>
+        </w:tc>
+      </w:tr>
+      <w:tr>
+        <w:tc>
+          <w:tcPr>
+            <w:tcW w:w="643" w:type="dxa"/>
+          </w:tcPr>
+          <w:p>
+            <w:pPr>
+              <w:spacing w:line="360" w:lineRule="auto"/>
+              <w:rPr>
+                <w:rFonts w:ascii="Aptos" w:hAnsi="Aptos"/>
+                <w:lang w:val="id-ID" w:eastAsia="ja-JP"/>
+              </w:rPr>
+            </w:pPr>
+            <w:r>
+              <w:rPr>
+                <w:rFonts w:ascii="Aptos" w:hAnsi="Aptos"/>
+                <w:lang w:val="id-ID" w:eastAsia="ja-JP"/>
+              </w:rPr>
+              <w:t>8</w:t>
+            </w:r>
+          </w:p>
+        </w:tc>
+        <w:tc>
+          <w:tcPr>
+            <w:tcW w:w="4373" w:type="dxa"/>
+          </w:tcPr>
+          <w:p>
+            <w:pPr>
+              <w:spacing w:line="360" w:lineRule="auto"/>
+              <w:rPr>
+                <w:rFonts w:ascii="Aptos" w:hAnsi="Aptos"/>
+                <w:lang w:val="id-ID" w:eastAsia="ja-JP"/>
+              </w:rPr>
+            </w:pPr>
+            <w:r>
+              <w:rPr>
+                <w:rFonts w:ascii="Aptos" w:hAnsi="Aptos"/>
+                <w:lang w:val="id-ID" w:eastAsia="ja-JP"/>
+              </w:rPr>
               <w:t xml:space="preserve">2000 mah Li-Po </w:t>
             </w:r>
             <w:proofErr w:type="spellStart"/>
@@ -5798,7 +5886,7 @@
                 <w:rFonts w:ascii="Aptos" w:hAnsi="Aptos"/>
                 <w:lang w:val="id-ID" w:eastAsia="ja-JP"/>
               </w:rPr>
-              <w:t>8</w:t>
+              <w:t>9</w:t>
             </w:r>
           </w:p>
         </w:tc>
@@ -5886,7 +5974,7 @@
                 <w:rFonts w:ascii="Aptos" w:hAnsi="Aptos"/>
                 <w:lang w:val="id-ID" w:eastAsia="ja-JP"/>
               </w:rPr>
-              <w:t>9</w:t>
+              <w:t>10</w:t>
             </w:r>
           </w:p>
         </w:tc>
@@ -6006,7 +6094,14 @@
                 <w:rFonts w:ascii="Aptos" w:hAnsi="Aptos"/>
                 <w:lang w:val="id-ID" w:eastAsia="ja-JP"/>
               </w:rPr>
-              <w:t>10</w:t>
+              <w:t>1</w:t>
+            </w:r>
+            <w:r>
+              <w:rPr>
+                <w:rFonts w:ascii="Aptos" w:hAnsi="Aptos"/>
+                <w:lang w:val="id-ID" w:eastAsia="ja-JP"/>
+              </w:rPr>
+              <w:t>1</w:t>
             </w:r>
           </w:p>
         </w:tc>
@@ -6110,7 +6205,14 @@
                 <w:rFonts w:ascii="Aptos" w:hAnsi="Aptos"/>
                 <w:lang w:val="id-ID" w:eastAsia="ja-JP"/>
               </w:rPr>
-              <w:t>11</w:t>
+              <w:t>1</w:t>
+            </w:r>
+            <w:r>
+              <w:rPr>
+                <w:rFonts w:ascii="Aptos" w:hAnsi="Aptos"/>
+                <w:lang w:val="id-ID" w:eastAsia="ja-JP"/>
+              </w:rPr>
+              <w:t>2</w:t>
             </w:r>
           </w:p>
         </w:tc>
@@ -6239,7 +6341,21 @@
                 <w:rFonts w:ascii="Aptos" w:hAnsi="Aptos"/>
                 <w:lang w:val="id-ID" w:eastAsia="ja-JP"/>
               </w:rPr>
-              <w:t>Rp. 558.000</w:t>
+              <w:t xml:space="preserve">Rp. </w:t>
+            </w:r>
+            <w:r>
+              <w:rPr>
+                <w:rFonts w:ascii="Aptos" w:hAnsi="Aptos"/>
+                <w:lang w:val="id-ID" w:eastAsia="ja-JP"/>
+              </w:rPr>
+              <w:t>60</w:t>
+            </w:r>
+            <w:r>
+              <w:rPr>
+                <w:rFonts w:ascii="Aptos" w:hAnsi="Aptos"/>
+                <w:lang w:val="id-ID" w:eastAsia="ja-JP"/>
+              </w:rPr>
+              <w:t>8.000</w:t>
             </w:r>
           </w:p>
         </w:tc>
@@ -6267,7 +6383,7 @@
           <w:lang w:val="id-ID"/>
         </w:rPr>
       </w:pPr>
-      <w:bookmarkStart w:id="8" w:name="_Toc180931828"/>
+      <w:bookmarkStart w:id="9" w:name="_Toc180931828"/>
       <w:r>
         <w:rPr>
           <w:rFonts w:ascii="Aptos" w:hAnsi="Aptos"/>
@@ -6279,7 +6395,7 @@
         </w:rPr>
         <w:t>INDIKATOR KEBERHASILAN</w:t>
       </w:r>
-      <w:bookmarkEnd w:id="8"/>
+      <w:bookmarkEnd w:id="9"/>
     </w:p>
     <w:p>
       <w:pPr>
@@ -12030,14 +12146,6 @@
 </file>
 
 <file path=customXml/item1.xml><?xml version="1.0" encoding="utf-8"?>
-<p:properties xmlns:p="http://schemas.microsoft.com/office/2006/metadata/properties" xmlns:xsi="http://www.w3.org/2001/XMLSchema-instance" xmlns:pc="http://schemas.microsoft.com/office/infopath/2007/PartnerControls">
-  <documentManagement>
-    <ReferenceId xmlns="8131b8cc-f1c6-4076-b9c1-8326ed757813" xsi:nil="true"/>
-  </documentManagement>
-</p:properties>
-</file>
-
-<file path=customXml/item2.xml><?xml version="1.0" encoding="utf-8"?>
 <?mso-contentType ?>
 <FormTemplates xmlns="http://schemas.microsoft.com/sharepoint/v3/contenttype/forms">
   <Display>DocumentLibraryForm</Display>
@@ -12046,157 +12154,15 @@
 </FormTemplates>
 </file>
 
-<file path=customXml/item3.xml><?xml version="1.0" encoding="utf-8"?>
-<ct:contentTypeSchema xmlns:ct="http://schemas.microsoft.com/office/2006/metadata/contentType" xmlns:ma="http://schemas.microsoft.com/office/2006/metadata/properties/metaAttributes" ct:_="" ma:_="" ma:contentTypeName="Document" ma:contentTypeID="0x0101004A22F518CCD7F14E92C2039B56C77CA1" ma:contentTypeVersion="5" ma:contentTypeDescription="Create a new document." ma:contentTypeScope="" ma:versionID="ea4d39f962e8a71502341d54cbcc3341">
-  <xsd:schema xmlns:xsd="http://www.w3.org/2001/XMLSchema" xmlns:xs="http://www.w3.org/2001/XMLSchema" xmlns:p="http://schemas.microsoft.com/office/2006/metadata/properties" xmlns:ns2="8131b8cc-f1c6-4076-b9c1-8326ed757813" targetNamespace="http://schemas.microsoft.com/office/2006/metadata/properties" ma:root="true" ma:fieldsID="9073296fa7ac0f968dc9d1b0cc5e5192" ns2:_="">
-    <xsd:import namespace="8131b8cc-f1c6-4076-b9c1-8326ed757813"/>
-    <xsd:element name="properties">
-      <xsd:complexType>
-        <xsd:sequence>
-          <xsd:element name="documentManagement">
-            <xsd:complexType>
-              <xsd:all>
-                <xsd:element ref="ns2:ReferenceId" minOccurs="0"/>
-                <xsd:element ref="ns2:MediaServiceMetadata" minOccurs="0"/>
-                <xsd:element ref="ns2:MediaServiceFastMetadata" minOccurs="0"/>
-                <xsd:element ref="ns2:MediaServiceSearchProperties" minOccurs="0"/>
-                <xsd:element ref="ns2:MediaServiceObjectDetectorVersions" minOccurs="0"/>
-              </xsd:all>
-            </xsd:complexType>
-          </xsd:element>
-        </xsd:sequence>
-      </xsd:complexType>
-    </xsd:element>
-  </xsd:schema>
-  <xsd:schema xmlns:xsd="http://www.w3.org/2001/XMLSchema" xmlns:xs="http://www.w3.org/2001/XMLSchema" xmlns:dms="http://schemas.microsoft.com/office/2006/documentManagement/types" xmlns:pc="http://schemas.microsoft.com/office/infopath/2007/PartnerControls" targetNamespace="8131b8cc-f1c6-4076-b9c1-8326ed757813" elementFormDefault="qualified">
-    <xsd:import namespace="http://schemas.microsoft.com/office/2006/documentManagement/types"/>
-    <xsd:import namespace="http://schemas.microsoft.com/office/infopath/2007/PartnerControls"/>
-    <xsd:element name="ReferenceId" ma:index="8" nillable="true" ma:displayName="ReferenceId" ma:indexed="true" ma:internalName="ReferenceId">
-      <xsd:simpleType>
-        <xsd:restriction base="dms:Text"/>
-      </xsd:simpleType>
-    </xsd:element>
-    <xsd:element name="MediaServiceMetadata" ma:index="9" nillable="true" ma:displayName="MediaServiceMetadata" ma:hidden="true" ma:internalName="MediaServiceMetadata" ma:readOnly="true">
-      <xsd:simpleType>
-        <xsd:restriction base="dms:Note"/>
-      </xsd:simpleType>
-    </xsd:element>
-    <xsd:element name="MediaServiceFastMetadata" ma:index="10" nillable="true" ma:displayName="MediaServiceFastMetadata" ma:hidden="true" ma:internalName="MediaServiceFastMetadata" ma:readOnly="true">
-      <xsd:simpleType>
-        <xsd:restriction base="dms:Note"/>
-      </xsd:simpleType>
-    </xsd:element>
-    <xsd:element name="MediaServiceSearchProperties" ma:index="11" nillable="true" ma:displayName="MediaServiceSearchProperties" ma:hidden="true" ma:internalName="MediaServiceSearchProperties" ma:readOnly="true">
-      <xsd:simpleType>
-        <xsd:restriction base="dms:Note"/>
-      </xsd:simpleType>
-    </xsd:element>
-    <xsd:element name="MediaServiceObjectDetectorVersions" ma:index="12" nillable="true" ma:displayName="MediaServiceObjectDetectorVersions" ma:hidden="true" ma:indexed="true" ma:internalName="MediaServiceObjectDetectorVersions" ma:readOnly="true">
-      <xsd:simpleType>
-        <xsd:restriction base="dms:Text"/>
-      </xsd:simpleType>
-    </xsd:element>
-  </xsd:schema>
-  <xsd:schema xmlns="http://schemas.openxmlformats.org/package/2006/metadata/core-properties" xmlns:xsd="http://www.w3.org/2001/XMLSchema" xmlns:xsi="http://www.w3.org/2001/XMLSchema-instance" xmlns:dc="http://purl.org/dc/elements/1.1/" xmlns:dcterms="http://purl.org/dc/terms/" xmlns:odoc="http://schemas.microsoft.com/internal/obd" targetNamespace="http://schemas.openxmlformats.org/package/2006/metadata/core-properties" elementFormDefault="qualified" attributeFormDefault="unqualified" blockDefault="#all">
-    <xsd:import namespace="http://purl.org/dc/elements/1.1/" schemaLocation="http://dublincore.org/schemas/xmls/qdc/2003/04/02/dc.xsd"/>
-    <xsd:import namespace="http://purl.org/dc/terms/" schemaLocation="http://dublincore.org/schemas/xmls/qdc/2003/04/02/dcterms.xsd"/>
-    <xsd:element name="coreProperties" type="CT_coreProperties"/>
-    <xsd:complexType name="CT_coreProperties">
-      <xsd:all>
-        <xsd:element ref="dc:creator" minOccurs="0" maxOccurs="1"/>
-        <xsd:element ref="dcterms:created" minOccurs="0" maxOccurs="1"/>
-        <xsd:element ref="dc:identifier" minOccurs="0" maxOccurs="1"/>
-        <xsd:element name="contentType" minOccurs="0" maxOccurs="1" type="xsd:string" ma:index="0" ma:displayName="Content Type"/>
-        <xsd:element ref="dc:title" minOccurs="0" maxOccurs="1" ma:index="4" ma:displayName="Title"/>
-        <xsd:element ref="dc:subject" minOccurs="0" maxOccurs="1"/>
-        <xsd:element ref="dc:description" minOccurs="0" maxOccurs="1"/>
-        <xsd:element name="keywords" minOccurs="0" maxOccurs="1" type="xsd:string"/>
-        <xsd:element ref="dc:language" minOccurs="0" maxOccurs="1"/>
-        <xsd:element name="category" minOccurs="0" maxOccurs="1" type="xsd:string"/>
-        <xsd:element name="version" minOccurs="0" maxOccurs="1" type="xsd:string"/>
-        <xsd:element name="revision" minOccurs="0" maxOccurs="1" type="xsd:string">
-          <xsd:annotation>
-            <xsd:documentation>
-                        This value indicates the number of saves or revisions. The application is responsible for updating this value after each revision.
-                    </xsd:documentation>
-          </xsd:annotation>
-        </xsd:element>
-        <xsd:element name="lastModifiedBy" minOccurs="0" maxOccurs="1" type="xsd:string"/>
-        <xsd:element ref="dcterms:modified" minOccurs="0" maxOccurs="1"/>
-        <xsd:element name="contentStatus" minOccurs="0" maxOccurs="1" type="xsd:string"/>
-      </xsd:all>
-    </xsd:complexType>
-  </xsd:schema>
-  <xs:schema xmlns:pc="http://schemas.microsoft.com/office/infopath/2007/PartnerControls" xmlns:xs="http://www.w3.org/2001/XMLSchema" targetNamespace="http://schemas.microsoft.com/office/infopath/2007/PartnerControls" elementFormDefault="qualified" attributeFormDefault="unqualified">
-    <xs:element name="Person">
-      <xs:complexType>
-        <xs:sequence>
-          <xs:element ref="pc:DisplayName" minOccurs="0"/>
-          <xs:element ref="pc:AccountId" minOccurs="0"/>
-          <xs:element ref="pc:AccountType" minOccurs="0"/>
-        </xs:sequence>
-      </xs:complexType>
-    </xs:element>
-    <xs:element name="DisplayName" type="xs:string"/>
-    <xs:element name="AccountId" type="xs:string"/>
-    <xs:element name="AccountType" type="xs:string"/>
-    <xs:element name="BDCAssociatedEntity">
-      <xs:complexType>
-        <xs:sequence>
-          <xs:element ref="pc:BDCEntity" minOccurs="0" maxOccurs="unbounded"/>
-        </xs:sequence>
-        <xs:attribute ref="pc:EntityNamespace"/>
-        <xs:attribute ref="pc:EntityName"/>
-        <xs:attribute ref="pc:SystemInstanceName"/>
-        <xs:attribute ref="pc:AssociationName"/>
-      </xs:complexType>
-    </xs:element>
-    <xs:attribute name="EntityNamespace" type="xs:string"/>
-    <xs:attribute name="EntityName" type="xs:string"/>
-    <xs:attribute name="SystemInstanceName" type="xs:string"/>
-    <xs:attribute name="AssociationName" type="xs:string"/>
-    <xs:element name="BDCEntity">
-      <xs:complexType>
-        <xs:sequence>
-          <xs:element ref="pc:EntityDisplayName" minOccurs="0"/>
-          <xs:element ref="pc:EntityInstanceReference" minOccurs="0"/>
-          <xs:element ref="pc:EntityId1" minOccurs="0"/>
-          <xs:element ref="pc:EntityId2" minOccurs="0"/>
-          <xs:element ref="pc:EntityId3" minOccurs="0"/>
-          <xs:element ref="pc:EntityId4" minOccurs="0"/>
-          <xs:element ref="pc:EntityId5" minOccurs="0"/>
-        </xs:sequence>
-      </xs:complexType>
-    </xs:element>
-    <xs:element name="EntityDisplayName" type="xs:string"/>
-    <xs:element name="EntityInstanceReference" type="xs:string"/>
-    <xs:element name="EntityId1" type="xs:string"/>
-    <xs:element name="EntityId2" type="xs:string"/>
-    <xs:element name="EntityId3" type="xs:string"/>
-    <xs:element name="EntityId4" type="xs:string"/>
-    <xs:element name="EntityId5" type="xs:string"/>
-    <xs:element name="Terms">
-      <xs:complexType>
-        <xs:sequence>
-          <xs:element ref="pc:TermInfo" minOccurs="0" maxOccurs="unbounded"/>
-        </xs:sequence>
-      </xs:complexType>
-    </xs:element>
-    <xs:element name="TermInfo">
-      <xs:complexType>
-        <xs:sequence>
-          <xs:element ref="pc:TermName" minOccurs="0"/>
-          <xs:element ref="pc:TermId" minOccurs="0"/>
-        </xs:sequence>
-      </xs:complexType>
-    </xs:element>
-    <xs:element name="TermName" type="xs:string"/>
-    <xs:element name="TermId" type="xs:string"/>
-  </xs:schema>
-</ct:contentTypeSchema>
+<file path=customXml/item2.xml><?xml version="1.0" encoding="utf-8"?>
+<p:properties xmlns:p="http://schemas.microsoft.com/office/2006/metadata/properties" xmlns:xsi="http://www.w3.org/2001/XMLSchema-instance" xmlns:pc="http://schemas.microsoft.com/office/infopath/2007/PartnerControls">
+  <documentManagement>
+    <ReferenceId xmlns="8131b8cc-f1c6-4076-b9c1-8326ed757813" xsi:nil="true"/>
+  </documentManagement>
+</p:properties>
 </file>
 
-<file path=customXml/item4.xml><?xml version="1.0" encoding="utf-8"?>
+<file path=customXml/item3.xml><?xml version="1.0" encoding="utf-8"?>
 <b:Sources xmlns:b="http://schemas.openxmlformats.org/officeDocument/2006/bibliography" xmlns="http://schemas.openxmlformats.org/officeDocument/2006/bibliography" SelectedStyle="\IEEE2006OfficeOnline.xsl" StyleName="IEEE" Version="2006">
   <b:Source>
     <b:Year>2020</b:Year>
@@ -13041,7 +13007,165 @@
 </b:Sources>
 </file>
 
+<file path=customXml/item4.xml><?xml version="1.0" encoding="utf-8"?>
+<ct:contentTypeSchema xmlns:ct="http://schemas.microsoft.com/office/2006/metadata/contentType" xmlns:ma="http://schemas.microsoft.com/office/2006/metadata/properties/metaAttributes" ct:_="" ma:_="" ma:contentTypeName="Document" ma:contentTypeID="0x0101004A22F518CCD7F14E92C2039B56C77CA1" ma:contentTypeVersion="5" ma:contentTypeDescription="Create a new document." ma:contentTypeScope="" ma:versionID="ea4d39f962e8a71502341d54cbcc3341">
+  <xsd:schema xmlns:xsd="http://www.w3.org/2001/XMLSchema" xmlns:xs="http://www.w3.org/2001/XMLSchema" xmlns:p="http://schemas.microsoft.com/office/2006/metadata/properties" xmlns:ns2="8131b8cc-f1c6-4076-b9c1-8326ed757813" targetNamespace="http://schemas.microsoft.com/office/2006/metadata/properties" ma:root="true" ma:fieldsID="9073296fa7ac0f968dc9d1b0cc5e5192" ns2:_="">
+    <xsd:import namespace="8131b8cc-f1c6-4076-b9c1-8326ed757813"/>
+    <xsd:element name="properties">
+      <xsd:complexType>
+        <xsd:sequence>
+          <xsd:element name="documentManagement">
+            <xsd:complexType>
+              <xsd:all>
+                <xsd:element ref="ns2:ReferenceId" minOccurs="0"/>
+                <xsd:element ref="ns2:MediaServiceMetadata" minOccurs="0"/>
+                <xsd:element ref="ns2:MediaServiceFastMetadata" minOccurs="0"/>
+                <xsd:element ref="ns2:MediaServiceSearchProperties" minOccurs="0"/>
+                <xsd:element ref="ns2:MediaServiceObjectDetectorVersions" minOccurs="0"/>
+              </xsd:all>
+            </xsd:complexType>
+          </xsd:element>
+        </xsd:sequence>
+      </xsd:complexType>
+    </xsd:element>
+  </xsd:schema>
+  <xsd:schema xmlns:xsd="http://www.w3.org/2001/XMLSchema" xmlns:xs="http://www.w3.org/2001/XMLSchema" xmlns:dms="http://schemas.microsoft.com/office/2006/documentManagement/types" xmlns:pc="http://schemas.microsoft.com/office/infopath/2007/PartnerControls" targetNamespace="8131b8cc-f1c6-4076-b9c1-8326ed757813" elementFormDefault="qualified">
+    <xsd:import namespace="http://schemas.microsoft.com/office/2006/documentManagement/types"/>
+    <xsd:import namespace="http://schemas.microsoft.com/office/infopath/2007/PartnerControls"/>
+    <xsd:element name="ReferenceId" ma:index="8" nillable="true" ma:displayName="ReferenceId" ma:indexed="true" ma:internalName="ReferenceId">
+      <xsd:simpleType>
+        <xsd:restriction base="dms:Text"/>
+      </xsd:simpleType>
+    </xsd:element>
+    <xsd:element name="MediaServiceMetadata" ma:index="9" nillable="true" ma:displayName="MediaServiceMetadata" ma:hidden="true" ma:internalName="MediaServiceMetadata" ma:readOnly="true">
+      <xsd:simpleType>
+        <xsd:restriction base="dms:Note"/>
+      </xsd:simpleType>
+    </xsd:element>
+    <xsd:element name="MediaServiceFastMetadata" ma:index="10" nillable="true" ma:displayName="MediaServiceFastMetadata" ma:hidden="true" ma:internalName="MediaServiceFastMetadata" ma:readOnly="true">
+      <xsd:simpleType>
+        <xsd:restriction base="dms:Note"/>
+      </xsd:simpleType>
+    </xsd:element>
+    <xsd:element name="MediaServiceSearchProperties" ma:index="11" nillable="true" ma:displayName="MediaServiceSearchProperties" ma:hidden="true" ma:internalName="MediaServiceSearchProperties" ma:readOnly="true">
+      <xsd:simpleType>
+        <xsd:restriction base="dms:Note"/>
+      </xsd:simpleType>
+    </xsd:element>
+    <xsd:element name="MediaServiceObjectDetectorVersions" ma:index="12" nillable="true" ma:displayName="MediaServiceObjectDetectorVersions" ma:hidden="true" ma:indexed="true" ma:internalName="MediaServiceObjectDetectorVersions" ma:readOnly="true">
+      <xsd:simpleType>
+        <xsd:restriction base="dms:Text"/>
+      </xsd:simpleType>
+    </xsd:element>
+  </xsd:schema>
+  <xsd:schema xmlns="http://schemas.openxmlformats.org/package/2006/metadata/core-properties" xmlns:xsd="http://www.w3.org/2001/XMLSchema" xmlns:xsi="http://www.w3.org/2001/XMLSchema-instance" xmlns:dc="http://purl.org/dc/elements/1.1/" xmlns:dcterms="http://purl.org/dc/terms/" xmlns:odoc="http://schemas.microsoft.com/internal/obd" targetNamespace="http://schemas.openxmlformats.org/package/2006/metadata/core-properties" elementFormDefault="qualified" attributeFormDefault="unqualified" blockDefault="#all">
+    <xsd:import namespace="http://purl.org/dc/elements/1.1/" schemaLocation="http://dublincore.org/schemas/xmls/qdc/2003/04/02/dc.xsd"/>
+    <xsd:import namespace="http://purl.org/dc/terms/" schemaLocation="http://dublincore.org/schemas/xmls/qdc/2003/04/02/dcterms.xsd"/>
+    <xsd:element name="coreProperties" type="CT_coreProperties"/>
+    <xsd:complexType name="CT_coreProperties">
+      <xsd:all>
+        <xsd:element ref="dc:creator" minOccurs="0" maxOccurs="1"/>
+        <xsd:element ref="dcterms:created" minOccurs="0" maxOccurs="1"/>
+        <xsd:element ref="dc:identifier" minOccurs="0" maxOccurs="1"/>
+        <xsd:element name="contentType" minOccurs="0" maxOccurs="1" type="xsd:string" ma:index="0" ma:displayName="Content Type"/>
+        <xsd:element ref="dc:title" minOccurs="0" maxOccurs="1" ma:index="4" ma:displayName="Title"/>
+        <xsd:element ref="dc:subject" minOccurs="0" maxOccurs="1"/>
+        <xsd:element ref="dc:description" minOccurs="0" maxOccurs="1"/>
+        <xsd:element name="keywords" minOccurs="0" maxOccurs="1" type="xsd:string"/>
+        <xsd:element ref="dc:language" minOccurs="0" maxOccurs="1"/>
+        <xsd:element name="category" minOccurs="0" maxOccurs="1" type="xsd:string"/>
+        <xsd:element name="version" minOccurs="0" maxOccurs="1" type="xsd:string"/>
+        <xsd:element name="revision" minOccurs="0" maxOccurs="1" type="xsd:string">
+          <xsd:annotation>
+            <xsd:documentation>
+                        This value indicates the number of saves or revisions. The application is responsible for updating this value after each revision.
+                    </xsd:documentation>
+          </xsd:annotation>
+        </xsd:element>
+        <xsd:element name="lastModifiedBy" minOccurs="0" maxOccurs="1" type="xsd:string"/>
+        <xsd:element ref="dcterms:modified" minOccurs="0" maxOccurs="1"/>
+        <xsd:element name="contentStatus" minOccurs="0" maxOccurs="1" type="xsd:string"/>
+      </xsd:all>
+    </xsd:complexType>
+  </xsd:schema>
+  <xs:schema xmlns:pc="http://schemas.microsoft.com/office/infopath/2007/PartnerControls" xmlns:xs="http://www.w3.org/2001/XMLSchema" targetNamespace="http://schemas.microsoft.com/office/infopath/2007/PartnerControls" elementFormDefault="qualified" attributeFormDefault="unqualified">
+    <xs:element name="Person">
+      <xs:complexType>
+        <xs:sequence>
+          <xs:element ref="pc:DisplayName" minOccurs="0"/>
+          <xs:element ref="pc:AccountId" minOccurs="0"/>
+          <xs:element ref="pc:AccountType" minOccurs="0"/>
+        </xs:sequence>
+      </xs:complexType>
+    </xs:element>
+    <xs:element name="DisplayName" type="xs:string"/>
+    <xs:element name="AccountId" type="xs:string"/>
+    <xs:element name="AccountType" type="xs:string"/>
+    <xs:element name="BDCAssociatedEntity">
+      <xs:complexType>
+        <xs:sequence>
+          <xs:element ref="pc:BDCEntity" minOccurs="0" maxOccurs="unbounded"/>
+        </xs:sequence>
+        <xs:attribute ref="pc:EntityNamespace"/>
+        <xs:attribute ref="pc:EntityName"/>
+        <xs:attribute ref="pc:SystemInstanceName"/>
+        <xs:attribute ref="pc:AssociationName"/>
+      </xs:complexType>
+    </xs:element>
+    <xs:attribute name="EntityNamespace" type="xs:string"/>
+    <xs:attribute name="EntityName" type="xs:string"/>
+    <xs:attribute name="SystemInstanceName" type="xs:string"/>
+    <xs:attribute name="AssociationName" type="xs:string"/>
+    <xs:element name="BDCEntity">
+      <xs:complexType>
+        <xs:sequence>
+          <xs:element ref="pc:EntityDisplayName" minOccurs="0"/>
+          <xs:element ref="pc:EntityInstanceReference" minOccurs="0"/>
+          <xs:element ref="pc:EntityId1" minOccurs="0"/>
+          <xs:element ref="pc:EntityId2" minOccurs="0"/>
+          <xs:element ref="pc:EntityId3" minOccurs="0"/>
+          <xs:element ref="pc:EntityId4" minOccurs="0"/>
+          <xs:element ref="pc:EntityId5" minOccurs="0"/>
+        </xs:sequence>
+      </xs:complexType>
+    </xs:element>
+    <xs:element name="EntityDisplayName" type="xs:string"/>
+    <xs:element name="EntityInstanceReference" type="xs:string"/>
+    <xs:element name="EntityId1" type="xs:string"/>
+    <xs:element name="EntityId2" type="xs:string"/>
+    <xs:element name="EntityId3" type="xs:string"/>
+    <xs:element name="EntityId4" type="xs:string"/>
+    <xs:element name="EntityId5" type="xs:string"/>
+    <xs:element name="Terms">
+      <xs:complexType>
+        <xs:sequence>
+          <xs:element ref="pc:TermInfo" minOccurs="0" maxOccurs="unbounded"/>
+        </xs:sequence>
+      </xs:complexType>
+    </xs:element>
+    <xs:element name="TermInfo">
+      <xs:complexType>
+        <xs:sequence>
+          <xs:element ref="pc:TermName" minOccurs="0"/>
+          <xs:element ref="pc:TermId" minOccurs="0"/>
+        </xs:sequence>
+      </xs:complexType>
+    </xs:element>
+    <xs:element name="TermName" type="xs:string"/>
+    <xs:element name="TermId" type="xs:string"/>
+  </xs:schema>
+</ct:contentTypeSchema>
+</file>
+
 <file path=customXml/itemProps1.xml><?xml version="1.0" encoding="utf-8"?>
+<ds:datastoreItem xmlns:ds="http://schemas.openxmlformats.org/officeDocument/2006/customXml" ds:itemID="{3F480CBC-99A6-4314-93BA-04C3E7AB5A32}">
+  <ds:schemaRefs>
+    <ds:schemaRef ds:uri="http://schemas.microsoft.com/sharepoint/v3/contenttype/forms"/>
+  </ds:schemaRefs>
+</ds:datastoreItem>
+</file>
+
+<file path=customXml/itemProps2.xml><?xml version="1.0" encoding="utf-8"?>
 <ds:datastoreItem xmlns:ds="http://schemas.openxmlformats.org/officeDocument/2006/customXml" ds:itemID="{BB3340D0-5214-4B8D-9796-E086A2011711}">
   <ds:schemaRefs>
     <ds:schemaRef ds:uri="http://schemas.microsoft.com/office/2006/metadata/properties"/>
@@ -13051,15 +13175,15 @@
 </ds:datastoreItem>
 </file>
 
-<file path=customXml/itemProps2.xml><?xml version="1.0" encoding="utf-8"?>
-<ds:datastoreItem xmlns:ds="http://schemas.openxmlformats.org/officeDocument/2006/customXml" ds:itemID="{3F480CBC-99A6-4314-93BA-04C3E7AB5A32}">
+<file path=customXml/itemProps3.xml><?xml version="1.0" encoding="utf-8"?>
+<ds:datastoreItem xmlns:ds="http://schemas.openxmlformats.org/officeDocument/2006/customXml" ds:itemID="{94E69264-23CB-413F-B1FE-2EC22C53DE57}">
   <ds:schemaRefs>
-    <ds:schemaRef ds:uri="http://schemas.microsoft.com/sharepoint/v3/contenttype/forms"/>
+    <ds:schemaRef ds:uri="http://schemas.openxmlformats.org/officeDocument/2006/bibliography"/>
   </ds:schemaRefs>
 </ds:datastoreItem>
 </file>
 
-<file path=customXml/itemProps3.xml><?xml version="1.0" encoding="utf-8"?>
+<file path=customXml/itemProps4.xml><?xml version="1.0" encoding="utf-8"?>
 <ds:datastoreItem xmlns:ds="http://schemas.openxmlformats.org/officeDocument/2006/customXml" ds:itemID="{65FB2AC1-12D1-4BF5-8FF2-4B8C5E0DEDBE}">
   <ds:schemaRefs>
     <ds:schemaRef ds:uri="http://schemas.microsoft.com/office/2006/metadata/contentType"/>
@@ -13075,12 +13199,4 @@
     <ds:schemaRef ds:uri="http://schemas.microsoft.com/internal/obd"/>
   </ds:schemaRefs>
 </ds:datastoreItem>
-</file>
-
-<file path=customXml/itemProps4.xml><?xml version="1.0" encoding="utf-8"?>
-<ds:datastoreItem xmlns:ds="http://schemas.openxmlformats.org/officeDocument/2006/customXml" ds:itemID="{94E69264-23CB-413F-B1FE-2EC22C53DE57}">
-  <ds:schemaRefs>
-    <ds:schemaRef ds:uri="http://schemas.openxmlformats.org/officeDocument/2006/bibliography"/>
-  </ds:schemaRefs>
-</ds:datastoreItem>
 </file>
</xml_diff>